<commit_message>
17th of November - Tried to complete report from home
</commit_message>
<xml_diff>
--- a/Diepreye's Report.docx
+++ b/Diepreye's Report.docx
@@ -4,6 +4,9 @@
   <w:body>
     <w:sdt>
       <w:sdtPr>
+        <w:rPr>
+          <w:rFonts w:ascii="Times New Roman" w:hAnsi="Times New Roman" w:cs="Times New Roman"/>
+        </w:rPr>
         <w:id w:val="-342013053"/>
         <w:docPartObj>
           <w:docPartGallery w:val="Cover Pages"/>
@@ -12,7 +15,6 @@
       </w:sdtPr>
       <w:sdtEndPr>
         <w:rPr>
-          <w:rFonts w:ascii="Times New Roman" w:hAnsi="Times New Roman" w:cs="Times New Roman"/>
           <w:sz w:val="24"/>
           <w:szCs w:val="24"/>
           <w:lang w:val="en-US"/>
@@ -22,9 +24,13 @@
         <w:p>
           <w:pPr>
             <w:jc w:val="both"/>
-          </w:pPr>
-          <w:r>
-            <w:rPr>
+            <w:rPr>
+              <w:rFonts w:ascii="Times New Roman" w:hAnsi="Times New Roman" w:cs="Times New Roman"/>
+            </w:rPr>
+          </w:pPr>
+          <w:r>
+            <w:rPr>
+              <w:rFonts w:ascii="Times New Roman" w:hAnsi="Times New Roman" w:cs="Times New Roman"/>
               <w:noProof/>
             </w:rPr>
             <mc:AlternateContent>
@@ -305,29 +311,7 @@
         </w:p>
         <w:p>
           <w:pPr>
-            <w:jc w:val="both"/>
-            <w:rPr>
-              <w:rFonts w:ascii="Times New Roman" w:hAnsi="Times New Roman" w:cs="Times New Roman"/>
-              <w:sz w:val="24"/>
-              <w:szCs w:val="24"/>
-              <w:lang w:val="en-US"/>
-            </w:rPr>
-          </w:pPr>
-        </w:p>
-        <w:p>
-          <w:pPr>
-            <w:jc w:val="both"/>
-            <w:rPr>
-              <w:rFonts w:ascii="Times New Roman" w:hAnsi="Times New Roman" w:cs="Times New Roman"/>
-              <w:sz w:val="24"/>
-              <w:szCs w:val="24"/>
-              <w:lang w:val="en-US"/>
-            </w:rPr>
-          </w:pPr>
-        </w:p>
-        <w:p>
-          <w:pPr>
-            <w:ind w:left="3544" w:right="283" w:hanging="3828"/>
+            <w:ind w:left="851" w:right="283"/>
             <w:jc w:val="both"/>
             <w:rPr>
               <w:rFonts w:ascii="Times New Roman" w:hAnsi="Times New Roman" w:cs="Times New Roman"/>
@@ -347,13 +331,9 @@
               <w:szCs w:val="24"/>
               <w:lang w:val="en-US"/>
             </w:rPr>
-            <w:t>A TECHNICAL REPORT ON STUDENT INDUSTRIAL WORK EXPERIENCE SCHEME(SIWES)</w:t>
-          </w:r>
-        </w:p>
-        <w:p>
-          <w:pPr>
-            <w:ind w:left="2160" w:right="141"/>
-            <w:jc w:val="both"/>
+            <w:t xml:space="preserve">A TECHNICAL REPORT ON STUDENT INDUSTRIAL WORK </w:t>
+          </w:r>
+          <w:r>
             <w:rPr>
               <w:rFonts w:ascii="Times New Roman" w:hAnsi="Times New Roman" w:cs="Times New Roman"/>
               <w:b/>
@@ -362,12 +342,9 @@
               <w:szCs w:val="24"/>
               <w:lang w:val="en-US"/>
             </w:rPr>
-          </w:pPr>
-        </w:p>
-        <w:p>
-          <w:pPr>
-            <w:ind w:left="2410" w:right="141"/>
-            <w:jc w:val="both"/>
+            <w:tab/>
+          </w:r>
+          <w:r>
             <w:rPr>
               <w:rFonts w:ascii="Times New Roman" w:hAnsi="Times New Roman" w:cs="Times New Roman"/>
               <w:b/>
@@ -376,7 +353,8 @@
               <w:szCs w:val="24"/>
               <w:lang w:val="en-US"/>
             </w:rPr>
-          </w:pPr>
+            <w:tab/>
+          </w:r>
           <w:r>
             <w:rPr>
               <w:rFonts w:ascii="Times New Roman" w:hAnsi="Times New Roman" w:cs="Times New Roman"/>
@@ -386,7 +364,8 @@
               <w:szCs w:val="24"/>
               <w:lang w:val="en-US"/>
             </w:rPr>
-            <w:t xml:space="preserve">TRAINING PROGRAMME (2021) </w:t>
+            <w:tab/>
+            <w:t xml:space="preserve">       </w:t>
           </w:r>
           <w:r>
             <w:rPr>
@@ -397,12 +376,12 @@
               <w:szCs w:val="24"/>
               <w:lang w:val="en-US"/>
             </w:rPr>
-            <w:t>AT</w:t>
-          </w:r>
-        </w:p>
-        <w:p>
-          <w:pPr>
-            <w:ind w:left="567" w:right="141"/>
+            <w:t>EXPERIENCE SCHEME(SIWES)</w:t>
+          </w:r>
+        </w:p>
+        <w:p>
+          <w:pPr>
+            <w:ind w:left="2160" w:right="141"/>
             <w:jc w:val="both"/>
             <w:rPr>
               <w:rFonts w:ascii="Times New Roman" w:hAnsi="Times New Roman" w:cs="Times New Roman"/>
@@ -416,7 +395,7 @@
         </w:p>
         <w:p>
           <w:pPr>
-            <w:ind w:left="-142" w:right="-1"/>
+            <w:ind w:left="2410" w:right="141"/>
             <w:jc w:val="both"/>
             <w:rPr>
               <w:rFonts w:ascii="Times New Roman" w:hAnsi="Times New Roman" w:cs="Times New Roman"/>
@@ -427,11 +406,7 @@
               <w:lang w:val="en-US"/>
             </w:rPr>
           </w:pPr>
-        </w:p>
-        <w:p>
-          <w:pPr>
-            <w:ind w:left="2410" w:right="141" w:hanging="141"/>
-            <w:jc w:val="both"/>
+          <w:r>
             <w:rPr>
               <w:rFonts w:ascii="Times New Roman" w:hAnsi="Times New Roman" w:cs="Times New Roman"/>
               <w:b/>
@@ -440,9 +415,64 @@
               <w:szCs w:val="24"/>
               <w:lang w:val="en-US"/>
             </w:rPr>
-          </w:pPr>
-          <w:r>
-            <w:rPr>
+            <w:t xml:space="preserve">TRAINING PROGRAMME (2021) </w:t>
+          </w:r>
+          <w:r>
+            <w:rPr>
+              <w:rFonts w:ascii="Times New Roman" w:hAnsi="Times New Roman" w:cs="Times New Roman"/>
+              <w:b/>
+              <w:bCs/>
+              <w:sz w:val="24"/>
+              <w:szCs w:val="24"/>
+              <w:lang w:val="en-US"/>
+            </w:rPr>
+            <w:t>AT</w:t>
+          </w:r>
+        </w:p>
+        <w:p>
+          <w:pPr>
+            <w:ind w:left="567" w:right="141"/>
+            <w:jc w:val="both"/>
+            <w:rPr>
+              <w:rFonts w:ascii="Times New Roman" w:hAnsi="Times New Roman" w:cs="Times New Roman"/>
+              <w:b/>
+              <w:bCs/>
+              <w:sz w:val="24"/>
+              <w:szCs w:val="24"/>
+              <w:lang w:val="en-US"/>
+            </w:rPr>
+          </w:pPr>
+        </w:p>
+        <w:p>
+          <w:pPr>
+            <w:ind w:left="-142" w:right="-1"/>
+            <w:jc w:val="both"/>
+            <w:rPr>
+              <w:rFonts w:ascii="Times New Roman" w:hAnsi="Times New Roman" w:cs="Times New Roman"/>
+              <w:b/>
+              <w:bCs/>
+              <w:sz w:val="24"/>
+              <w:szCs w:val="24"/>
+              <w:lang w:val="en-US"/>
+            </w:rPr>
+          </w:pPr>
+        </w:p>
+        <w:p>
+          <w:pPr>
+            <w:ind w:left="2410" w:right="141" w:hanging="141"/>
+            <w:jc w:val="both"/>
+            <w:rPr>
+              <w:rFonts w:ascii="Times New Roman" w:hAnsi="Times New Roman" w:cs="Times New Roman"/>
+              <w:b/>
+              <w:bCs/>
+              <w:sz w:val="24"/>
+              <w:szCs w:val="24"/>
+              <w:lang w:val="en-US"/>
+            </w:rPr>
+          </w:pPr>
+          <w:r>
+            <w:rPr>
+              <w:rFonts w:ascii="Times New Roman" w:hAnsi="Times New Roman" w:cs="Times New Roman"/>
               <w:b/>
               <w:bCs/>
               <w:noProof/>
@@ -513,7 +543,7 @@
         </w:p>
         <w:p>
           <w:pPr>
-            <w:ind w:left="567" w:right="141"/>
+            <w:ind w:left="4253" w:right="141"/>
             <w:jc w:val="both"/>
             <w:rPr>
               <w:rFonts w:ascii="Times New Roman" w:hAnsi="Times New Roman" w:cs="Times New Roman"/>
@@ -524,11 +554,7 @@
               <w:lang w:val="en-US"/>
             </w:rPr>
           </w:pPr>
-        </w:p>
-        <w:p>
-          <w:pPr>
-            <w:ind w:left="4253" w:right="141"/>
-            <w:jc w:val="both"/>
+          <w:r>
             <w:rPr>
               <w:rFonts w:ascii="Times New Roman" w:hAnsi="Times New Roman" w:cs="Times New Roman"/>
               <w:b/>
@@ -537,8 +563,13 @@
               <w:szCs w:val="24"/>
               <w:lang w:val="en-US"/>
             </w:rPr>
-          </w:pPr>
-          <w:r>
+            <w:t>BY</w:t>
+          </w:r>
+        </w:p>
+        <w:p>
+          <w:pPr>
+            <w:ind w:left="5529" w:right="141" w:hanging="2835"/>
+            <w:jc w:val="both"/>
             <w:rPr>
               <w:rFonts w:ascii="Times New Roman" w:hAnsi="Times New Roman" w:cs="Times New Roman"/>
               <w:b/>
@@ -547,13 +578,8 @@
               <w:szCs w:val="24"/>
               <w:lang w:val="en-US"/>
             </w:rPr>
-            <w:t>BY</w:t>
-          </w:r>
-        </w:p>
-        <w:p>
-          <w:pPr>
-            <w:ind w:left="5529" w:right="141" w:hanging="2835"/>
-            <w:jc w:val="both"/>
+          </w:pPr>
+          <w:r>
             <w:rPr>
               <w:rFonts w:ascii="Times New Roman" w:hAnsi="Times New Roman" w:cs="Times New Roman"/>
               <w:b/>
@@ -562,8 +588,13 @@
               <w:szCs w:val="24"/>
               <w:lang w:val="en-US"/>
             </w:rPr>
-          </w:pPr>
-          <w:r>
+            <w:t>MOSES-GOMBO DIEPREYE T.</w:t>
+          </w:r>
+        </w:p>
+        <w:p>
+          <w:pPr>
+            <w:ind w:left="2835" w:right="141" w:firstLine="720"/>
+            <w:jc w:val="both"/>
             <w:rPr>
               <w:rFonts w:ascii="Times New Roman" w:hAnsi="Times New Roman" w:cs="Times New Roman"/>
               <w:b/>
@@ -572,13 +603,8 @@
               <w:szCs w:val="24"/>
               <w:lang w:val="en-US"/>
             </w:rPr>
-            <w:t>MOSES-GOMBO DIEPREYE T.</w:t>
-          </w:r>
-        </w:p>
-        <w:p>
-          <w:pPr>
-            <w:ind w:left="2835" w:right="141" w:firstLine="720"/>
-            <w:jc w:val="both"/>
+          </w:pPr>
+          <w:r>
             <w:rPr>
               <w:rFonts w:ascii="Times New Roman" w:hAnsi="Times New Roman" w:cs="Times New Roman"/>
               <w:b/>
@@ -587,32 +613,8 @@
               <w:szCs w:val="24"/>
               <w:lang w:val="en-US"/>
             </w:rPr>
-          </w:pPr>
-          <w:r>
-            <w:rPr>
-              <w:rFonts w:ascii="Times New Roman" w:hAnsi="Times New Roman" w:cs="Times New Roman"/>
-              <w:b/>
-              <w:bCs/>
-              <w:sz w:val="24"/>
-              <w:szCs w:val="24"/>
-              <w:lang w:val="en-US"/>
-            </w:rPr>
             <w:t>RUN/CMP/19/8459</w:t>
           </w:r>
-        </w:p>
-        <w:p>
-          <w:pPr>
-            <w:ind w:left="567" w:right="141"/>
-            <w:jc w:val="both"/>
-            <w:rPr>
-              <w:rFonts w:ascii="Times New Roman" w:hAnsi="Times New Roman" w:cs="Times New Roman"/>
-              <w:b/>
-              <w:bCs/>
-              <w:sz w:val="24"/>
-              <w:szCs w:val="24"/>
-              <w:lang w:val="en-US"/>
-            </w:rPr>
-          </w:pPr>
         </w:p>
         <w:p>
           <w:pPr>
@@ -651,7 +653,7 @@
             <w:ind w:left="3544" w:hanging="3544"/>
             <w:jc w:val="both"/>
             <w:rPr>
-              <w:rFonts w:ascii="TimesNewRomanPSMT" w:hAnsi="TimesNewRomanPSMT" w:cs="TimesNewRomanPSMT"/>
+              <w:rFonts w:ascii="Times New Roman" w:hAnsi="Times New Roman" w:cs="Times New Roman"/>
               <w:b/>
               <w:bCs/>
               <w:sz w:val="24"/>
@@ -660,7 +662,7 @@
           </w:pPr>
           <w:r>
             <w:rPr>
-              <w:rFonts w:ascii="TimesNewRomanPSMT" w:hAnsi="TimesNewRomanPSMT" w:cs="TimesNewRomanPSMT"/>
+              <w:rFonts w:ascii="Times New Roman" w:hAnsi="Times New Roman" w:cs="Times New Roman"/>
               <w:b/>
               <w:bCs/>
               <w:sz w:val="24"/>
@@ -684,7 +686,7 @@
           </w:pPr>
           <w:r>
             <w:rPr>
-              <w:rFonts w:ascii="TimesNewRomanPSMT" w:hAnsi="TimesNewRomanPSMT" w:cs="TimesNewRomanPSMT"/>
+              <w:rFonts w:ascii="Times New Roman" w:hAnsi="Times New Roman" w:cs="Times New Roman"/>
               <w:b/>
               <w:bCs/>
               <w:sz w:val="24"/>
@@ -695,7 +697,7 @@
         </w:p>
         <w:p>
           <w:pPr>
-            <w:ind w:left="567" w:right="141"/>
+            <w:ind w:left="6663" w:right="141" w:hanging="3261"/>
             <w:jc w:val="both"/>
             <w:rPr>
               <w:rFonts w:ascii="Times New Roman" w:hAnsi="Times New Roman" w:cs="Times New Roman"/>
@@ -727,7 +729,6 @@
               <w:szCs w:val="24"/>
               <w:lang w:val="en-US"/>
             </w:rPr>
-            <w:lastRenderedPageBreak/>
             <w:t>NOVEMBER 202</w:t>
           </w:r>
           <w:r>
@@ -1212,12 +1213,13 @@
             <w:autoSpaceDE w:val="0"/>
             <w:autoSpaceDN w:val="0"/>
             <w:adjustRightInd w:val="0"/>
-            <w:spacing w:after="0" w:line="240" w:lineRule="auto"/>
-            <w:jc w:val="both"/>
-            <w:rPr>
-              <w:rFonts w:ascii="Times New Roman" w:hAnsi="Times New Roman" w:cs="Times New Roman"/>
-              <w:sz w:val="24"/>
-              <w:szCs w:val="24"/>
+            <w:spacing w:after="0" w:line="360" w:lineRule="auto"/>
+            <w:jc w:val="both"/>
+            <w:rPr>
+              <w:rFonts w:ascii="Times New Roman" w:hAnsi="Times New Roman" w:cs="Times New Roman"/>
+              <w:sz w:val="24"/>
+              <w:szCs w:val="24"/>
+              <w:lang w:val="en-US"/>
             </w:rPr>
           </w:pPr>
           <w:r>
@@ -1228,20 +1230,15 @@
             </w:rPr>
             <w:t>I am grateful to Almighty God, the beginning and the end, my creator, and my everlasting father</w:t>
           </w:r>
-        </w:p>
-        <w:p>
-          <w:pPr>
-            <w:autoSpaceDE w:val="0"/>
-            <w:autoSpaceDN w:val="0"/>
-            <w:adjustRightInd w:val="0"/>
-            <w:spacing w:after="0" w:line="240" w:lineRule="auto"/>
-            <w:jc w:val="both"/>
-            <w:rPr>
-              <w:rFonts w:ascii="Times New Roman" w:hAnsi="Times New Roman" w:cs="Times New Roman"/>
-              <w:sz w:val="24"/>
-              <w:szCs w:val="24"/>
-            </w:rPr>
-          </w:pPr>
+          <w:r>
+            <w:rPr>
+              <w:rFonts w:ascii="Times New Roman" w:hAnsi="Times New Roman" w:cs="Times New Roman"/>
+              <w:sz w:val="24"/>
+              <w:szCs w:val="24"/>
+              <w:lang w:val="en-US"/>
+            </w:rPr>
+            <w:t xml:space="preserve"> </w:t>
+          </w:r>
           <w:r>
             <w:rPr>
               <w:rFonts w:ascii="Times New Roman" w:hAnsi="Times New Roman" w:cs="Times New Roman"/>
@@ -1267,20 +1264,15 @@
             </w:rPr>
             <w:t xml:space="preserve"> my life throughout the period of my SIWES program. May His name be glorified</w:t>
           </w:r>
-        </w:p>
-        <w:p>
-          <w:pPr>
-            <w:autoSpaceDE w:val="0"/>
-            <w:autoSpaceDN w:val="0"/>
-            <w:adjustRightInd w:val="0"/>
-            <w:spacing w:after="0" w:line="240" w:lineRule="auto"/>
-            <w:jc w:val="both"/>
-            <w:rPr>
-              <w:rFonts w:ascii="Times New Roman" w:hAnsi="Times New Roman" w:cs="Times New Roman"/>
-              <w:sz w:val="24"/>
-              <w:szCs w:val="24"/>
-            </w:rPr>
-          </w:pPr>
+          <w:r>
+            <w:rPr>
+              <w:rFonts w:ascii="Times New Roman" w:hAnsi="Times New Roman" w:cs="Times New Roman"/>
+              <w:sz w:val="24"/>
+              <w:szCs w:val="24"/>
+              <w:lang w:val="en-US"/>
+            </w:rPr>
+            <w:t xml:space="preserve"> </w:t>
+          </w:r>
           <w:r>
             <w:rPr>
               <w:rFonts w:ascii="Times New Roman" w:hAnsi="Times New Roman" w:cs="Times New Roman"/>
@@ -1289,20 +1281,15 @@
             </w:rPr>
             <w:t>and worshipped forever. My profound gratitude goes to my parents and siblings for the</w:t>
           </w:r>
-        </w:p>
-        <w:p>
-          <w:pPr>
-            <w:autoSpaceDE w:val="0"/>
-            <w:autoSpaceDN w:val="0"/>
-            <w:adjustRightInd w:val="0"/>
-            <w:spacing w:after="0" w:line="240" w:lineRule="auto"/>
-            <w:jc w:val="both"/>
-            <w:rPr>
-              <w:rFonts w:ascii="Times New Roman" w:hAnsi="Times New Roman" w:cs="Times New Roman"/>
-              <w:sz w:val="24"/>
-              <w:szCs w:val="24"/>
-            </w:rPr>
-          </w:pPr>
+          <w:r>
+            <w:rPr>
+              <w:rFonts w:ascii="Times New Roman" w:hAnsi="Times New Roman" w:cs="Times New Roman"/>
+              <w:sz w:val="24"/>
+              <w:szCs w:val="24"/>
+              <w:lang w:val="en-US"/>
+            </w:rPr>
+            <w:t xml:space="preserve"> </w:t>
+          </w:r>
           <w:r>
             <w:rPr>
               <w:rFonts w:ascii="Times New Roman" w:hAnsi="Times New Roman" w:cs="Times New Roman"/>
@@ -1328,19 +1315,15 @@
             </w:rPr>
             <w:t xml:space="preserve"> course of</w:t>
           </w:r>
-        </w:p>
-        <w:p>
-          <w:pPr>
-            <w:spacing w:line="360" w:lineRule="auto"/>
-            <w:ind w:right="141"/>
-            <w:jc w:val="both"/>
-            <w:rPr>
-              <w:rFonts w:ascii="Times New Roman" w:hAnsi="Times New Roman" w:cs="Times New Roman"/>
-              <w:sz w:val="24"/>
-              <w:szCs w:val="24"/>
-              <w:lang w:val="en-US"/>
-            </w:rPr>
-          </w:pPr>
+          <w:r>
+            <w:rPr>
+              <w:rFonts w:ascii="Times New Roman" w:hAnsi="Times New Roman" w:cs="Times New Roman"/>
+              <w:sz w:val="24"/>
+              <w:szCs w:val="24"/>
+              <w:lang w:val="en-US"/>
+            </w:rPr>
+            <w:t xml:space="preserve"> </w:t>
+          </w:r>
           <w:r>
             <w:rPr>
               <w:rFonts w:ascii="Times New Roman" w:hAnsi="Times New Roman" w:cs="Times New Roman"/>
@@ -1487,6 +1470,7 @@
               <w:lang w:val="en-US"/>
             </w:rPr>
           </w:pPr>
+          <w:bookmarkStart w:id="0" w:name="_Hlk87959506"/>
           <w:r>
             <w:rPr>
               <w:rFonts w:ascii="Times New Roman" w:hAnsi="Times New Roman" w:cs="Times New Roman"/>
@@ -1526,7 +1510,25 @@
               <w:szCs w:val="24"/>
               <w:lang w:val="en-US"/>
             </w:rPr>
-            <w:t>Page ………………………………………………………………………………… I</w:t>
+            <w:t xml:space="preserve">Page </w:t>
+          </w:r>
+          <w:r>
+            <w:rPr>
+              <w:rFonts w:ascii="Times New Roman" w:hAnsi="Times New Roman" w:cs="Times New Roman"/>
+              <w:sz w:val="24"/>
+              <w:szCs w:val="24"/>
+              <w:lang w:val="en-US"/>
+            </w:rPr>
+            <w:t>…</w:t>
+          </w:r>
+          <w:r>
+            <w:rPr>
+              <w:rFonts w:ascii="Times New Roman" w:hAnsi="Times New Roman" w:cs="Times New Roman"/>
+              <w:sz w:val="24"/>
+              <w:szCs w:val="24"/>
+              <w:lang w:val="en-US"/>
+            </w:rPr>
+            <w:t>………………………………………………………………………… I</w:t>
           </w:r>
         </w:p>
         <w:p>
@@ -1555,12 +1557,15 @@
               <w:szCs w:val="24"/>
               <w:lang w:val="en-US"/>
             </w:rPr>
-            <w:t xml:space="preserve"> ………………………………………………………………………………. II</w:t>
-          </w:r>
-        </w:p>
-        <w:p>
-          <w:pPr>
-            <w:jc w:val="both"/>
+            <w:t xml:space="preserve"> …………………………………………………………………………. II</w:t>
+          </w:r>
+        </w:p>
+        <w:p>
+          <w:pPr>
+            <w:jc w:val="both"/>
+            <w:rPr>
+              <w:rFonts w:ascii="Times New Roman" w:hAnsi="Times New Roman" w:cs="Times New Roman"/>
+            </w:rPr>
           </w:pPr>
           <w:r>
             <w:rPr>
@@ -1578,7 +1583,25 @@
               <w:szCs w:val="24"/>
               <w:lang w:val="en-US"/>
             </w:rPr>
-            <w:t xml:space="preserve"> ……………………………………………………………………. III</w:t>
+            <w:t>……</w:t>
+          </w:r>
+          <w:r>
+            <w:rPr>
+              <w:rFonts w:ascii="Times New Roman" w:hAnsi="Times New Roman" w:cs="Times New Roman"/>
+              <w:sz w:val="24"/>
+              <w:szCs w:val="24"/>
+              <w:lang w:val="en-US"/>
+            </w:rPr>
+            <w:t>…</w:t>
+          </w:r>
+          <w:r>
+            <w:rPr>
+              <w:rFonts w:ascii="Times New Roman" w:hAnsi="Times New Roman" w:cs="Times New Roman"/>
+              <w:sz w:val="24"/>
+              <w:szCs w:val="24"/>
+              <w:lang w:val="en-US"/>
+            </w:rPr>
+            <w:t>………………………………………………………. III</w:t>
           </w:r>
         </w:p>
         <w:p>
@@ -1607,7 +1630,25 @@
               <w:szCs w:val="24"/>
               <w:lang w:val="en-US"/>
             </w:rPr>
-            <w:t xml:space="preserve"> ………………………………………………………………………. IV</w:t>
+            <w:t xml:space="preserve"> ………</w:t>
+          </w:r>
+          <w:r>
+            <w:rPr>
+              <w:rFonts w:ascii="Times New Roman" w:hAnsi="Times New Roman" w:cs="Times New Roman"/>
+              <w:sz w:val="24"/>
+              <w:szCs w:val="24"/>
+              <w:lang w:val="en-US"/>
+            </w:rPr>
+            <w:t>...</w:t>
+          </w:r>
+          <w:r>
+            <w:rPr>
+              <w:rFonts w:ascii="Times New Roman" w:hAnsi="Times New Roman" w:cs="Times New Roman"/>
+              <w:sz w:val="24"/>
+              <w:szCs w:val="24"/>
+              <w:lang w:val="en-US"/>
+            </w:rPr>
+            <w:t>………………………………………………………. IV</w:t>
           </w:r>
         </w:p>
         <w:p>
@@ -1636,7 +1677,25 @@
               <w:szCs w:val="24"/>
               <w:lang w:val="en-US"/>
             </w:rPr>
-            <w:t xml:space="preserve"> …………………………………………………………………………………… V</w:t>
+            <w:t xml:space="preserve"> ……………………</w:t>
+          </w:r>
+          <w:r>
+            <w:rPr>
+              <w:rFonts w:ascii="Times New Roman" w:hAnsi="Times New Roman" w:cs="Times New Roman"/>
+              <w:sz w:val="24"/>
+              <w:szCs w:val="24"/>
+              <w:lang w:val="en-US"/>
+            </w:rPr>
+            <w:t>..</w:t>
+          </w:r>
+          <w:r>
+            <w:rPr>
+              <w:rFonts w:ascii="Times New Roman" w:hAnsi="Times New Roman" w:cs="Times New Roman"/>
+              <w:sz w:val="24"/>
+              <w:szCs w:val="24"/>
+              <w:lang w:val="en-US"/>
+            </w:rPr>
+            <w:t>……………………………………………………… V</w:t>
           </w:r>
         </w:p>
         <w:p>
@@ -1665,7 +1724,25 @@
               <w:szCs w:val="24"/>
               <w:lang w:val="en-US"/>
             </w:rPr>
-            <w:t xml:space="preserve"> …………………………………………………………………………. VI</w:t>
+            <w:t xml:space="preserve"> ………</w:t>
+          </w:r>
+          <w:r>
+            <w:rPr>
+              <w:rFonts w:ascii="Times New Roman" w:hAnsi="Times New Roman" w:cs="Times New Roman"/>
+              <w:sz w:val="24"/>
+              <w:szCs w:val="24"/>
+              <w:lang w:val="en-US"/>
+            </w:rPr>
+            <w:t>...</w:t>
+          </w:r>
+          <w:r>
+            <w:rPr>
+              <w:rFonts w:ascii="Times New Roman" w:hAnsi="Times New Roman" w:cs="Times New Roman"/>
+              <w:sz w:val="24"/>
+              <w:szCs w:val="24"/>
+              <w:lang w:val="en-US"/>
+            </w:rPr>
+            <w:t>…………………………………………………………. VI</w:t>
           </w:r>
         </w:p>
         <w:p>
@@ -1795,28 +1872,61 @@
         </w:p>
         <w:p>
           <w:pPr>
-            <w:pStyle w:val="ListParagraph"/>
-            <w:numPr>
-              <w:ilvl w:val="0"/>
-              <w:numId w:val="3"/>
-            </w:numPr>
             <w:spacing w:after="0" w:line="360" w:lineRule="auto"/>
-            <w:jc w:val="both"/>
-            <w:rPr>
-              <w:rFonts w:ascii="Times New Roman" w:hAnsi="Times New Roman" w:cs="Times New Roman"/>
-              <w:sz w:val="24"/>
-              <w:szCs w:val="24"/>
-              <w:lang w:val="en-US"/>
-            </w:rPr>
-          </w:pPr>
-          <w:r>
-            <w:rPr>
-              <w:rFonts w:ascii="Times New Roman" w:hAnsi="Times New Roman" w:cs="Times New Roman"/>
-              <w:sz w:val="24"/>
-              <w:szCs w:val="24"/>
-              <w:lang w:val="en-US"/>
-            </w:rPr>
-            <w:t xml:space="preserve">AIMS &amp; </w:t>
+            <w:ind w:left="709" w:right="141" w:hanging="709"/>
+            <w:jc w:val="both"/>
+            <w:rPr>
+              <w:rFonts w:ascii="Times New Roman" w:hAnsi="Times New Roman" w:cs="Times New Roman"/>
+              <w:sz w:val="24"/>
+              <w:szCs w:val="24"/>
+              <w:lang w:val="en-US"/>
+            </w:rPr>
+          </w:pPr>
+          <w:r>
+            <w:rPr>
+              <w:rFonts w:ascii="Times New Roman" w:hAnsi="Times New Roman" w:cs="Times New Roman"/>
+              <w:sz w:val="24"/>
+              <w:szCs w:val="24"/>
+              <w:lang w:val="en-US"/>
+            </w:rPr>
+            <w:tab/>
+            <w:t>1.0.1</w:t>
+          </w:r>
+          <w:r>
+            <w:rPr>
+              <w:rFonts w:ascii="Times New Roman" w:hAnsi="Times New Roman" w:cs="Times New Roman"/>
+              <w:sz w:val="24"/>
+              <w:szCs w:val="24"/>
+              <w:lang w:val="en-US"/>
+            </w:rPr>
+            <w:tab/>
+          </w:r>
+          <w:r>
+            <w:rPr>
+              <w:rFonts w:ascii="Times New Roman" w:hAnsi="Times New Roman" w:cs="Times New Roman"/>
+              <w:sz w:val="24"/>
+              <w:szCs w:val="24"/>
+              <w:lang w:val="en-US"/>
+            </w:rPr>
+            <w:t xml:space="preserve">AIMS </w:t>
+          </w:r>
+          <w:r>
+            <w:rPr>
+              <w:rFonts w:ascii="Times New Roman" w:hAnsi="Times New Roman" w:cs="Times New Roman"/>
+              <w:sz w:val="24"/>
+              <w:szCs w:val="24"/>
+              <w:lang w:val="en-US"/>
+            </w:rPr>
+            <w:t>AND</w:t>
+          </w:r>
+          <w:r>
+            <w:rPr>
+              <w:rFonts w:ascii="Times New Roman" w:hAnsi="Times New Roman" w:cs="Times New Roman"/>
+              <w:sz w:val="24"/>
+              <w:szCs w:val="24"/>
+              <w:lang w:val="en-US"/>
+            </w:rPr>
+            <w:t xml:space="preserve"> </w:t>
           </w:r>
           <w:r>
             <w:rPr>
@@ -1855,90 +1965,113 @@
               <w:szCs w:val="24"/>
               <w:lang w:val="en-US"/>
             </w:rPr>
+            <w:t>1</w:t>
+          </w:r>
+          <w:r>
+            <w:rPr>
+              <w:rFonts w:ascii="Times New Roman" w:hAnsi="Times New Roman" w:cs="Times New Roman"/>
+              <w:sz w:val="24"/>
+              <w:szCs w:val="24"/>
+              <w:lang w:val="en-US"/>
+            </w:rPr>
+            <w:tab/>
+          </w:r>
+          <w:r>
+            <w:rPr>
+              <w:rFonts w:ascii="Times New Roman" w:hAnsi="Times New Roman" w:cs="Times New Roman"/>
+              <w:sz w:val="24"/>
+              <w:szCs w:val="24"/>
+              <w:lang w:val="en-US"/>
+            </w:rPr>
+            <w:t xml:space="preserve">THE </w:t>
+          </w:r>
+          <w:r>
+            <w:rPr>
+              <w:rFonts w:ascii="Times New Roman" w:hAnsi="Times New Roman" w:cs="Times New Roman"/>
+              <w:sz w:val="24"/>
+              <w:szCs w:val="24"/>
+              <w:lang w:val="en-US"/>
+            </w:rPr>
+            <w:t>ORGANISATION</w:t>
+          </w:r>
+        </w:p>
+        <w:p>
+          <w:pPr>
+            <w:spacing w:after="0" w:line="360" w:lineRule="auto"/>
+            <w:jc w:val="both"/>
+            <w:rPr>
+              <w:rFonts w:ascii="Times New Roman" w:hAnsi="Times New Roman" w:cs="Times New Roman"/>
+              <w:sz w:val="24"/>
+              <w:szCs w:val="24"/>
+              <w:lang w:val="en-US"/>
+            </w:rPr>
+          </w:pPr>
+          <w:r>
+            <w:rPr>
+              <w:rFonts w:ascii="Times New Roman" w:hAnsi="Times New Roman" w:cs="Times New Roman"/>
+              <w:sz w:val="24"/>
+              <w:szCs w:val="24"/>
+              <w:lang w:val="en-US"/>
+            </w:rPr>
+            <w:tab/>
+            <w:t>1.1.1</w:t>
+          </w:r>
+          <w:r>
+            <w:rPr>
+              <w:rFonts w:ascii="Times New Roman" w:hAnsi="Times New Roman" w:cs="Times New Roman"/>
+              <w:sz w:val="24"/>
+              <w:szCs w:val="24"/>
+              <w:lang w:val="en-US"/>
+            </w:rPr>
+            <w:tab/>
+          </w:r>
+          <w:r>
+            <w:rPr>
+              <w:rFonts w:ascii="Times New Roman" w:hAnsi="Times New Roman" w:cs="Times New Roman"/>
+              <w:sz w:val="24"/>
+              <w:szCs w:val="24"/>
+              <w:lang w:val="en-US"/>
+            </w:rPr>
+            <w:t xml:space="preserve">HISTORY OF THE </w:t>
+          </w:r>
+          <w:r>
+            <w:rPr>
+              <w:rFonts w:ascii="Times New Roman" w:hAnsi="Times New Roman" w:cs="Times New Roman"/>
+              <w:sz w:val="24"/>
+              <w:szCs w:val="24"/>
+              <w:lang w:val="en-US"/>
+            </w:rPr>
+            <w:t>ORGANISATION</w:t>
+          </w:r>
+        </w:p>
+        <w:p>
+          <w:pPr>
+            <w:spacing w:after="0" w:line="360" w:lineRule="auto"/>
+            <w:jc w:val="both"/>
+            <w:rPr>
+              <w:rFonts w:ascii="Times New Roman" w:hAnsi="Times New Roman" w:cs="Times New Roman"/>
+              <w:sz w:val="24"/>
+              <w:szCs w:val="24"/>
+              <w:lang w:val="en-US"/>
+            </w:rPr>
+          </w:pPr>
+          <w:r>
+            <w:rPr>
+              <w:rFonts w:ascii="Times New Roman" w:hAnsi="Times New Roman" w:cs="Times New Roman"/>
+              <w:sz w:val="24"/>
+              <w:szCs w:val="24"/>
+              <w:lang w:val="en-US"/>
+            </w:rPr>
+            <w:t>1.</w:t>
+          </w:r>
+          <w:r>
+            <w:rPr>
+              <w:rFonts w:ascii="Times New Roman" w:hAnsi="Times New Roman" w:cs="Times New Roman"/>
+              <w:sz w:val="24"/>
+              <w:szCs w:val="24"/>
+              <w:lang w:val="en-US"/>
+            </w:rPr>
             <w:t>2</w:t>
-          </w:r>
-          <w:r>
-            <w:rPr>
-              <w:rFonts w:ascii="Times New Roman" w:hAnsi="Times New Roman" w:cs="Times New Roman"/>
-              <w:sz w:val="24"/>
-              <w:szCs w:val="24"/>
-              <w:lang w:val="en-US"/>
-            </w:rPr>
-            <w:tab/>
-          </w:r>
-          <w:r>
-            <w:rPr>
-              <w:rFonts w:ascii="Times New Roman" w:hAnsi="Times New Roman" w:cs="Times New Roman"/>
-              <w:sz w:val="24"/>
-              <w:szCs w:val="24"/>
-              <w:lang w:val="en-US"/>
-            </w:rPr>
-            <w:t xml:space="preserve">THE </w:t>
-          </w:r>
-          <w:r>
-            <w:rPr>
-              <w:rFonts w:ascii="Times New Roman" w:hAnsi="Times New Roman" w:cs="Times New Roman"/>
-              <w:sz w:val="24"/>
-              <w:szCs w:val="24"/>
-              <w:lang w:val="en-US"/>
-            </w:rPr>
-            <w:t>ORGANISATION</w:t>
-          </w:r>
-        </w:p>
-        <w:p>
-          <w:pPr>
-            <w:pStyle w:val="ListParagraph"/>
-            <w:numPr>
-              <w:ilvl w:val="0"/>
-              <w:numId w:val="3"/>
-            </w:numPr>
-            <w:spacing w:after="0" w:line="360" w:lineRule="auto"/>
-            <w:jc w:val="both"/>
-            <w:rPr>
-              <w:rFonts w:ascii="Times New Roman" w:hAnsi="Times New Roman" w:cs="Times New Roman"/>
-              <w:sz w:val="24"/>
-              <w:szCs w:val="24"/>
-              <w:lang w:val="en-US"/>
-            </w:rPr>
-          </w:pPr>
-          <w:r>
-            <w:rPr>
-              <w:rFonts w:ascii="Times New Roman" w:hAnsi="Times New Roman" w:cs="Times New Roman"/>
-              <w:sz w:val="24"/>
-              <w:szCs w:val="24"/>
-              <w:lang w:val="en-US"/>
-            </w:rPr>
-            <w:t xml:space="preserve">HISTORY OF THE </w:t>
-          </w:r>
-          <w:r>
-            <w:rPr>
-              <w:rFonts w:ascii="Times New Roman" w:hAnsi="Times New Roman" w:cs="Times New Roman"/>
-              <w:sz w:val="24"/>
-              <w:szCs w:val="24"/>
-              <w:lang w:val="en-US"/>
-            </w:rPr>
-            <w:t>ORGANISATION</w:t>
-          </w:r>
-        </w:p>
-        <w:p>
-          <w:pPr>
-            <w:spacing w:after="0" w:line="360" w:lineRule="auto"/>
-            <w:jc w:val="both"/>
-            <w:rPr>
-              <w:rFonts w:ascii="Times New Roman" w:hAnsi="Times New Roman" w:cs="Times New Roman"/>
-              <w:sz w:val="24"/>
-              <w:szCs w:val="24"/>
-              <w:lang w:val="en-US"/>
-            </w:rPr>
-          </w:pPr>
-          <w:r>
-            <w:rPr>
-              <w:rFonts w:ascii="Times New Roman" w:hAnsi="Times New Roman" w:cs="Times New Roman"/>
-              <w:sz w:val="24"/>
-              <w:szCs w:val="24"/>
-              <w:lang w:val="en-US"/>
-            </w:rPr>
-            <w:t>1.3</w:t>
           </w:r>
           <w:r>
             <w:rPr>
@@ -1969,7 +2102,16 @@
               <w:szCs w:val="24"/>
               <w:lang w:val="en-US"/>
             </w:rPr>
-            <w:t>1.4</w:t>
+            <w:t>1.</w:t>
+          </w:r>
+          <w:r>
+            <w:rPr>
+              <w:rFonts w:ascii="Times New Roman" w:hAnsi="Times New Roman" w:cs="Times New Roman"/>
+              <w:sz w:val="24"/>
+              <w:szCs w:val="24"/>
+              <w:lang w:val="en-US"/>
+            </w:rPr>
+            <w:t>3</w:t>
           </w:r>
           <w:r>
             <w:rPr>
@@ -1979,7 +2121,25 @@
               <w:lang w:val="en-US"/>
             </w:rPr>
             <w:tab/>
-            <w:t>ROLES/RESPONSIBILITIES &amp; ACTIVITIES</w:t>
+            <w:t xml:space="preserve">ROLES/RESPONSIBILITIES </w:t>
+          </w:r>
+          <w:r>
+            <w:rPr>
+              <w:rFonts w:ascii="Times New Roman" w:hAnsi="Times New Roman" w:cs="Times New Roman"/>
+              <w:sz w:val="24"/>
+              <w:szCs w:val="24"/>
+              <w:lang w:val="en-US"/>
+            </w:rPr>
+            <w:t>AND</w:t>
+          </w:r>
+          <w:r>
+            <w:rPr>
+              <w:rFonts w:ascii="Times New Roman" w:hAnsi="Times New Roman" w:cs="Times New Roman"/>
+              <w:sz w:val="24"/>
+              <w:szCs w:val="24"/>
+              <w:lang w:val="en-US"/>
+            </w:rPr>
+            <w:t xml:space="preserve"> ACTIVITIES</w:t>
           </w:r>
         </w:p>
         <w:p>
@@ -2050,7 +2210,16 @@
               <w:szCs w:val="24"/>
               <w:lang w:val="en-US"/>
             </w:rPr>
-            <w:t>2.0</w:t>
+            <w:t>2.</w:t>
+          </w:r>
+          <w:r>
+            <w:rPr>
+              <w:rFonts w:ascii="Times New Roman" w:hAnsi="Times New Roman" w:cs="Times New Roman"/>
+              <w:sz w:val="24"/>
+              <w:szCs w:val="24"/>
+              <w:lang w:val="en-US"/>
+            </w:rPr>
+            <w:t>0</w:t>
           </w:r>
           <w:r>
             <w:rPr>
@@ -2068,16 +2237,65 @@
               <w:szCs w:val="24"/>
               <w:lang w:val="en-US"/>
             </w:rPr>
-            <w:t>IT CHANNELS SUPPORT</w:t>
-          </w:r>
-        </w:p>
-        <w:p>
-          <w:pPr>
-            <w:pStyle w:val="ListParagraph"/>
-            <w:numPr>
-              <w:ilvl w:val="0"/>
-              <w:numId w:val="3"/>
-            </w:numPr>
+            <w:t>DE</w:t>
+          </w:r>
+          <w:r>
+            <w:rPr>
+              <w:rFonts w:ascii="Times New Roman" w:hAnsi="Times New Roman" w:cs="Times New Roman"/>
+              <w:sz w:val="24"/>
+              <w:szCs w:val="24"/>
+              <w:lang w:val="en-US"/>
+            </w:rPr>
+            <w:t>TAILED</w:t>
+          </w:r>
+          <w:r>
+            <w:rPr>
+              <w:rFonts w:ascii="Times New Roman" w:hAnsi="Times New Roman" w:cs="Times New Roman"/>
+              <w:sz w:val="24"/>
+              <w:szCs w:val="24"/>
+              <w:lang w:val="en-US"/>
+            </w:rPr>
+            <w:t xml:space="preserve"> ROLES</w:t>
+          </w:r>
+          <w:r>
+            <w:rPr>
+              <w:rFonts w:ascii="Times New Roman" w:hAnsi="Times New Roman" w:cs="Times New Roman"/>
+              <w:sz w:val="24"/>
+              <w:szCs w:val="24"/>
+              <w:lang w:val="en-US"/>
+            </w:rPr>
+            <w:t>/RESPONSIBILITIES</w:t>
+          </w:r>
+          <w:r>
+            <w:rPr>
+              <w:rFonts w:ascii="Times New Roman" w:hAnsi="Times New Roman" w:cs="Times New Roman"/>
+              <w:sz w:val="24"/>
+              <w:szCs w:val="24"/>
+              <w:lang w:val="en-US"/>
+            </w:rPr>
+            <w:t xml:space="preserve"> </w:t>
+          </w:r>
+          <w:r>
+            <w:rPr>
+              <w:rFonts w:ascii="Times New Roman" w:hAnsi="Times New Roman" w:cs="Times New Roman"/>
+              <w:sz w:val="24"/>
+              <w:szCs w:val="24"/>
+              <w:lang w:val="en-US"/>
+            </w:rPr>
+            <w:t>AND</w:t>
+          </w:r>
+          <w:r>
+            <w:rPr>
+              <w:rFonts w:ascii="Times New Roman" w:hAnsi="Times New Roman" w:cs="Times New Roman"/>
+              <w:sz w:val="24"/>
+              <w:szCs w:val="24"/>
+              <w:lang w:val="en-US"/>
+            </w:rPr>
+            <w:t xml:space="preserve"> ACTIVITIES</w:t>
+          </w:r>
+        </w:p>
+        <w:p>
+          <w:pPr>
             <w:spacing w:after="0" w:line="360" w:lineRule="auto"/>
             <w:jc w:val="both"/>
             <w:rPr>
@@ -2094,88 +2312,27 @@
               <w:szCs w:val="24"/>
               <w:lang w:val="en-US"/>
             </w:rPr>
-            <w:t>DE</w:t>
-          </w:r>
-          <w:r>
-            <w:rPr>
-              <w:rFonts w:ascii="Times New Roman" w:hAnsi="Times New Roman" w:cs="Times New Roman"/>
-              <w:sz w:val="24"/>
-              <w:szCs w:val="24"/>
-              <w:lang w:val="en-US"/>
-            </w:rPr>
-            <w:t>TAILED</w:t>
-          </w:r>
-          <w:r>
-            <w:rPr>
-              <w:rFonts w:ascii="Times New Roman" w:hAnsi="Times New Roman" w:cs="Times New Roman"/>
-              <w:sz w:val="24"/>
-              <w:szCs w:val="24"/>
-              <w:lang w:val="en-US"/>
-            </w:rPr>
-            <w:t xml:space="preserve"> ROLES</w:t>
-          </w:r>
-          <w:r>
-            <w:rPr>
-              <w:rFonts w:ascii="Times New Roman" w:hAnsi="Times New Roman" w:cs="Times New Roman"/>
-              <w:sz w:val="24"/>
-              <w:szCs w:val="24"/>
-              <w:lang w:val="en-US"/>
-            </w:rPr>
-            <w:t>/</w:t>
-          </w:r>
-          <w:r>
-            <w:rPr>
-              <w:rFonts w:ascii="Times New Roman" w:hAnsi="Times New Roman" w:cs="Times New Roman"/>
-              <w:sz w:val="24"/>
-              <w:szCs w:val="24"/>
-              <w:lang w:val="en-US"/>
-            </w:rPr>
-            <w:t>RESPONSIBILITIES</w:t>
-          </w:r>
-          <w:r>
-            <w:rPr>
-              <w:rFonts w:ascii="Times New Roman" w:hAnsi="Times New Roman" w:cs="Times New Roman"/>
-              <w:sz w:val="24"/>
-              <w:szCs w:val="24"/>
-              <w:lang w:val="en-US"/>
-            </w:rPr>
-            <w:t xml:space="preserve"> </w:t>
-          </w:r>
-          <w:r>
-            <w:rPr>
-              <w:rFonts w:ascii="Times New Roman" w:hAnsi="Times New Roman" w:cs="Times New Roman"/>
-              <w:sz w:val="24"/>
-              <w:szCs w:val="24"/>
-              <w:lang w:val="en-US"/>
-            </w:rPr>
-            <w:t xml:space="preserve">&amp; </w:t>
-          </w:r>
-          <w:r>
-            <w:rPr>
-              <w:rFonts w:ascii="Times New Roman" w:hAnsi="Times New Roman" w:cs="Times New Roman"/>
-              <w:sz w:val="24"/>
-              <w:szCs w:val="24"/>
-              <w:lang w:val="en-US"/>
-            </w:rPr>
-            <w:t>ACTIVITIES</w:t>
-          </w:r>
-        </w:p>
-        <w:p>
-          <w:pPr>
-            <w:pStyle w:val="ListParagraph"/>
-            <w:numPr>
-              <w:ilvl w:val="0"/>
-              <w:numId w:val="3"/>
-            </w:numPr>
-            <w:spacing w:after="0" w:line="360" w:lineRule="auto"/>
-            <w:jc w:val="both"/>
-            <w:rPr>
-              <w:rFonts w:ascii="Times New Roman" w:hAnsi="Times New Roman" w:cs="Times New Roman"/>
-              <w:sz w:val="24"/>
-              <w:szCs w:val="24"/>
-              <w:lang w:val="en-US"/>
-            </w:rPr>
-          </w:pPr>
+            <w:tab/>
+            <w:t>2.0.</w:t>
+          </w:r>
+          <w:r>
+            <w:rPr>
+              <w:rFonts w:ascii="Times New Roman" w:hAnsi="Times New Roman" w:cs="Times New Roman"/>
+              <w:sz w:val="24"/>
+              <w:szCs w:val="24"/>
+              <w:lang w:val="en-US"/>
+            </w:rPr>
+            <w:t>1</w:t>
+          </w:r>
+          <w:r>
+            <w:rPr>
+              <w:rFonts w:ascii="Times New Roman" w:hAnsi="Times New Roman" w:cs="Times New Roman"/>
+              <w:sz w:val="24"/>
+              <w:szCs w:val="24"/>
+              <w:lang w:val="en-US"/>
+            </w:rPr>
+            <w:tab/>
+          </w:r>
           <w:r>
             <w:rPr>
               <w:rFonts w:ascii="Times New Roman" w:hAnsi="Times New Roman" w:cs="Times New Roman"/>
@@ -2242,7 +2399,7 @@
               <w:szCs w:val="24"/>
               <w:lang w:val="en-US"/>
             </w:rPr>
-            <w:t>– HOW IT INFLUENCES THE</w:t>
+            <w:t>– HOW IT</w:t>
           </w:r>
           <w:r>
             <w:rPr>
@@ -2260,7 +2417,7 @@
               <w:szCs w:val="24"/>
               <w:lang w:val="en-US"/>
             </w:rPr>
-            <w:t>ORGANIZATION</w:t>
+            <w:t>INFLUENCES THE ORGANIZATION</w:t>
           </w:r>
         </w:p>
         <w:p>
@@ -2327,7 +2484,16 @@
               <w:szCs w:val="24"/>
               <w:lang w:val="en-US"/>
             </w:rPr>
-            <w:t>3.1</w:t>
+            <w:t>3.</w:t>
+          </w:r>
+          <w:r>
+            <w:rPr>
+              <w:rFonts w:ascii="Times New Roman" w:hAnsi="Times New Roman" w:cs="Times New Roman"/>
+              <w:sz w:val="24"/>
+              <w:szCs w:val="24"/>
+              <w:lang w:val="en-US"/>
+            </w:rPr>
+            <w:t>0</w:t>
           </w:r>
           <w:r>
             <w:rPr>
@@ -2337,16 +2503,29 @@
               <w:lang w:val="en-US"/>
             </w:rPr>
             <w:tab/>
-            <w:t>ATM &amp; POS</w:t>
-          </w:r>
-        </w:p>
-        <w:p>
-          <w:pPr>
-            <w:pStyle w:val="ListParagraph"/>
-            <w:numPr>
-              <w:ilvl w:val="0"/>
-              <w:numId w:val="5"/>
-            </w:numPr>
+            <w:t xml:space="preserve">ATM </w:t>
+          </w:r>
+          <w:r>
+            <w:rPr>
+              <w:rFonts w:ascii="Times New Roman" w:hAnsi="Times New Roman" w:cs="Times New Roman"/>
+              <w:sz w:val="24"/>
+              <w:szCs w:val="24"/>
+              <w:lang w:val="en-US"/>
+            </w:rPr>
+            <w:t>AND</w:t>
+          </w:r>
+          <w:r>
+            <w:rPr>
+              <w:rFonts w:ascii="Times New Roman" w:hAnsi="Times New Roman" w:cs="Times New Roman"/>
+              <w:sz w:val="24"/>
+              <w:szCs w:val="24"/>
+              <w:lang w:val="en-US"/>
+            </w:rPr>
+            <w:t xml:space="preserve"> POS</w:t>
+          </w:r>
+        </w:p>
+        <w:p>
+          <w:pPr>
             <w:spacing w:after="0" w:line="360" w:lineRule="auto"/>
             <w:jc w:val="both"/>
             <w:rPr>
@@ -2363,16 +2542,30 @@
               <w:szCs w:val="24"/>
               <w:lang w:val="en-US"/>
             </w:rPr>
+            <w:tab/>
+            <w:t>3.0.1</w:t>
+          </w:r>
+          <w:r>
+            <w:rPr>
+              <w:rFonts w:ascii="Times New Roman" w:hAnsi="Times New Roman" w:cs="Times New Roman"/>
+              <w:sz w:val="24"/>
+              <w:szCs w:val="24"/>
+              <w:lang w:val="en-US"/>
+            </w:rPr>
+            <w:tab/>
+          </w:r>
+          <w:r>
+            <w:rPr>
+              <w:rFonts w:ascii="Times New Roman" w:hAnsi="Times New Roman" w:cs="Times New Roman"/>
+              <w:sz w:val="24"/>
+              <w:szCs w:val="24"/>
+              <w:lang w:val="en-US"/>
+            </w:rPr>
             <w:t>TERMS ASSOCIATED WITH POS PAYMENT CHANNEL</w:t>
           </w:r>
         </w:p>
         <w:p>
           <w:pPr>
-            <w:pStyle w:val="ListParagraph"/>
-            <w:numPr>
-              <w:ilvl w:val="0"/>
-              <w:numId w:val="6"/>
-            </w:numPr>
             <w:spacing w:after="0" w:line="360" w:lineRule="auto"/>
             <w:jc w:val="both"/>
             <w:rPr>
@@ -2389,6 +2582,25 @@
               <w:szCs w:val="24"/>
               <w:lang w:val="en-US"/>
             </w:rPr>
+            <w:tab/>
+            <w:t>3.0.2</w:t>
+          </w:r>
+          <w:r>
+            <w:rPr>
+              <w:rFonts w:ascii="Times New Roman" w:hAnsi="Times New Roman" w:cs="Times New Roman"/>
+              <w:sz w:val="24"/>
+              <w:szCs w:val="24"/>
+              <w:lang w:val="en-US"/>
+            </w:rPr>
+            <w:tab/>
+          </w:r>
+          <w:r>
+            <w:rPr>
+              <w:rFonts w:ascii="Times New Roman" w:hAnsi="Times New Roman" w:cs="Times New Roman"/>
+              <w:sz w:val="24"/>
+              <w:szCs w:val="24"/>
+              <w:lang w:val="en-US"/>
+            </w:rPr>
             <w:t>TERMS ASSOCIATED WITH ATM PAYMENT CHANNEL</w:t>
           </w:r>
         </w:p>
@@ -2419,7 +2631,7 @@
               <w:szCs w:val="24"/>
               <w:lang w:val="en-US"/>
             </w:rPr>
-            <w:t>2</w:t>
+            <w:t>1</w:t>
           </w:r>
           <w:r>
             <w:rPr>
@@ -2434,11 +2646,6 @@
         </w:p>
         <w:p>
           <w:pPr>
-            <w:pStyle w:val="ListParagraph"/>
-            <w:numPr>
-              <w:ilvl w:val="0"/>
-              <w:numId w:val="6"/>
-            </w:numPr>
             <w:spacing w:after="0" w:line="360" w:lineRule="auto"/>
             <w:jc w:val="both"/>
             <w:rPr>
@@ -2455,16 +2662,31 @@
               <w:szCs w:val="24"/>
               <w:lang w:val="en-US"/>
             </w:rPr>
+            <w:lastRenderedPageBreak/>
+            <w:tab/>
+            <w:t>3.1.1</w:t>
+          </w:r>
+          <w:r>
+            <w:rPr>
+              <w:rFonts w:ascii="Times New Roman" w:hAnsi="Times New Roman" w:cs="Times New Roman"/>
+              <w:sz w:val="24"/>
+              <w:szCs w:val="24"/>
+              <w:lang w:val="en-US"/>
+            </w:rPr>
+            <w:tab/>
+          </w:r>
+          <w:r>
+            <w:rPr>
+              <w:rFonts w:ascii="Times New Roman" w:hAnsi="Times New Roman" w:cs="Times New Roman"/>
+              <w:sz w:val="24"/>
+              <w:szCs w:val="24"/>
+              <w:lang w:val="en-US"/>
+            </w:rPr>
             <w:t>BACK-END</w:t>
           </w:r>
         </w:p>
         <w:p>
           <w:pPr>
-            <w:pStyle w:val="ListParagraph"/>
-            <w:numPr>
-              <w:ilvl w:val="0"/>
-              <w:numId w:val="6"/>
-            </w:numPr>
             <w:spacing w:after="0" w:line="360" w:lineRule="auto"/>
             <w:jc w:val="both"/>
             <w:rPr>
@@ -2481,6 +2703,25 @@
               <w:szCs w:val="24"/>
               <w:lang w:val="en-US"/>
             </w:rPr>
+            <w:tab/>
+            <w:t>3.1.2</w:t>
+          </w:r>
+          <w:r>
+            <w:rPr>
+              <w:rFonts w:ascii="Times New Roman" w:hAnsi="Times New Roman" w:cs="Times New Roman"/>
+              <w:sz w:val="24"/>
+              <w:szCs w:val="24"/>
+              <w:lang w:val="en-US"/>
+            </w:rPr>
+            <w:tab/>
+          </w:r>
+          <w:r>
+            <w:rPr>
+              <w:rFonts w:ascii="Times New Roman" w:hAnsi="Times New Roman" w:cs="Times New Roman"/>
+              <w:sz w:val="24"/>
+              <w:szCs w:val="24"/>
+              <w:lang w:val="en-US"/>
+            </w:rPr>
             <w:t>FRONT-END</w:t>
           </w:r>
         </w:p>
@@ -2502,7 +2743,16 @@
               <w:szCs w:val="24"/>
               <w:lang w:val="en-US"/>
             </w:rPr>
-            <w:t>3.3</w:t>
+            <w:t>3.</w:t>
+          </w:r>
+          <w:r>
+            <w:rPr>
+              <w:rFonts w:ascii="Times New Roman" w:hAnsi="Times New Roman" w:cs="Times New Roman"/>
+              <w:sz w:val="24"/>
+              <w:szCs w:val="24"/>
+              <w:lang w:val="en-US"/>
+            </w:rPr>
+            <w:t>2</w:t>
           </w:r>
           <w:r>
             <w:rPr>
@@ -2512,24 +2762,11 @@
               <w:lang w:val="en-US"/>
             </w:rPr>
             <w:tab/>
-          </w:r>
-          <w:r>
-            <w:rPr>
-              <w:rFonts w:ascii="Times New Roman" w:hAnsi="Times New Roman" w:cs="Times New Roman"/>
-              <w:sz w:val="24"/>
-              <w:szCs w:val="24"/>
-              <w:lang w:val="en-US"/>
-            </w:rPr>
             <w:t>POSSIBLE PROBLEMS AND THEIR RESPECTIVE SOLUTIONS</w:t>
           </w:r>
         </w:p>
         <w:p>
           <w:pPr>
-            <w:pStyle w:val="ListParagraph"/>
-            <w:numPr>
-              <w:ilvl w:val="0"/>
-              <w:numId w:val="7"/>
-            </w:numPr>
             <w:spacing w:after="0" w:line="360" w:lineRule="auto"/>
             <w:jc w:val="both"/>
             <w:rPr>
@@ -2546,6 +2783,25 @@
               <w:szCs w:val="24"/>
               <w:lang w:val="en-US"/>
             </w:rPr>
+            <w:tab/>
+            <w:t>3.2.1</w:t>
+          </w:r>
+          <w:r>
+            <w:rPr>
+              <w:rFonts w:ascii="Times New Roman" w:hAnsi="Times New Roman" w:cs="Times New Roman"/>
+              <w:sz w:val="24"/>
+              <w:szCs w:val="24"/>
+              <w:lang w:val="en-US"/>
+            </w:rPr>
+            <w:tab/>
+          </w:r>
+          <w:r>
+            <w:rPr>
+              <w:rFonts w:ascii="Times New Roman" w:hAnsi="Times New Roman" w:cs="Times New Roman"/>
+              <w:sz w:val="24"/>
+              <w:szCs w:val="24"/>
+              <w:lang w:val="en-US"/>
+            </w:rPr>
             <w:t>TOOLS AND EQUIPMENT USED</w:t>
           </w:r>
         </w:p>
@@ -2567,7 +2823,6 @@
               <w:szCs w:val="24"/>
               <w:lang w:val="en-US"/>
             </w:rPr>
-            <w:lastRenderedPageBreak/>
             <w:t>3.</w:t>
           </w:r>
           <w:r>
@@ -2577,7 +2832,7 @@
               <w:szCs w:val="24"/>
               <w:lang w:val="en-US"/>
             </w:rPr>
-            <w:t>4</w:t>
+            <w:t>3</w:t>
           </w:r>
           <w:r>
             <w:rPr>
@@ -2587,14 +2842,6 @@
               <w:lang w:val="en-US"/>
             </w:rPr>
             <w:tab/>
-          </w:r>
-          <w:r>
-            <w:rPr>
-              <w:rFonts w:ascii="Times New Roman" w:hAnsi="Times New Roman" w:cs="Times New Roman"/>
-              <w:sz w:val="24"/>
-              <w:szCs w:val="24"/>
-              <w:lang w:val="en-US"/>
-            </w:rPr>
             <w:t>EXPERINCE GAINED</w:t>
           </w:r>
         </w:p>
@@ -2786,18 +3033,46 @@
               <w:szCs w:val="24"/>
               <w:lang w:val="en-US"/>
             </w:rPr>
-            <w:t>Abbreviations and keywords</w:t>
-          </w:r>
-          <w:r>
-            <w:rPr>
-              <w:rFonts w:ascii="Times New Roman" w:hAnsi="Times New Roman" w:cs="Times New Roman"/>
-              <w:sz w:val="24"/>
-              <w:szCs w:val="24"/>
-              <w:lang w:val="en-US"/>
-            </w:rPr>
-            <w:t xml:space="preserve"> ……………………………………………………………… VII</w:t>
-          </w:r>
-        </w:p>
+            <w:t>Abbreviations</w:t>
+          </w:r>
+          <w:r>
+            <w:rPr>
+              <w:rFonts w:ascii="Times New Roman" w:hAnsi="Times New Roman" w:cs="Times New Roman"/>
+              <w:sz w:val="24"/>
+              <w:szCs w:val="24"/>
+              <w:lang w:val="en-US"/>
+            </w:rPr>
+            <w:t xml:space="preserve"> </w:t>
+          </w:r>
+          <w:r>
+            <w:rPr>
+              <w:rFonts w:ascii="Times New Roman" w:hAnsi="Times New Roman" w:cs="Times New Roman"/>
+              <w:sz w:val="24"/>
+              <w:szCs w:val="24"/>
+              <w:lang w:val="en-US"/>
+            </w:rPr>
+            <w:t>and keywords</w:t>
+          </w:r>
+          <w:r>
+            <w:rPr>
+              <w:rFonts w:ascii="Times New Roman" w:hAnsi="Times New Roman" w:cs="Times New Roman"/>
+              <w:sz w:val="24"/>
+              <w:szCs w:val="24"/>
+              <w:lang w:val="en-US"/>
+            </w:rPr>
+            <w:t xml:space="preserve"> </w:t>
+          </w:r>
+          <w:r>
+            <w:rPr>
+              <w:rFonts w:ascii="Times New Roman" w:hAnsi="Times New Roman" w:cs="Times New Roman"/>
+              <w:sz w:val="24"/>
+              <w:szCs w:val="24"/>
+              <w:lang w:val="en-US"/>
+            </w:rPr>
+            <w:t>……………………………………………………… VII</w:t>
+          </w:r>
+        </w:p>
+        <w:bookmarkEnd w:id="0"/>
         <w:p>
           <w:pPr>
             <w:spacing w:line="360" w:lineRule="auto"/>
@@ -2858,11 +3133,498 @@
           <w:lang w:val="en-US"/>
         </w:rPr>
         <w:lastRenderedPageBreak/>
-        <w:t>ABBREVIATIONS &amp; KEYWORDS</w:t>
+        <w:t xml:space="preserve">ABBREVIATIONS </w:t>
+      </w:r>
+      <w:r>
+        <w:rPr>
+          <w:rFonts w:ascii="Times New Roman" w:hAnsi="Times New Roman" w:cs="Times New Roman"/>
+          <w:b/>
+          <w:bCs/>
+          <w:sz w:val="32"/>
+          <w:szCs w:val="32"/>
+          <w:lang w:val="en-US"/>
+        </w:rPr>
+        <w:t>AND</w:t>
+      </w:r>
+      <w:r>
+        <w:rPr>
+          <w:rFonts w:ascii="Times New Roman" w:hAnsi="Times New Roman" w:cs="Times New Roman"/>
+          <w:b/>
+          <w:bCs/>
+          <w:sz w:val="32"/>
+          <w:szCs w:val="32"/>
+          <w:lang w:val="en-US"/>
+        </w:rPr>
+        <w:t xml:space="preserve"> KEYWORDS</w:t>
       </w:r>
     </w:p>
     <w:p>
       <w:pPr>
+        <w:jc w:val="both"/>
+        <w:rPr>
+          <w:rFonts w:ascii="Times New Roman" w:hAnsi="Times New Roman" w:cs="Times New Roman"/>
+          <w:sz w:val="24"/>
+          <w:szCs w:val="24"/>
+          <w:lang w:val="en-US"/>
+        </w:rPr>
+      </w:pPr>
+      <w:r>
+        <w:rPr>
+          <w:rFonts w:ascii="Times New Roman" w:hAnsi="Times New Roman" w:cs="Times New Roman"/>
+          <w:sz w:val="24"/>
+          <w:szCs w:val="24"/>
+          <w:lang w:val="en-US"/>
+        </w:rPr>
+        <w:t>POS</w:t>
+      </w:r>
+    </w:p>
+    <w:p>
+      <w:pPr>
+        <w:jc w:val="both"/>
+        <w:rPr>
+          <w:rFonts w:ascii="Times New Roman" w:hAnsi="Times New Roman" w:cs="Times New Roman"/>
+          <w:sz w:val="24"/>
+          <w:szCs w:val="24"/>
+          <w:lang w:val="en-US"/>
+        </w:rPr>
+      </w:pPr>
+      <w:r>
+        <w:rPr>
+          <w:rFonts w:ascii="Times New Roman" w:hAnsi="Times New Roman" w:cs="Times New Roman"/>
+          <w:sz w:val="24"/>
+          <w:szCs w:val="24"/>
+          <w:lang w:val="en-US"/>
+        </w:rPr>
+        <w:t>ATM</w:t>
+      </w:r>
+    </w:p>
+    <w:p>
+      <w:pPr>
+        <w:jc w:val="both"/>
+        <w:rPr>
+          <w:rFonts w:ascii="Times New Roman" w:hAnsi="Times New Roman" w:cs="Times New Roman"/>
+          <w:sz w:val="24"/>
+          <w:szCs w:val="24"/>
+          <w:lang w:val="en-US"/>
+        </w:rPr>
+      </w:pPr>
+      <w:r>
+        <w:rPr>
+          <w:rFonts w:ascii="Times New Roman" w:hAnsi="Times New Roman" w:cs="Times New Roman"/>
+          <w:sz w:val="24"/>
+          <w:szCs w:val="24"/>
+          <w:lang w:val="en-US"/>
+        </w:rPr>
+        <w:t>NIBSS</w:t>
+      </w:r>
+    </w:p>
+    <w:p>
+      <w:pPr>
+        <w:jc w:val="both"/>
+        <w:rPr>
+          <w:rFonts w:ascii="Times New Roman" w:hAnsi="Times New Roman" w:cs="Times New Roman"/>
+          <w:sz w:val="24"/>
+          <w:szCs w:val="24"/>
+          <w:lang w:val="en-US"/>
+        </w:rPr>
+      </w:pPr>
+      <w:r>
+        <w:rPr>
+          <w:rFonts w:ascii="Times New Roman" w:hAnsi="Times New Roman" w:cs="Times New Roman"/>
+          <w:sz w:val="24"/>
+          <w:szCs w:val="24"/>
+          <w:lang w:val="en-US"/>
+        </w:rPr>
+        <w:t>P</w:t>
+      </w:r>
+      <w:r>
+        <w:rPr>
+          <w:rFonts w:ascii="Times New Roman" w:hAnsi="Times New Roman" w:cs="Times New Roman"/>
+          <w:sz w:val="24"/>
+          <w:szCs w:val="24"/>
+          <w:lang w:val="en-US"/>
+        </w:rPr>
+        <w:t>TSP</w:t>
+      </w:r>
+    </w:p>
+    <w:p>
+      <w:pPr>
+        <w:jc w:val="both"/>
+        <w:rPr>
+          <w:rFonts w:ascii="Times New Roman" w:hAnsi="Times New Roman" w:cs="Times New Roman"/>
+          <w:sz w:val="24"/>
+          <w:szCs w:val="24"/>
+          <w:lang w:val="en-US"/>
+        </w:rPr>
+      </w:pPr>
+      <w:r>
+        <w:rPr>
+          <w:rFonts w:ascii="Times New Roman" w:hAnsi="Times New Roman" w:cs="Times New Roman"/>
+          <w:sz w:val="24"/>
+          <w:szCs w:val="24"/>
+          <w:lang w:val="en-US"/>
+        </w:rPr>
+        <w:t>CIB</w:t>
+      </w:r>
+    </w:p>
+    <w:p>
+      <w:pPr>
+        <w:jc w:val="both"/>
+        <w:rPr>
+          <w:rFonts w:ascii="Times New Roman" w:hAnsi="Times New Roman" w:cs="Times New Roman"/>
+          <w:sz w:val="24"/>
+          <w:szCs w:val="24"/>
+          <w:lang w:val="en-US"/>
+        </w:rPr>
+      </w:pPr>
+      <w:r>
+        <w:rPr>
+          <w:rFonts w:ascii="Times New Roman" w:hAnsi="Times New Roman" w:cs="Times New Roman"/>
+          <w:sz w:val="24"/>
+          <w:szCs w:val="24"/>
+          <w:lang w:val="en-US"/>
+        </w:rPr>
+        <w:t>ISSUER</w:t>
+      </w:r>
+    </w:p>
+    <w:p>
+      <w:pPr>
+        <w:jc w:val="both"/>
+        <w:rPr>
+          <w:rFonts w:ascii="Times New Roman" w:hAnsi="Times New Roman" w:cs="Times New Roman"/>
+          <w:sz w:val="24"/>
+          <w:szCs w:val="24"/>
+          <w:lang w:val="en-US"/>
+        </w:rPr>
+      </w:pPr>
+      <w:r>
+        <w:rPr>
+          <w:rFonts w:ascii="Times New Roman" w:hAnsi="Times New Roman" w:cs="Times New Roman"/>
+          <w:sz w:val="24"/>
+          <w:szCs w:val="24"/>
+          <w:lang w:val="en-US"/>
+        </w:rPr>
+        <w:t>ACQUIRER</w:t>
+      </w:r>
+    </w:p>
+    <w:p>
+      <w:pPr>
+        <w:jc w:val="both"/>
+        <w:rPr>
+          <w:rFonts w:ascii="Times New Roman" w:hAnsi="Times New Roman" w:cs="Times New Roman"/>
+          <w:sz w:val="24"/>
+          <w:szCs w:val="24"/>
+          <w:lang w:val="en-US"/>
+        </w:rPr>
+      </w:pPr>
+      <w:r>
+        <w:rPr>
+          <w:rFonts w:ascii="Times New Roman" w:hAnsi="Times New Roman" w:cs="Times New Roman"/>
+          <w:sz w:val="24"/>
+          <w:szCs w:val="24"/>
+          <w:lang w:val="en-US"/>
+        </w:rPr>
+        <w:t>SWITCH/PROCESSOR</w:t>
+      </w:r>
+    </w:p>
+    <w:p>
+      <w:pPr>
+        <w:jc w:val="both"/>
+        <w:rPr>
+          <w:rFonts w:ascii="Times New Roman" w:hAnsi="Times New Roman" w:cs="Times New Roman"/>
+          <w:sz w:val="24"/>
+          <w:szCs w:val="24"/>
+          <w:lang w:val="en-US"/>
+        </w:rPr>
+      </w:pPr>
+      <w:r>
+        <w:rPr>
+          <w:rFonts w:ascii="Times New Roman" w:hAnsi="Times New Roman" w:cs="Times New Roman"/>
+          <w:sz w:val="24"/>
+          <w:szCs w:val="24"/>
+          <w:lang w:val="en-US"/>
+        </w:rPr>
+        <w:t>CUSTOMER</w:t>
+      </w:r>
+    </w:p>
+    <w:p>
+      <w:pPr>
+        <w:jc w:val="both"/>
+        <w:rPr>
+          <w:rFonts w:ascii="Times New Roman" w:hAnsi="Times New Roman" w:cs="Times New Roman"/>
+          <w:sz w:val="24"/>
+          <w:szCs w:val="24"/>
+          <w:lang w:val="en-US"/>
+        </w:rPr>
+      </w:pPr>
+      <w:r>
+        <w:rPr>
+          <w:rFonts w:ascii="Times New Roman" w:hAnsi="Times New Roman" w:cs="Times New Roman"/>
+          <w:sz w:val="24"/>
+          <w:szCs w:val="24"/>
+          <w:lang w:val="en-US"/>
+        </w:rPr>
+        <w:t>MERCHANT</w:t>
+      </w:r>
+    </w:p>
+    <w:p>
+      <w:pPr>
+        <w:jc w:val="both"/>
+        <w:rPr>
+          <w:rFonts w:ascii="Times New Roman" w:hAnsi="Times New Roman" w:cs="Times New Roman"/>
+          <w:sz w:val="24"/>
+          <w:szCs w:val="24"/>
+          <w:lang w:val="en-US"/>
+        </w:rPr>
+      </w:pPr>
+      <w:r>
+        <w:rPr>
+          <w:rFonts w:ascii="Times New Roman" w:hAnsi="Times New Roman" w:cs="Times New Roman"/>
+          <w:sz w:val="24"/>
+          <w:szCs w:val="24"/>
+          <w:lang w:val="en-US"/>
+        </w:rPr>
+        <w:t>TID</w:t>
+      </w:r>
+    </w:p>
+    <w:p>
+      <w:pPr>
+        <w:jc w:val="both"/>
+        <w:rPr>
+          <w:rFonts w:ascii="Times New Roman" w:hAnsi="Times New Roman" w:cs="Times New Roman"/>
+          <w:sz w:val="24"/>
+          <w:szCs w:val="24"/>
+          <w:lang w:val="en-US"/>
+        </w:rPr>
+      </w:pPr>
+      <w:r>
+        <w:rPr>
+          <w:rFonts w:ascii="Times New Roman" w:hAnsi="Times New Roman" w:cs="Times New Roman"/>
+          <w:sz w:val="24"/>
+          <w:szCs w:val="24"/>
+          <w:lang w:val="en-US"/>
+        </w:rPr>
+        <w:t>MID</w:t>
+      </w:r>
+    </w:p>
+    <w:p>
+      <w:pPr>
+        <w:jc w:val="both"/>
+        <w:rPr>
+          <w:rFonts w:ascii="Times New Roman" w:hAnsi="Times New Roman" w:cs="Times New Roman"/>
+          <w:sz w:val="24"/>
+          <w:szCs w:val="24"/>
+          <w:lang w:val="en-US"/>
+        </w:rPr>
+      </w:pPr>
+      <w:r>
+        <w:rPr>
+          <w:rFonts w:ascii="Times New Roman" w:hAnsi="Times New Roman" w:cs="Times New Roman"/>
+          <w:sz w:val="24"/>
+          <w:szCs w:val="24"/>
+          <w:lang w:val="en-US"/>
+        </w:rPr>
+        <w:t>PAN</w:t>
+      </w:r>
+    </w:p>
+    <w:p>
+      <w:pPr>
+        <w:jc w:val="both"/>
+        <w:rPr>
+          <w:rFonts w:ascii="Times New Roman" w:hAnsi="Times New Roman" w:cs="Times New Roman"/>
+          <w:sz w:val="24"/>
+          <w:szCs w:val="24"/>
+          <w:lang w:val="en-US"/>
+        </w:rPr>
+      </w:pPr>
+      <w:r>
+        <w:rPr>
+          <w:rFonts w:ascii="Times New Roman" w:hAnsi="Times New Roman" w:cs="Times New Roman"/>
+          <w:sz w:val="24"/>
+          <w:szCs w:val="24"/>
+          <w:lang w:val="en-US"/>
+        </w:rPr>
+        <w:t>RRN</w:t>
+      </w:r>
+    </w:p>
+    <w:p>
+      <w:pPr>
+        <w:jc w:val="both"/>
+        <w:rPr>
+          <w:rFonts w:ascii="Times New Roman" w:hAnsi="Times New Roman" w:cs="Times New Roman"/>
+          <w:sz w:val="24"/>
+          <w:szCs w:val="24"/>
+          <w:lang w:val="en-US"/>
+        </w:rPr>
+      </w:pPr>
+      <w:r>
+        <w:rPr>
+          <w:rFonts w:ascii="Times New Roman" w:hAnsi="Times New Roman" w:cs="Times New Roman"/>
+          <w:sz w:val="24"/>
+          <w:szCs w:val="24"/>
+          <w:lang w:val="en-US"/>
+        </w:rPr>
+        <w:t>SLA</w:t>
+      </w:r>
+    </w:p>
+    <w:p>
+      <w:pPr>
+        <w:jc w:val="both"/>
+        <w:rPr>
+          <w:rFonts w:ascii="Times New Roman" w:hAnsi="Times New Roman" w:cs="Times New Roman"/>
+          <w:sz w:val="24"/>
+          <w:szCs w:val="24"/>
+          <w:lang w:val="en-US"/>
+        </w:rPr>
+      </w:pPr>
+      <w:r>
+        <w:rPr>
+          <w:rFonts w:ascii="Times New Roman" w:hAnsi="Times New Roman" w:cs="Times New Roman"/>
+          <w:sz w:val="24"/>
+          <w:szCs w:val="24"/>
+          <w:lang w:val="en-US"/>
+        </w:rPr>
+        <w:t>IP</w:t>
+      </w:r>
+    </w:p>
+    <w:p>
+      <w:pPr>
+        <w:jc w:val="both"/>
+        <w:rPr>
+          <w:rFonts w:ascii="Times New Roman" w:hAnsi="Times New Roman" w:cs="Times New Roman"/>
+          <w:sz w:val="24"/>
+          <w:szCs w:val="24"/>
+          <w:lang w:val="en-US"/>
+        </w:rPr>
+      </w:pPr>
+      <w:r>
+        <w:rPr>
+          <w:rFonts w:ascii="Times New Roman" w:hAnsi="Times New Roman" w:cs="Times New Roman"/>
+          <w:sz w:val="24"/>
+          <w:szCs w:val="24"/>
+          <w:lang w:val="en-US"/>
+        </w:rPr>
+        <w:t>PORT NUMBER</w:t>
+      </w:r>
+    </w:p>
+    <w:p>
+      <w:pPr>
+        <w:jc w:val="both"/>
+        <w:rPr>
+          <w:rFonts w:ascii="Times New Roman" w:hAnsi="Times New Roman" w:cs="Times New Roman"/>
+          <w:sz w:val="24"/>
+          <w:szCs w:val="24"/>
+          <w:lang w:val="en-US"/>
+        </w:rPr>
+      </w:pPr>
+      <w:r>
+        <w:rPr>
+          <w:rFonts w:ascii="Times New Roman" w:hAnsi="Times New Roman" w:cs="Times New Roman"/>
+          <w:sz w:val="24"/>
+          <w:szCs w:val="24"/>
+          <w:lang w:val="en-US"/>
+        </w:rPr>
+        <w:t>TELNET</w:t>
+      </w:r>
+    </w:p>
+    <w:p>
+      <w:pPr>
+        <w:jc w:val="both"/>
+        <w:rPr>
+          <w:rFonts w:ascii="Times New Roman" w:hAnsi="Times New Roman" w:cs="Times New Roman"/>
+          <w:sz w:val="24"/>
+          <w:szCs w:val="24"/>
+          <w:lang w:val="en-US"/>
+        </w:rPr>
+      </w:pPr>
+      <w:r>
+        <w:rPr>
+          <w:rFonts w:ascii="Times New Roman" w:hAnsi="Times New Roman" w:cs="Times New Roman"/>
+          <w:sz w:val="24"/>
+          <w:szCs w:val="24"/>
+          <w:lang w:val="en-US"/>
+        </w:rPr>
+        <w:t>NQR</w:t>
+      </w:r>
+    </w:p>
+    <w:p>
+      <w:pPr>
+        <w:jc w:val="both"/>
+        <w:rPr>
+          <w:rFonts w:ascii="Times New Roman" w:hAnsi="Times New Roman" w:cs="Times New Roman"/>
+          <w:sz w:val="24"/>
+          <w:szCs w:val="24"/>
+          <w:lang w:val="en-US"/>
+        </w:rPr>
+      </w:pPr>
+      <w:r>
+        <w:rPr>
+          <w:rFonts w:ascii="Times New Roman" w:hAnsi="Times New Roman" w:cs="Times New Roman"/>
+          <w:sz w:val="24"/>
+          <w:szCs w:val="24"/>
+          <w:lang w:val="en-US"/>
+        </w:rPr>
+        <w:t>FEP</w:t>
+      </w:r>
+    </w:p>
+    <w:p>
+      <w:pPr>
+        <w:jc w:val="both"/>
+        <w:rPr>
+          <w:rFonts w:ascii="Times New Roman" w:hAnsi="Times New Roman" w:cs="Times New Roman"/>
+          <w:sz w:val="24"/>
+          <w:szCs w:val="24"/>
+          <w:lang w:val="en-US"/>
+        </w:rPr>
+      </w:pPr>
+      <w:r>
+        <w:rPr>
+          <w:rFonts w:ascii="Times New Roman" w:hAnsi="Times New Roman" w:cs="Times New Roman"/>
+          <w:sz w:val="24"/>
+          <w:szCs w:val="24"/>
+          <w:lang w:val="en-US"/>
+        </w:rPr>
+        <w:t>CBA</w:t>
+      </w:r>
+      <w:r>
+        <w:rPr>
+          <w:rFonts w:ascii="Times New Roman" w:hAnsi="Times New Roman" w:cs="Times New Roman"/>
+          <w:sz w:val="24"/>
+          <w:szCs w:val="24"/>
+          <w:lang w:val="en-US"/>
+        </w:rPr>
+        <w:br w:type="page"/>
+      </w:r>
+    </w:p>
+    <w:p>
+      <w:pPr>
+        <w:spacing w:after="0" w:line="360" w:lineRule="auto"/>
+        <w:ind w:left="3119"/>
+        <w:jc w:val="both"/>
+        <w:rPr>
+          <w:rFonts w:ascii="Times New Roman" w:hAnsi="Times New Roman" w:cs="Times New Roman"/>
+          <w:b/>
+          <w:bCs/>
+          <w:sz w:val="32"/>
+          <w:szCs w:val="32"/>
+          <w:lang w:val="en-US"/>
+        </w:rPr>
+      </w:pPr>
+      <w:r>
+        <w:rPr>
+          <w:rFonts w:ascii="Times New Roman" w:hAnsi="Times New Roman" w:cs="Times New Roman"/>
+          <w:b/>
+          <w:bCs/>
+          <w:sz w:val="32"/>
+          <w:szCs w:val="32"/>
+          <w:lang w:val="en-US"/>
+        </w:rPr>
+        <w:lastRenderedPageBreak/>
+        <w:t>CHAPTER ONE</w:t>
+      </w:r>
+    </w:p>
+    <w:p>
+      <w:pPr>
         <w:spacing w:after="0" w:line="360" w:lineRule="auto"/>
         <w:jc w:val="both"/>
         <w:rPr>
@@ -2875,48 +3637,52 @@
     </w:p>
     <w:p>
       <w:pPr>
-        <w:rPr>
-          <w:rFonts w:ascii="Times New Roman" w:hAnsi="Times New Roman" w:cs="Times New Roman"/>
-          <w:sz w:val="24"/>
-          <w:szCs w:val="24"/>
-          <w:lang w:val="en-US"/>
-        </w:rPr>
-      </w:pPr>
-      <w:r>
-        <w:rPr>
-          <w:rFonts w:ascii="Times New Roman" w:hAnsi="Times New Roman" w:cs="Times New Roman"/>
-          <w:sz w:val="24"/>
-          <w:szCs w:val="24"/>
-          <w:lang w:val="en-US"/>
-        </w:rPr>
-        <w:br w:type="page"/>
+        <w:spacing w:after="0" w:line="360" w:lineRule="auto"/>
+        <w:ind w:left="3119"/>
+        <w:jc w:val="both"/>
+        <w:rPr>
+          <w:rFonts w:ascii="Times New Roman" w:hAnsi="Times New Roman" w:cs="Times New Roman"/>
+          <w:sz w:val="28"/>
+          <w:szCs w:val="28"/>
+          <w:lang w:val="en-US"/>
+        </w:rPr>
+      </w:pPr>
+      <w:r>
+        <w:rPr>
+          <w:rFonts w:ascii="Times New Roman" w:hAnsi="Times New Roman" w:cs="Times New Roman"/>
+          <w:sz w:val="28"/>
+          <w:szCs w:val="28"/>
+          <w:lang w:val="en-US"/>
+        </w:rPr>
+        <w:t xml:space="preserve"> </w:t>
+      </w:r>
+      <w:r>
+        <w:rPr>
+          <w:rFonts w:ascii="Times New Roman" w:hAnsi="Times New Roman" w:cs="Times New Roman"/>
+          <w:sz w:val="28"/>
+          <w:szCs w:val="28"/>
+          <w:lang w:val="en-US"/>
+        </w:rPr>
+        <w:t>INTRODUCTION</w:t>
       </w:r>
     </w:p>
     <w:p>
       <w:pPr>
         <w:spacing w:after="0" w:line="360" w:lineRule="auto"/>
+        <w:ind w:left="3261"/>
         <w:jc w:val="both"/>
         <w:rPr>
           <w:rFonts w:ascii="Times New Roman" w:hAnsi="Times New Roman" w:cs="Times New Roman"/>
-          <w:sz w:val="32"/>
-          <w:szCs w:val="32"/>
-          <w:lang w:val="en-US"/>
-        </w:rPr>
-      </w:pPr>
-      <w:r>
-        <w:rPr>
-          <w:rFonts w:ascii="Times New Roman" w:hAnsi="Times New Roman" w:cs="Times New Roman"/>
-          <w:sz w:val="32"/>
-          <w:szCs w:val="32"/>
-          <w:lang w:val="en-US"/>
-        </w:rPr>
-        <w:lastRenderedPageBreak/>
-        <w:t>CHAPTER ONE</w:t>
-      </w:r>
+          <w:sz w:val="24"/>
+          <w:szCs w:val="24"/>
+          <w:lang w:val="en-US"/>
+        </w:rPr>
+      </w:pPr>
     </w:p>
     <w:p>
       <w:pPr>
         <w:spacing w:after="0" w:line="360" w:lineRule="auto"/>
+        <w:ind w:left="709" w:right="141" w:hanging="709"/>
         <w:jc w:val="both"/>
         <w:rPr>
           <w:rFonts w:ascii="Times New Roman" w:hAnsi="Times New Roman" w:cs="Times New Roman"/>
@@ -2925,6 +3691,34 @@
           <w:lang w:val="en-US"/>
         </w:rPr>
       </w:pPr>
+      <w:r>
+        <w:rPr>
+          <w:rFonts w:ascii="Times New Roman" w:hAnsi="Times New Roman" w:cs="Times New Roman"/>
+          <w:sz w:val="24"/>
+          <w:szCs w:val="24"/>
+          <w:lang w:val="en-US"/>
+        </w:rPr>
+        <w:t>1.0</w:t>
+      </w:r>
+      <w:r>
+        <w:rPr>
+          <w:rFonts w:ascii="Times New Roman" w:hAnsi="Times New Roman" w:cs="Times New Roman"/>
+          <w:sz w:val="24"/>
+          <w:szCs w:val="24"/>
+          <w:lang w:val="en-US"/>
+        </w:rPr>
+        <w:tab/>
+      </w:r>
+      <w:r>
+        <w:rPr>
+          <w:rFonts w:ascii="Times New Roman" w:hAnsi="Times New Roman" w:cs="Times New Roman"/>
+          <w:sz w:val="24"/>
+          <w:szCs w:val="24"/>
+          <w:lang w:val="en-US"/>
+        </w:rPr>
+        <w:tab/>
+        <w:t>INTRODUCTION TO THE STUDENT INDUSTRIAL WORK EXPERIENCE SCHEME (SIWES)</w:t>
+      </w:r>
     </w:p>
     <w:p>
       <w:pPr>
@@ -2937,20 +3731,1844 @@
           <w:lang w:val="en-US"/>
         </w:rPr>
       </w:pPr>
-      <w:r>
-        <w:rPr>
-          <w:rFonts w:ascii="Times New Roman" w:hAnsi="Times New Roman" w:cs="Times New Roman"/>
-          <w:sz w:val="24"/>
-          <w:szCs w:val="24"/>
-          <w:lang w:val="en-US"/>
-        </w:rPr>
-        <w:t>INTRODUCTION</w:t>
-      </w:r>
+    </w:p>
+    <w:p>
+      <w:pPr>
+        <w:autoSpaceDE w:val="0"/>
+        <w:autoSpaceDN w:val="0"/>
+        <w:adjustRightInd w:val="0"/>
+        <w:spacing w:after="0" w:line="360" w:lineRule="auto"/>
+        <w:jc w:val="both"/>
+        <w:rPr>
+          <w:rFonts w:ascii="Times New Roman" w:hAnsi="Times New Roman" w:cs="Times New Roman"/>
+          <w:sz w:val="24"/>
+          <w:szCs w:val="24"/>
+          <w:lang w:val="en-NG"/>
+        </w:rPr>
+      </w:pPr>
+      <w:r>
+        <w:rPr>
+          <w:rFonts w:ascii="Times New Roman" w:hAnsi="Times New Roman" w:cs="Times New Roman"/>
+          <w:sz w:val="24"/>
+          <w:szCs w:val="24"/>
+          <w:lang w:val="en-NG"/>
+        </w:rPr>
+        <w:t>The Student Industrial Work Experience Scheme (SIWES) was established by the</w:t>
+      </w:r>
+      <w:r>
+        <w:rPr>
+          <w:rFonts w:ascii="Times New Roman" w:hAnsi="Times New Roman" w:cs="Times New Roman"/>
+          <w:sz w:val="24"/>
+          <w:szCs w:val="24"/>
+          <w:lang w:val="en-US"/>
+        </w:rPr>
+        <w:t xml:space="preserve"> </w:t>
+      </w:r>
+      <w:r>
+        <w:rPr>
+          <w:rFonts w:ascii="Times New Roman" w:hAnsi="Times New Roman" w:cs="Times New Roman"/>
+          <w:sz w:val="24"/>
+          <w:szCs w:val="24"/>
+          <w:lang w:val="en-NG"/>
+        </w:rPr>
+        <w:t>Industrial Training Fund (ITF) in 1973 to enable students of tertiary institutions to have technical</w:t>
+      </w:r>
+      <w:r>
+        <w:rPr>
+          <w:rFonts w:ascii="Times New Roman" w:hAnsi="Times New Roman" w:cs="Times New Roman"/>
+          <w:sz w:val="24"/>
+          <w:szCs w:val="24"/>
+          <w:lang w:val="en-US"/>
+        </w:rPr>
+        <w:t xml:space="preserve"> </w:t>
+      </w:r>
+      <w:r>
+        <w:rPr>
+          <w:rFonts w:ascii="Times New Roman" w:hAnsi="Times New Roman" w:cs="Times New Roman"/>
+          <w:sz w:val="24"/>
+          <w:szCs w:val="24"/>
+          <w:lang w:val="en-NG"/>
+        </w:rPr>
+        <w:t>knowledge of industrial work based on their course of study before the completion of their</w:t>
+      </w:r>
+      <w:r>
+        <w:rPr>
+          <w:rFonts w:ascii="Times New Roman" w:hAnsi="Times New Roman" w:cs="Times New Roman"/>
+          <w:sz w:val="24"/>
+          <w:szCs w:val="24"/>
+          <w:lang w:val="en-US"/>
+        </w:rPr>
+        <w:t xml:space="preserve"> </w:t>
+      </w:r>
+      <w:r>
+        <w:rPr>
+          <w:rFonts w:ascii="Times New Roman" w:hAnsi="Times New Roman" w:cs="Times New Roman"/>
+          <w:sz w:val="24"/>
+          <w:szCs w:val="24"/>
+          <w:lang w:val="en-NG"/>
+        </w:rPr>
+        <w:t>program in their respective institutions. The scheme was designed to expose students to</w:t>
+      </w:r>
+      <w:r>
+        <w:rPr>
+          <w:rFonts w:ascii="Times New Roman" w:hAnsi="Times New Roman" w:cs="Times New Roman"/>
+          <w:sz w:val="24"/>
+          <w:szCs w:val="24"/>
+          <w:lang w:val="en-US"/>
+        </w:rPr>
+        <w:t xml:space="preserve"> </w:t>
+      </w:r>
+      <w:r>
+        <w:rPr>
+          <w:rFonts w:ascii="Times New Roman" w:hAnsi="Times New Roman" w:cs="Times New Roman"/>
+          <w:sz w:val="24"/>
+          <w:szCs w:val="24"/>
+          <w:lang w:val="en-NG"/>
+        </w:rPr>
+        <w:t>industrial environments and enable them to develop occupational competencies so that they can</w:t>
+      </w:r>
+      <w:r>
+        <w:rPr>
+          <w:rFonts w:ascii="Times New Roman" w:hAnsi="Times New Roman" w:cs="Times New Roman"/>
+          <w:sz w:val="24"/>
+          <w:szCs w:val="24"/>
+          <w:lang w:val="en-US"/>
+        </w:rPr>
+        <w:t xml:space="preserve"> </w:t>
+      </w:r>
+      <w:r>
+        <w:rPr>
+          <w:rFonts w:ascii="Times New Roman" w:hAnsi="Times New Roman" w:cs="Times New Roman"/>
+          <w:sz w:val="24"/>
+          <w:szCs w:val="24"/>
+          <w:lang w:val="en-NG"/>
+        </w:rPr>
+        <w:t>readily contribute their quota to national, economic, and technological development after</w:t>
+      </w:r>
+      <w:r>
+        <w:rPr>
+          <w:rFonts w:ascii="Times New Roman" w:hAnsi="Times New Roman" w:cs="Times New Roman"/>
+          <w:sz w:val="24"/>
+          <w:szCs w:val="24"/>
+          <w:lang w:val="en-US"/>
+        </w:rPr>
+        <w:t xml:space="preserve"> </w:t>
+      </w:r>
+      <w:r>
+        <w:rPr>
+          <w:rFonts w:ascii="Times New Roman" w:hAnsi="Times New Roman" w:cs="Times New Roman"/>
+          <w:sz w:val="24"/>
+          <w:szCs w:val="24"/>
+          <w:lang w:val="en-NG"/>
+        </w:rPr>
+        <w:t>graduation. The major benefits accrued to students who participate conscientiously in Student</w:t>
+      </w:r>
+      <w:r>
+        <w:rPr>
+          <w:rFonts w:ascii="Times New Roman" w:hAnsi="Times New Roman" w:cs="Times New Roman"/>
+          <w:sz w:val="24"/>
+          <w:szCs w:val="24"/>
+          <w:lang w:val="en-US"/>
+        </w:rPr>
+        <w:t xml:space="preserve"> </w:t>
+      </w:r>
+      <w:r>
+        <w:rPr>
+          <w:rFonts w:ascii="Times New Roman" w:hAnsi="Times New Roman" w:cs="Times New Roman"/>
+          <w:sz w:val="24"/>
+          <w:szCs w:val="24"/>
+          <w:lang w:val="en-NG"/>
+        </w:rPr>
+        <w:t>Industrial Work Experience Scheme (SIWES) are the skills and competencies they acquire. The</w:t>
+      </w:r>
+      <w:r>
+        <w:rPr>
+          <w:rFonts w:ascii="Times New Roman" w:hAnsi="Times New Roman" w:cs="Times New Roman"/>
+          <w:sz w:val="24"/>
+          <w:szCs w:val="24"/>
+          <w:lang w:val="en-US"/>
+        </w:rPr>
+        <w:t xml:space="preserve"> </w:t>
+      </w:r>
+      <w:r>
+        <w:rPr>
+          <w:rFonts w:ascii="Times New Roman" w:hAnsi="Times New Roman" w:cs="Times New Roman"/>
+          <w:sz w:val="24"/>
+          <w:szCs w:val="24"/>
+          <w:lang w:val="en-NG"/>
+        </w:rPr>
+        <w:t>relevant production skill remains a part of the recipients of industrial training as life-long assets</w:t>
+      </w:r>
+      <w:r>
+        <w:rPr>
+          <w:rFonts w:ascii="Times New Roman" w:hAnsi="Times New Roman" w:cs="Times New Roman"/>
+          <w:sz w:val="24"/>
+          <w:szCs w:val="24"/>
+          <w:lang w:val="en-US"/>
+        </w:rPr>
+        <w:t xml:space="preserve"> </w:t>
+      </w:r>
+      <w:r>
+        <w:rPr>
+          <w:rFonts w:ascii="Times New Roman" w:hAnsi="Times New Roman" w:cs="Times New Roman"/>
+          <w:sz w:val="24"/>
+          <w:szCs w:val="24"/>
+          <w:lang w:val="en-NG"/>
+        </w:rPr>
+        <w:t>that cannot be taken away from them. This is because the knowledge and the skills acquired are</w:t>
+      </w:r>
+      <w:r>
+        <w:rPr>
+          <w:rFonts w:ascii="Times New Roman" w:hAnsi="Times New Roman" w:cs="Times New Roman"/>
+          <w:sz w:val="24"/>
+          <w:szCs w:val="24"/>
+          <w:lang w:val="en-US"/>
+        </w:rPr>
+        <w:t xml:space="preserve"> </w:t>
+      </w:r>
+      <w:r>
+        <w:rPr>
+          <w:rFonts w:ascii="Times New Roman" w:hAnsi="Times New Roman" w:cs="Times New Roman"/>
+          <w:sz w:val="24"/>
+          <w:szCs w:val="24"/>
+          <w:lang w:val="en-NG"/>
+        </w:rPr>
+        <w:t>internalized and become relevant when required in jobs or functions. In the earlier stages of</w:t>
+      </w:r>
+      <w:r>
+        <w:rPr>
+          <w:rFonts w:ascii="Times New Roman" w:hAnsi="Times New Roman" w:cs="Times New Roman"/>
+          <w:sz w:val="24"/>
+          <w:szCs w:val="24"/>
+          <w:lang w:val="en-US"/>
+        </w:rPr>
+        <w:t xml:space="preserve"> </w:t>
+      </w:r>
+      <w:r>
+        <w:rPr>
+          <w:rFonts w:ascii="Times New Roman" w:hAnsi="Times New Roman" w:cs="Times New Roman"/>
+          <w:sz w:val="24"/>
+          <w:szCs w:val="24"/>
+          <w:lang w:val="en-NG"/>
+        </w:rPr>
+        <w:t>science and technology education in Nigeria, students were graduating from their respective</w:t>
+      </w:r>
+      <w:r>
+        <w:rPr>
+          <w:rFonts w:ascii="Times New Roman" w:hAnsi="Times New Roman" w:cs="Times New Roman"/>
+          <w:sz w:val="24"/>
+          <w:szCs w:val="24"/>
+          <w:lang w:val="en-US"/>
+        </w:rPr>
+        <w:t xml:space="preserve"> </w:t>
+      </w:r>
+      <w:r>
+        <w:rPr>
+          <w:rFonts w:ascii="Times New Roman" w:hAnsi="Times New Roman" w:cs="Times New Roman"/>
+          <w:sz w:val="24"/>
+          <w:szCs w:val="24"/>
+          <w:lang w:val="en-NG"/>
+        </w:rPr>
+        <w:t>institutions without any technical knowledge or working experience. It was in this view that</w:t>
+      </w:r>
+      <w:r>
+        <w:rPr>
+          <w:rFonts w:ascii="Times New Roman" w:hAnsi="Times New Roman" w:cs="Times New Roman"/>
+          <w:sz w:val="24"/>
+          <w:szCs w:val="24"/>
+          <w:lang w:val="en-US"/>
+        </w:rPr>
+        <w:t xml:space="preserve"> </w:t>
+      </w:r>
+      <w:r>
+        <w:rPr>
+          <w:rFonts w:ascii="Times New Roman" w:hAnsi="Times New Roman" w:cs="Times New Roman"/>
+          <w:sz w:val="24"/>
+          <w:szCs w:val="24"/>
+          <w:lang w:val="en-NG"/>
+        </w:rPr>
+        <w:t>students undergoing science and technology-related courses were mandated for SIWES in</w:t>
+      </w:r>
+      <w:r>
+        <w:rPr>
+          <w:rFonts w:ascii="Times New Roman" w:hAnsi="Times New Roman" w:cs="Times New Roman"/>
+          <w:sz w:val="24"/>
+          <w:szCs w:val="24"/>
+          <w:lang w:val="en-US"/>
+        </w:rPr>
+        <w:t xml:space="preserve"> </w:t>
+      </w:r>
+      <w:r>
+        <w:rPr>
+          <w:rFonts w:ascii="Times New Roman" w:hAnsi="Times New Roman" w:cs="Times New Roman"/>
+          <w:sz w:val="24"/>
+          <w:szCs w:val="24"/>
+          <w:lang w:val="en-NG"/>
+        </w:rPr>
+        <w:t>different institutions to widen their horizons and to enable them to have the technical knowledge</w:t>
+      </w:r>
+      <w:r>
+        <w:rPr>
+          <w:rFonts w:ascii="Times New Roman" w:hAnsi="Times New Roman" w:cs="Times New Roman"/>
+          <w:sz w:val="24"/>
+          <w:szCs w:val="24"/>
+          <w:lang w:val="en-US"/>
+        </w:rPr>
+        <w:t xml:space="preserve"> </w:t>
+      </w:r>
+      <w:r>
+        <w:rPr>
+          <w:rFonts w:ascii="Times New Roman" w:hAnsi="Times New Roman" w:cs="Times New Roman"/>
+          <w:sz w:val="24"/>
+          <w:szCs w:val="24"/>
+          <w:lang w:val="en-NG"/>
+        </w:rPr>
+        <w:t>or working experience before graduating from their various institutions.</w:t>
+      </w:r>
+    </w:p>
+    <w:p>
+      <w:pPr>
+        <w:autoSpaceDE w:val="0"/>
+        <w:autoSpaceDN w:val="0"/>
+        <w:adjustRightInd w:val="0"/>
+        <w:spacing w:after="0" w:line="360" w:lineRule="auto"/>
+        <w:jc w:val="both"/>
+        <w:rPr>
+          <w:rFonts w:ascii="Times New Roman" w:hAnsi="Times New Roman" w:cs="Times New Roman"/>
+          <w:sz w:val="24"/>
+          <w:szCs w:val="24"/>
+          <w:lang w:val="en-NG"/>
+        </w:rPr>
+      </w:pPr>
+    </w:p>
+    <w:p>
+      <w:pPr>
+        <w:autoSpaceDE w:val="0"/>
+        <w:autoSpaceDN w:val="0"/>
+        <w:adjustRightInd w:val="0"/>
+        <w:spacing w:after="0" w:line="360" w:lineRule="auto"/>
+        <w:jc w:val="both"/>
+        <w:rPr>
+          <w:rFonts w:ascii="Times New Roman" w:hAnsi="Times New Roman" w:cs="Times New Roman"/>
+          <w:sz w:val="24"/>
+          <w:szCs w:val="24"/>
+          <w:lang w:val="en-NG"/>
+        </w:rPr>
+      </w:pPr>
+    </w:p>
+    <w:p>
+      <w:pPr>
+        <w:autoSpaceDE w:val="0"/>
+        <w:autoSpaceDN w:val="0"/>
+        <w:adjustRightInd w:val="0"/>
+        <w:spacing w:after="0" w:line="360" w:lineRule="auto"/>
+        <w:jc w:val="both"/>
+        <w:rPr>
+          <w:rFonts w:ascii="Times New Roman" w:hAnsi="Times New Roman" w:cs="Times New Roman"/>
+          <w:sz w:val="24"/>
+          <w:szCs w:val="24"/>
+          <w:lang w:val="en-US"/>
+        </w:rPr>
+      </w:pPr>
+      <w:r>
+        <w:rPr>
+          <w:rFonts w:ascii="Times New Roman" w:hAnsi="Times New Roman" w:cs="Times New Roman"/>
+          <w:sz w:val="24"/>
+          <w:szCs w:val="24"/>
+          <w:lang w:val="en-US"/>
+        </w:rPr>
+        <w:t>1.0.1</w:t>
+      </w:r>
+      <w:r>
+        <w:rPr>
+          <w:rFonts w:ascii="Times New Roman" w:hAnsi="Times New Roman" w:cs="Times New Roman"/>
+          <w:sz w:val="24"/>
+          <w:szCs w:val="24"/>
+          <w:lang w:val="en-US"/>
+        </w:rPr>
+        <w:tab/>
+      </w:r>
+      <w:r>
+        <w:rPr>
+          <w:rFonts w:ascii="Times New Roman" w:hAnsi="Times New Roman" w:cs="Times New Roman"/>
+          <w:sz w:val="24"/>
+          <w:szCs w:val="24"/>
+          <w:lang w:val="en-US"/>
+        </w:rPr>
+        <w:t>AIMS</w:t>
+      </w:r>
+      <w:r>
+        <w:rPr>
+          <w:rFonts w:ascii="Times New Roman" w:hAnsi="Times New Roman" w:cs="Times New Roman"/>
+          <w:sz w:val="24"/>
+          <w:szCs w:val="24"/>
+          <w:lang w:val="en-US"/>
+        </w:rPr>
+        <w:t xml:space="preserve"> AND</w:t>
+      </w:r>
+      <w:r>
+        <w:rPr>
+          <w:rFonts w:ascii="Times New Roman" w:hAnsi="Times New Roman" w:cs="Times New Roman"/>
+          <w:sz w:val="24"/>
+          <w:szCs w:val="24"/>
+          <w:lang w:val="en-US"/>
+        </w:rPr>
+        <w:t xml:space="preserve"> OBJECTIVES OF SIWES</w:t>
+      </w:r>
+    </w:p>
+    <w:p>
+      <w:pPr>
+        <w:autoSpaceDE w:val="0"/>
+        <w:autoSpaceDN w:val="0"/>
+        <w:adjustRightInd w:val="0"/>
+        <w:spacing w:after="0" w:line="360" w:lineRule="auto"/>
+        <w:jc w:val="both"/>
+        <w:rPr>
+          <w:rFonts w:ascii="Times New Roman" w:hAnsi="Times New Roman" w:cs="Times New Roman"/>
+          <w:sz w:val="24"/>
+          <w:szCs w:val="24"/>
+          <w:lang w:val="en-US"/>
+        </w:rPr>
+      </w:pPr>
+    </w:p>
+    <w:p>
+      <w:pPr>
+        <w:autoSpaceDE w:val="0"/>
+        <w:autoSpaceDN w:val="0"/>
+        <w:adjustRightInd w:val="0"/>
+        <w:spacing w:after="0" w:line="360" w:lineRule="auto"/>
+        <w:jc w:val="both"/>
+        <w:rPr>
+          <w:rFonts w:ascii="Times New Roman" w:hAnsi="Times New Roman" w:cs="Times New Roman"/>
+          <w:sz w:val="24"/>
+          <w:szCs w:val="24"/>
+          <w:lang w:val="en-NG"/>
+        </w:rPr>
+      </w:pPr>
+      <w:r>
+        <w:rPr>
+          <w:rFonts w:ascii="Times New Roman" w:hAnsi="Times New Roman" w:cs="Times New Roman"/>
+          <w:sz w:val="24"/>
+          <w:szCs w:val="24"/>
+          <w:lang w:val="en-NG"/>
+        </w:rPr>
+        <w:t xml:space="preserve">The Industrial Training Fund </w:t>
+      </w:r>
+      <w:r>
+        <w:rPr>
+          <w:rFonts w:ascii="Times New Roman" w:hAnsi="Times New Roman" w:cs="Times New Roman"/>
+          <w:sz w:val="24"/>
+          <w:szCs w:val="24"/>
+          <w:lang w:val="en-NG"/>
+        </w:rPr>
+        <w:t>Policy</w:t>
+      </w:r>
+      <w:r>
+        <w:rPr>
+          <w:rFonts w:ascii="Times New Roman" w:hAnsi="Times New Roman" w:cs="Times New Roman"/>
+          <w:sz w:val="24"/>
+          <w:szCs w:val="24"/>
+          <w:lang w:val="en-NG"/>
+        </w:rPr>
+        <w:t xml:space="preserve"> Document No.1 of 1973 which established SIWES</w:t>
+      </w:r>
+    </w:p>
+    <w:p>
+      <w:pPr>
+        <w:autoSpaceDE w:val="0"/>
+        <w:autoSpaceDN w:val="0"/>
+        <w:adjustRightInd w:val="0"/>
+        <w:spacing w:after="0" w:line="360" w:lineRule="auto"/>
+        <w:jc w:val="both"/>
+        <w:rPr>
+          <w:rFonts w:ascii="Times New Roman" w:hAnsi="Times New Roman" w:cs="Times New Roman"/>
+          <w:sz w:val="24"/>
+          <w:szCs w:val="24"/>
+          <w:lang w:val="en-NG"/>
+        </w:rPr>
+      </w:pPr>
+      <w:r>
+        <w:rPr>
+          <w:rFonts w:ascii="Times New Roman" w:hAnsi="Times New Roman" w:cs="Times New Roman"/>
+          <w:sz w:val="24"/>
+          <w:szCs w:val="24"/>
+          <w:lang w:val="en-NG"/>
+        </w:rPr>
+        <w:t>outlined the objectives of the scheme. Participation in SIWES has become a necessary</w:t>
+      </w:r>
+    </w:p>
+    <w:p>
+      <w:pPr>
+        <w:autoSpaceDE w:val="0"/>
+        <w:autoSpaceDN w:val="0"/>
+        <w:adjustRightInd w:val="0"/>
+        <w:spacing w:after="0" w:line="360" w:lineRule="auto"/>
+        <w:jc w:val="both"/>
+        <w:rPr>
+          <w:rFonts w:ascii="Times New Roman" w:hAnsi="Times New Roman" w:cs="Times New Roman"/>
+          <w:sz w:val="24"/>
+          <w:szCs w:val="24"/>
+          <w:lang w:val="en-NG"/>
+        </w:rPr>
+      </w:pPr>
+      <w:r>
+        <w:rPr>
+          <w:rFonts w:ascii="Times New Roman" w:hAnsi="Times New Roman" w:cs="Times New Roman"/>
+          <w:sz w:val="24"/>
+          <w:szCs w:val="24"/>
+          <w:lang w:val="en-NG"/>
+        </w:rPr>
+        <w:t>precondition for the award of Diploma and Degree certificates in specific disciplines in most</w:t>
+      </w:r>
+    </w:p>
+    <w:p>
+      <w:pPr>
+        <w:autoSpaceDE w:val="0"/>
+        <w:autoSpaceDN w:val="0"/>
+        <w:adjustRightInd w:val="0"/>
+        <w:spacing w:after="0" w:line="360" w:lineRule="auto"/>
+        <w:jc w:val="both"/>
+        <w:rPr>
+          <w:rFonts w:ascii="Times New Roman" w:hAnsi="Times New Roman" w:cs="Times New Roman"/>
+          <w:sz w:val="24"/>
+          <w:szCs w:val="24"/>
+          <w:lang w:val="en-NG"/>
+        </w:rPr>
+      </w:pPr>
+      <w:r>
+        <w:rPr>
+          <w:rFonts w:ascii="Times New Roman" w:hAnsi="Times New Roman" w:cs="Times New Roman"/>
+          <w:sz w:val="24"/>
+          <w:szCs w:val="24"/>
+          <w:lang w:val="en-NG"/>
+        </w:rPr>
+        <w:lastRenderedPageBreak/>
+        <w:t>institutions of higher learning in the country, in accordance with the educational policy of the</w:t>
+      </w:r>
+      <w:r>
+        <w:rPr>
+          <w:rFonts w:ascii="Times New Roman" w:hAnsi="Times New Roman" w:cs="Times New Roman"/>
+          <w:sz w:val="24"/>
+          <w:szCs w:val="24"/>
+          <w:lang w:val="en-US"/>
+        </w:rPr>
+        <w:t xml:space="preserve"> </w:t>
+      </w:r>
+      <w:r>
+        <w:rPr>
+          <w:rFonts w:ascii="Times New Roman" w:hAnsi="Times New Roman" w:cs="Times New Roman"/>
+          <w:sz w:val="24"/>
+          <w:szCs w:val="24"/>
+          <w:lang w:val="en-NG"/>
+        </w:rPr>
+        <w:t>government. The objectives are to:</w:t>
+      </w:r>
+    </w:p>
+    <w:p>
+      <w:pPr>
+        <w:autoSpaceDE w:val="0"/>
+        <w:autoSpaceDN w:val="0"/>
+        <w:adjustRightInd w:val="0"/>
+        <w:spacing w:after="0" w:line="360" w:lineRule="auto"/>
+        <w:jc w:val="both"/>
+        <w:rPr>
+          <w:rFonts w:ascii="Times New Roman" w:hAnsi="Times New Roman" w:cs="Times New Roman"/>
+          <w:sz w:val="24"/>
+          <w:szCs w:val="24"/>
+          <w:lang w:val="en-NG"/>
+        </w:rPr>
+      </w:pPr>
+    </w:p>
+    <w:p>
+      <w:pPr>
+        <w:pStyle w:val="ListParagraph"/>
+        <w:numPr>
+          <w:ilvl w:val="0"/>
+          <w:numId w:val="8"/>
+        </w:numPr>
+        <w:autoSpaceDE w:val="0"/>
+        <w:autoSpaceDN w:val="0"/>
+        <w:adjustRightInd w:val="0"/>
+        <w:spacing w:after="0" w:line="360" w:lineRule="auto"/>
+        <w:jc w:val="both"/>
+        <w:rPr>
+          <w:rFonts w:ascii="Times New Roman" w:hAnsi="Times New Roman" w:cs="Times New Roman"/>
+          <w:sz w:val="24"/>
+          <w:szCs w:val="24"/>
+          <w:lang w:val="en-NG"/>
+        </w:rPr>
+      </w:pPr>
+      <w:r>
+        <w:rPr>
+          <w:rFonts w:ascii="Times New Roman" w:hAnsi="Times New Roman" w:cs="Times New Roman"/>
+          <w:sz w:val="24"/>
+          <w:szCs w:val="24"/>
+          <w:lang w:val="en-NG"/>
+        </w:rPr>
+        <w:t>Provide an avenue for students in higher institutions of learning to acquire industrial</w:t>
+      </w:r>
+      <w:r>
+        <w:rPr>
+          <w:rFonts w:ascii="Times New Roman" w:hAnsi="Times New Roman" w:cs="Times New Roman"/>
+          <w:sz w:val="24"/>
+          <w:szCs w:val="24"/>
+          <w:lang w:val="en-US"/>
+        </w:rPr>
+        <w:t xml:space="preserve"> </w:t>
+      </w:r>
+      <w:r>
+        <w:rPr>
+          <w:rFonts w:ascii="Times New Roman" w:hAnsi="Times New Roman" w:cs="Times New Roman"/>
+          <w:sz w:val="24"/>
+          <w:szCs w:val="24"/>
+          <w:lang w:val="en-NG"/>
+        </w:rPr>
+        <w:t>skills and experiences during their course of study.</w:t>
+      </w:r>
+    </w:p>
+    <w:p>
+      <w:pPr>
+        <w:autoSpaceDE w:val="0"/>
+        <w:autoSpaceDN w:val="0"/>
+        <w:adjustRightInd w:val="0"/>
+        <w:spacing w:after="0" w:line="360" w:lineRule="auto"/>
+        <w:jc w:val="both"/>
+        <w:rPr>
+          <w:rFonts w:ascii="Times New Roman" w:eastAsia="ArialMT" w:hAnsi="Times New Roman" w:cs="Times New Roman"/>
+          <w:sz w:val="24"/>
+          <w:szCs w:val="24"/>
+          <w:lang w:val="en-NG"/>
+        </w:rPr>
+      </w:pPr>
+    </w:p>
+    <w:p>
+      <w:pPr>
+        <w:pStyle w:val="ListParagraph"/>
+        <w:numPr>
+          <w:ilvl w:val="0"/>
+          <w:numId w:val="8"/>
+        </w:numPr>
+        <w:autoSpaceDE w:val="0"/>
+        <w:autoSpaceDN w:val="0"/>
+        <w:adjustRightInd w:val="0"/>
+        <w:spacing w:after="0" w:line="360" w:lineRule="auto"/>
+        <w:jc w:val="both"/>
+        <w:rPr>
+          <w:rFonts w:ascii="Times New Roman" w:hAnsi="Times New Roman" w:cs="Times New Roman"/>
+          <w:sz w:val="24"/>
+          <w:szCs w:val="24"/>
+          <w:lang w:val="en-NG"/>
+        </w:rPr>
+      </w:pPr>
+      <w:r>
+        <w:rPr>
+          <w:rFonts w:ascii="Times New Roman" w:hAnsi="Times New Roman" w:cs="Times New Roman"/>
+          <w:sz w:val="24"/>
+          <w:szCs w:val="24"/>
+          <w:lang w:val="en-NG"/>
+        </w:rPr>
+        <w:t>Prepare students for industrial work situations that they are likely to meet after</w:t>
+      </w:r>
+      <w:r>
+        <w:rPr>
+          <w:rFonts w:ascii="Times New Roman" w:hAnsi="Times New Roman" w:cs="Times New Roman"/>
+          <w:sz w:val="24"/>
+          <w:szCs w:val="24"/>
+          <w:lang w:val="en-US"/>
+        </w:rPr>
+        <w:t xml:space="preserve"> </w:t>
+      </w:r>
+      <w:r>
+        <w:rPr>
+          <w:rFonts w:ascii="Times New Roman" w:hAnsi="Times New Roman" w:cs="Times New Roman"/>
+          <w:sz w:val="24"/>
+          <w:szCs w:val="24"/>
+          <w:lang w:val="en-NG"/>
+        </w:rPr>
+        <w:t>graduation.</w:t>
+      </w:r>
+    </w:p>
+    <w:p>
+      <w:pPr>
+        <w:autoSpaceDE w:val="0"/>
+        <w:autoSpaceDN w:val="0"/>
+        <w:adjustRightInd w:val="0"/>
+        <w:spacing w:after="0" w:line="360" w:lineRule="auto"/>
+        <w:jc w:val="both"/>
+        <w:rPr>
+          <w:rFonts w:ascii="Times New Roman" w:eastAsia="ArialMT" w:hAnsi="Times New Roman" w:cs="Times New Roman"/>
+          <w:sz w:val="24"/>
+          <w:szCs w:val="24"/>
+          <w:lang w:val="en-NG"/>
+        </w:rPr>
+      </w:pPr>
+    </w:p>
+    <w:p>
+      <w:pPr>
+        <w:pStyle w:val="ListParagraph"/>
+        <w:numPr>
+          <w:ilvl w:val="0"/>
+          <w:numId w:val="8"/>
+        </w:numPr>
+        <w:autoSpaceDE w:val="0"/>
+        <w:autoSpaceDN w:val="0"/>
+        <w:adjustRightInd w:val="0"/>
+        <w:spacing w:after="0" w:line="360" w:lineRule="auto"/>
+        <w:jc w:val="both"/>
+        <w:rPr>
+          <w:rFonts w:ascii="Times New Roman" w:hAnsi="Times New Roman" w:cs="Times New Roman"/>
+          <w:sz w:val="24"/>
+          <w:szCs w:val="24"/>
+          <w:lang w:val="en-NG"/>
+        </w:rPr>
+      </w:pPr>
+      <w:r>
+        <w:rPr>
+          <w:rFonts w:ascii="Times New Roman" w:hAnsi="Times New Roman" w:cs="Times New Roman"/>
+          <w:sz w:val="24"/>
+          <w:szCs w:val="24"/>
+          <w:lang w:val="en-NG"/>
+        </w:rPr>
+        <w:t>Expose students to work methods and techniques in handling equipment and machinery</w:t>
+      </w:r>
+      <w:r>
+        <w:rPr>
+          <w:rFonts w:ascii="Times New Roman" w:hAnsi="Times New Roman" w:cs="Times New Roman"/>
+          <w:sz w:val="24"/>
+          <w:szCs w:val="24"/>
+          <w:lang w:val="en-US"/>
+        </w:rPr>
+        <w:t xml:space="preserve"> </w:t>
+      </w:r>
+      <w:r>
+        <w:rPr>
+          <w:rFonts w:ascii="Times New Roman" w:hAnsi="Times New Roman" w:cs="Times New Roman"/>
+          <w:sz w:val="24"/>
+          <w:szCs w:val="24"/>
+          <w:lang w:val="en-NG"/>
+        </w:rPr>
+        <w:t>that may not be available in their institutions.</w:t>
+      </w:r>
+    </w:p>
+    <w:p>
+      <w:pPr>
+        <w:autoSpaceDE w:val="0"/>
+        <w:autoSpaceDN w:val="0"/>
+        <w:adjustRightInd w:val="0"/>
+        <w:spacing w:after="0" w:line="360" w:lineRule="auto"/>
+        <w:jc w:val="both"/>
+        <w:rPr>
+          <w:rFonts w:ascii="Times New Roman" w:eastAsia="ArialMT" w:hAnsi="Times New Roman" w:cs="Times New Roman"/>
+          <w:sz w:val="24"/>
+          <w:szCs w:val="24"/>
+          <w:lang w:val="en-NG"/>
+        </w:rPr>
+      </w:pPr>
+    </w:p>
+    <w:p>
+      <w:pPr>
+        <w:pStyle w:val="ListParagraph"/>
+        <w:numPr>
+          <w:ilvl w:val="0"/>
+          <w:numId w:val="8"/>
+        </w:numPr>
+        <w:autoSpaceDE w:val="0"/>
+        <w:autoSpaceDN w:val="0"/>
+        <w:adjustRightInd w:val="0"/>
+        <w:spacing w:after="0" w:line="360" w:lineRule="auto"/>
+        <w:jc w:val="both"/>
+        <w:rPr>
+          <w:rFonts w:ascii="Times New Roman" w:hAnsi="Times New Roman" w:cs="Times New Roman"/>
+          <w:sz w:val="24"/>
+          <w:szCs w:val="24"/>
+          <w:lang w:val="en-NG"/>
+        </w:rPr>
+      </w:pPr>
+      <w:r>
+        <w:rPr>
+          <w:rFonts w:ascii="Times New Roman" w:hAnsi="Times New Roman" w:cs="Times New Roman"/>
+          <w:sz w:val="24"/>
+          <w:szCs w:val="24"/>
+          <w:lang w:val="en-NG"/>
+        </w:rPr>
+        <w:t>Provide students with the opportunities to apply their educational knowledge in real work</w:t>
+      </w:r>
+      <w:r>
+        <w:rPr>
+          <w:rFonts w:ascii="Times New Roman" w:hAnsi="Times New Roman" w:cs="Times New Roman"/>
+          <w:sz w:val="24"/>
+          <w:szCs w:val="24"/>
+          <w:lang w:val="en-US"/>
+        </w:rPr>
+        <w:t xml:space="preserve"> </w:t>
+      </w:r>
+      <w:r>
+        <w:rPr>
+          <w:rFonts w:ascii="Times New Roman" w:hAnsi="Times New Roman" w:cs="Times New Roman"/>
+          <w:sz w:val="24"/>
+          <w:szCs w:val="24"/>
+          <w:lang w:val="en-NG"/>
+        </w:rPr>
+        <w:t>situations, thereby bridging the gap between theory and practical.</w:t>
+      </w:r>
+    </w:p>
+    <w:p>
+      <w:pPr>
+        <w:autoSpaceDE w:val="0"/>
+        <w:autoSpaceDN w:val="0"/>
+        <w:adjustRightInd w:val="0"/>
+        <w:spacing w:after="0" w:line="360" w:lineRule="auto"/>
+        <w:jc w:val="both"/>
+        <w:rPr>
+          <w:rFonts w:ascii="Times New Roman" w:eastAsia="ArialMT" w:hAnsi="Times New Roman" w:cs="Times New Roman"/>
+          <w:sz w:val="24"/>
+          <w:szCs w:val="24"/>
+          <w:lang w:val="en-NG"/>
+        </w:rPr>
+      </w:pPr>
+    </w:p>
+    <w:p>
+      <w:pPr>
+        <w:pStyle w:val="ListParagraph"/>
+        <w:numPr>
+          <w:ilvl w:val="0"/>
+          <w:numId w:val="8"/>
+        </w:numPr>
+        <w:autoSpaceDE w:val="0"/>
+        <w:autoSpaceDN w:val="0"/>
+        <w:adjustRightInd w:val="0"/>
+        <w:spacing w:after="0" w:line="360" w:lineRule="auto"/>
+        <w:jc w:val="both"/>
+        <w:rPr>
+          <w:rFonts w:ascii="Times New Roman" w:hAnsi="Times New Roman" w:cs="Times New Roman"/>
+          <w:sz w:val="24"/>
+          <w:szCs w:val="24"/>
+          <w:lang w:val="en-NG"/>
+        </w:rPr>
+      </w:pPr>
+      <w:r>
+        <w:rPr>
+          <w:rFonts w:ascii="Times New Roman" w:hAnsi="Times New Roman" w:cs="Times New Roman"/>
+          <w:sz w:val="24"/>
+          <w:szCs w:val="24"/>
+          <w:lang w:val="en-NG"/>
+        </w:rPr>
+        <w:t>Enlist and strengthen employers’ involvement in the entire education process and prepare</w:t>
+      </w:r>
+      <w:r>
+        <w:rPr>
+          <w:rFonts w:ascii="Times New Roman" w:hAnsi="Times New Roman" w:cs="Times New Roman"/>
+          <w:sz w:val="24"/>
+          <w:szCs w:val="24"/>
+          <w:lang w:val="en-US"/>
+        </w:rPr>
+        <w:t xml:space="preserve"> </w:t>
+      </w:r>
+      <w:r>
+        <w:rPr>
+          <w:rFonts w:ascii="Times New Roman" w:hAnsi="Times New Roman" w:cs="Times New Roman"/>
+          <w:sz w:val="24"/>
+          <w:szCs w:val="24"/>
+          <w:lang w:val="en-NG"/>
+        </w:rPr>
+        <w:t>students for employment in Industry and Commerce (Information and guideline for</w:t>
+      </w:r>
+      <w:r>
+        <w:rPr>
+          <w:rFonts w:ascii="Times New Roman" w:hAnsi="Times New Roman" w:cs="Times New Roman"/>
+          <w:sz w:val="24"/>
+          <w:szCs w:val="24"/>
+          <w:lang w:val="en-US"/>
+        </w:rPr>
+        <w:t xml:space="preserve"> </w:t>
+      </w:r>
+      <w:r>
+        <w:rPr>
+          <w:rFonts w:ascii="Times New Roman" w:hAnsi="Times New Roman" w:cs="Times New Roman"/>
+          <w:sz w:val="24"/>
+          <w:szCs w:val="24"/>
+          <w:lang w:val="en-NG"/>
+        </w:rPr>
+        <w:t>SIWES, 2002).</w:t>
+      </w:r>
+    </w:p>
+    <w:p>
+      <w:pPr>
+        <w:pStyle w:val="ListParagraph"/>
+        <w:rPr>
+          <w:rFonts w:ascii="Times New Roman" w:hAnsi="Times New Roman" w:cs="Times New Roman"/>
+          <w:sz w:val="24"/>
+          <w:szCs w:val="24"/>
+          <w:lang w:val="en-NG"/>
+        </w:rPr>
+      </w:pPr>
+    </w:p>
+    <w:p>
+      <w:pPr>
+        <w:autoSpaceDE w:val="0"/>
+        <w:autoSpaceDN w:val="0"/>
+        <w:adjustRightInd w:val="0"/>
+        <w:spacing w:after="0" w:line="360" w:lineRule="auto"/>
+        <w:jc w:val="both"/>
+        <w:rPr>
+          <w:rFonts w:ascii="Times New Roman" w:hAnsi="Times New Roman" w:cs="Times New Roman"/>
+          <w:sz w:val="24"/>
+          <w:szCs w:val="24"/>
+          <w:lang w:val="en-NG"/>
+        </w:rPr>
+      </w:pPr>
+    </w:p>
+    <w:p>
+      <w:pPr>
+        <w:autoSpaceDE w:val="0"/>
+        <w:autoSpaceDN w:val="0"/>
+        <w:adjustRightInd w:val="0"/>
+        <w:spacing w:after="0" w:line="360" w:lineRule="auto"/>
+        <w:jc w:val="both"/>
+        <w:rPr>
+          <w:rFonts w:ascii="Times New Roman" w:hAnsi="Times New Roman" w:cs="Times New Roman"/>
+          <w:sz w:val="24"/>
+          <w:szCs w:val="24"/>
+          <w:lang w:val="en-US"/>
+        </w:rPr>
+      </w:pPr>
+      <w:r>
+        <w:rPr>
+          <w:rFonts w:ascii="Times New Roman" w:hAnsi="Times New Roman" w:cs="Times New Roman"/>
+          <w:sz w:val="24"/>
+          <w:szCs w:val="24"/>
+          <w:lang w:val="en-US"/>
+        </w:rPr>
+        <w:t>1.1</w:t>
+      </w:r>
+      <w:r>
+        <w:rPr>
+          <w:rFonts w:ascii="Times New Roman" w:hAnsi="Times New Roman" w:cs="Times New Roman"/>
+          <w:sz w:val="24"/>
+          <w:szCs w:val="24"/>
+          <w:lang w:val="en-US"/>
+        </w:rPr>
+        <w:tab/>
+        <w:t>THE ORGANISATION</w:t>
+      </w:r>
+    </w:p>
+    <w:p>
+      <w:pPr>
+        <w:autoSpaceDE w:val="0"/>
+        <w:autoSpaceDN w:val="0"/>
+        <w:adjustRightInd w:val="0"/>
+        <w:spacing w:after="0" w:line="360" w:lineRule="auto"/>
+        <w:jc w:val="both"/>
+        <w:rPr>
+          <w:rFonts w:ascii="Times New Roman" w:hAnsi="Times New Roman" w:cs="Times New Roman"/>
+          <w:sz w:val="24"/>
+          <w:szCs w:val="24"/>
+          <w:lang w:val="en-US"/>
+        </w:rPr>
+      </w:pPr>
+    </w:p>
+    <w:p>
+      <w:pPr>
+        <w:autoSpaceDE w:val="0"/>
+        <w:autoSpaceDN w:val="0"/>
+        <w:adjustRightInd w:val="0"/>
+        <w:spacing w:after="0" w:line="360" w:lineRule="auto"/>
+        <w:ind w:left="2268"/>
+        <w:jc w:val="both"/>
+        <w:rPr>
+          <w:rFonts w:ascii="Times New Roman" w:hAnsi="Times New Roman" w:cs="Times New Roman"/>
+          <w:sz w:val="24"/>
+          <w:szCs w:val="24"/>
+          <w:lang w:val="en-US"/>
+        </w:rPr>
+      </w:pPr>
+      <w:r>
+        <w:rPr>
+          <w:rFonts w:ascii="Times New Roman" w:hAnsi="Times New Roman" w:cs="Times New Roman"/>
+          <w:sz w:val="24"/>
+          <w:szCs w:val="24"/>
+          <w:lang w:val="en-US"/>
+        </w:rPr>
+        <w:t>1.1.1</w:t>
+      </w:r>
+      <w:r>
+        <w:rPr>
+          <w:rFonts w:ascii="Times New Roman" w:hAnsi="Times New Roman" w:cs="Times New Roman"/>
+          <w:sz w:val="24"/>
+          <w:szCs w:val="24"/>
+          <w:lang w:val="en-US"/>
+        </w:rPr>
+        <w:tab/>
+      </w:r>
+      <w:r>
+        <w:rPr>
+          <w:rFonts w:ascii="Times New Roman" w:hAnsi="Times New Roman" w:cs="Times New Roman"/>
+          <w:sz w:val="24"/>
+          <w:szCs w:val="24"/>
+          <w:lang w:val="en-US"/>
+        </w:rPr>
+        <w:t>HISTORY OF THE ORGANISATION</w:t>
+      </w:r>
+    </w:p>
+    <w:p>
+      <w:pPr>
+        <w:autoSpaceDE w:val="0"/>
+        <w:autoSpaceDN w:val="0"/>
+        <w:adjustRightInd w:val="0"/>
+        <w:spacing w:after="0" w:line="360" w:lineRule="auto"/>
+        <w:jc w:val="both"/>
+        <w:rPr>
+          <w:rFonts w:ascii="Times New Roman" w:hAnsi="Times New Roman" w:cs="Times New Roman"/>
+          <w:sz w:val="24"/>
+          <w:szCs w:val="24"/>
+          <w:lang w:val="en-US"/>
+        </w:rPr>
+      </w:pPr>
+    </w:p>
+    <w:p>
+      <w:pPr>
+        <w:shd w:val="clear" w:color="auto" w:fill="FFFFFF"/>
+        <w:spacing w:after="100" w:afterAutospacing="1" w:line="360" w:lineRule="auto"/>
+        <w:jc w:val="both"/>
+        <w:textAlignment w:val="baseline"/>
+        <w:rPr>
+          <w:rFonts w:ascii="Times New Roman" w:eastAsia="Times New Roman" w:hAnsi="Times New Roman" w:cs="Times New Roman"/>
+          <w:color w:val="171717"/>
+          <w:sz w:val="24"/>
+          <w:szCs w:val="24"/>
+          <w:lang w:val="en-US" w:eastAsia="en-NG"/>
+        </w:rPr>
+      </w:pPr>
+      <w:r>
+        <w:rPr>
+          <w:rFonts w:ascii="Times New Roman" w:eastAsia="Times New Roman" w:hAnsi="Times New Roman" w:cs="Times New Roman"/>
+          <w:color w:val="171717"/>
+          <w:sz w:val="24"/>
+          <w:szCs w:val="24"/>
+          <w:lang w:val="en-NG" w:eastAsia="en-NG"/>
+        </w:rPr>
+        <w:t xml:space="preserve">Globus Bank is a commercial bank with National Authorization. Registered as a limited liability company on March 6, 2019, licensed by the Central Bank of Nigeria on July 10, </w:t>
+      </w:r>
+      <w:r>
+        <w:rPr>
+          <w:rFonts w:ascii="Times New Roman" w:eastAsia="Times New Roman" w:hAnsi="Times New Roman" w:cs="Times New Roman"/>
+          <w:color w:val="171717"/>
+          <w:sz w:val="24"/>
+          <w:szCs w:val="24"/>
+          <w:lang w:val="en-NG" w:eastAsia="en-NG"/>
+        </w:rPr>
+        <w:t>2019,</w:t>
+      </w:r>
+      <w:r>
+        <w:rPr>
+          <w:rFonts w:ascii="Times New Roman" w:eastAsia="Times New Roman" w:hAnsi="Times New Roman" w:cs="Times New Roman"/>
+          <w:color w:val="171717"/>
+          <w:sz w:val="24"/>
+          <w:szCs w:val="24"/>
+          <w:lang w:val="en-NG" w:eastAsia="en-NG"/>
+        </w:rPr>
+        <w:t xml:space="preserve"> and commenced operations on November 6, 2019, the Bank aims to be Nigeria's foremost digital Bank, providing best-in-class solutions that are specifically tailored towards meeting customer needs in a timely and efficient manner.</w:t>
+      </w:r>
+      <w:r>
+        <w:rPr>
+          <w:rFonts w:ascii="Times New Roman" w:eastAsia="Times New Roman" w:hAnsi="Times New Roman" w:cs="Times New Roman"/>
+          <w:color w:val="171717"/>
+          <w:sz w:val="24"/>
+          <w:szCs w:val="24"/>
+          <w:lang w:val="en-US" w:eastAsia="en-NG"/>
+        </w:rPr>
+        <w:t xml:space="preserve"> </w:t>
+      </w:r>
+      <w:r>
+        <w:rPr>
+          <w:rFonts w:ascii="Times New Roman" w:eastAsia="Times New Roman" w:hAnsi="Times New Roman" w:cs="Times New Roman"/>
+          <w:color w:val="171717"/>
+          <w:sz w:val="24"/>
+          <w:szCs w:val="24"/>
+          <w:lang w:val="en-NG" w:eastAsia="en-NG"/>
+        </w:rPr>
+        <w:t xml:space="preserve">Globus Bank </w:t>
+      </w:r>
+      <w:r>
+        <w:rPr>
+          <w:rFonts w:ascii="Times New Roman" w:eastAsia="Times New Roman" w:hAnsi="Times New Roman" w:cs="Times New Roman"/>
+          <w:color w:val="171717"/>
+          <w:sz w:val="24"/>
+          <w:szCs w:val="24"/>
+          <w:lang w:val="en-US" w:eastAsia="en-NG"/>
+        </w:rPr>
+        <w:t>is</w:t>
+      </w:r>
+      <w:r>
+        <w:rPr>
+          <w:rFonts w:ascii="Times New Roman" w:eastAsia="Times New Roman" w:hAnsi="Times New Roman" w:cs="Times New Roman"/>
+          <w:color w:val="171717"/>
+          <w:sz w:val="24"/>
+          <w:szCs w:val="24"/>
+          <w:lang w:val="en-NG" w:eastAsia="en-NG"/>
+        </w:rPr>
+        <w:t xml:space="preserve"> focused on revolutionizing the Financial Services Industry by leveraging Technology and People to deliver exceptional customer experience. We have a workforce of seasoned</w:t>
+      </w:r>
+      <w:r>
+        <w:rPr>
+          <w:rFonts w:ascii="Times New Roman" w:eastAsia="Times New Roman" w:hAnsi="Times New Roman" w:cs="Times New Roman"/>
+          <w:color w:val="171717"/>
+          <w:sz w:val="24"/>
+          <w:szCs w:val="24"/>
+          <w:lang w:val="en-US" w:eastAsia="en-NG"/>
+        </w:rPr>
+        <w:t xml:space="preserve"> </w:t>
+      </w:r>
+      <w:r>
+        <w:rPr>
+          <w:rFonts w:ascii="Times New Roman" w:eastAsia="Times New Roman" w:hAnsi="Times New Roman" w:cs="Times New Roman"/>
+          <w:color w:val="171717"/>
+          <w:sz w:val="24"/>
+          <w:szCs w:val="24"/>
+          <w:lang w:val="en-NG" w:eastAsia="en-NG"/>
+        </w:rPr>
+        <w:lastRenderedPageBreak/>
+        <w:t>professionals, as well as visionary leadership and expertise needed to positively alter the industry service</w:t>
+      </w:r>
+      <w:r>
+        <w:rPr>
+          <w:rFonts w:ascii="Times New Roman" w:eastAsia="Times New Roman" w:hAnsi="Times New Roman" w:cs="Times New Roman"/>
+          <w:color w:val="171717"/>
+          <w:sz w:val="24"/>
+          <w:szCs w:val="24"/>
+          <w:lang w:val="en-US" w:eastAsia="en-NG"/>
+        </w:rPr>
+        <w:t xml:space="preserve"> </w:t>
+      </w:r>
+      <w:r>
+        <w:rPr>
+          <w:rFonts w:ascii="Times New Roman" w:eastAsia="Times New Roman" w:hAnsi="Times New Roman" w:cs="Times New Roman"/>
+          <w:color w:val="171717"/>
+          <w:sz w:val="24"/>
+          <w:szCs w:val="24"/>
+          <w:lang w:val="en-NG" w:eastAsia="en-NG"/>
+        </w:rPr>
+        <w:t>equilibrium.</w:t>
+      </w:r>
+    </w:p>
+    <w:p>
+      <w:pPr>
+        <w:rPr>
+          <w:rFonts w:ascii="Times New Roman" w:eastAsia="Times New Roman" w:hAnsi="Times New Roman" w:cs="Times New Roman"/>
+          <w:color w:val="171717"/>
+          <w:sz w:val="24"/>
+          <w:szCs w:val="24"/>
+          <w:lang w:val="en-NG" w:eastAsia="en-NG"/>
+        </w:rPr>
+      </w:pPr>
+      <w:r>
+        <w:rPr>
+          <w:rFonts w:ascii="Times New Roman" w:eastAsia="Times New Roman" w:hAnsi="Times New Roman" w:cs="Times New Roman"/>
+          <w:color w:val="171717"/>
+          <w:sz w:val="24"/>
+          <w:szCs w:val="24"/>
+          <w:lang w:val="en-NG" w:eastAsia="en-NG"/>
+        </w:rPr>
+        <w:br w:type="page"/>
+      </w:r>
+    </w:p>
+    <w:p>
+      <w:pPr>
+        <w:shd w:val="clear" w:color="auto" w:fill="FFFFFF"/>
+        <w:spacing w:after="100" w:afterAutospacing="1" w:line="360" w:lineRule="auto"/>
+        <w:jc w:val="both"/>
+        <w:textAlignment w:val="baseline"/>
+        <w:rPr>
+          <w:rFonts w:ascii="Times New Roman" w:hAnsi="Times New Roman" w:cs="Times New Roman"/>
+          <w:sz w:val="24"/>
+          <w:szCs w:val="24"/>
+          <w:lang w:val="en-US"/>
+        </w:rPr>
+      </w:pPr>
+      <w:r>
+        <w:rPr>
+          <w:rFonts w:ascii="Times New Roman" w:hAnsi="Times New Roman" w:cs="Times New Roman"/>
+          <w:sz w:val="24"/>
+          <w:szCs w:val="24"/>
+          <w:lang w:val="en-US"/>
+        </w:rPr>
+        <w:lastRenderedPageBreak/>
+        <w:t>1.2</w:t>
+      </w:r>
+      <w:r>
+        <w:rPr>
+          <w:rFonts w:ascii="Times New Roman" w:hAnsi="Times New Roman" w:cs="Times New Roman"/>
+          <w:sz w:val="24"/>
+          <w:szCs w:val="24"/>
+          <w:lang w:val="en-US"/>
+        </w:rPr>
+        <w:tab/>
+      </w:r>
+      <w:r>
+        <w:rPr>
+          <w:rFonts w:ascii="Times New Roman" w:hAnsi="Times New Roman" w:cs="Times New Roman"/>
+          <w:sz w:val="24"/>
+          <w:szCs w:val="24"/>
+          <w:lang w:val="en-US"/>
+        </w:rPr>
+        <w:t>ORGANOGRAM AND RESPONSIBILITIES</w:t>
+      </w:r>
+    </w:p>
+    <w:p>
+      <w:pPr>
+        <w:rPr>
+          <w:rFonts w:ascii="Times New Roman" w:hAnsi="Times New Roman" w:cs="Times New Roman"/>
+          <w:sz w:val="24"/>
+          <w:szCs w:val="24"/>
+          <w:lang w:val="en-US"/>
+        </w:rPr>
+      </w:pPr>
+      <w:r>
+        <w:rPr>
+          <w:rFonts w:ascii="Times New Roman" w:hAnsi="Times New Roman" w:cs="Times New Roman"/>
+          <w:sz w:val="24"/>
+          <w:szCs w:val="24"/>
+          <w:lang w:val="en-US"/>
+        </w:rPr>
+        <w:br w:type="page"/>
+      </w:r>
+    </w:p>
+    <w:p>
+      <w:pPr>
+        <w:spacing w:after="0" w:line="360" w:lineRule="auto"/>
+        <w:jc w:val="both"/>
+        <w:rPr>
+          <w:rFonts w:ascii="Times New Roman" w:hAnsi="Times New Roman" w:cs="Times New Roman"/>
+          <w:sz w:val="24"/>
+          <w:szCs w:val="24"/>
+          <w:lang w:val="en-US"/>
+        </w:rPr>
+      </w:pPr>
+      <w:r>
+        <w:rPr>
+          <w:rFonts w:ascii="Times New Roman" w:hAnsi="Times New Roman" w:cs="Times New Roman"/>
+          <w:sz w:val="24"/>
+          <w:szCs w:val="24"/>
+          <w:lang w:val="en-US"/>
+        </w:rPr>
+        <w:lastRenderedPageBreak/>
+        <w:t>1.3</w:t>
+      </w:r>
+      <w:r>
+        <w:rPr>
+          <w:rFonts w:ascii="Times New Roman" w:hAnsi="Times New Roman" w:cs="Times New Roman"/>
+          <w:sz w:val="24"/>
+          <w:szCs w:val="24"/>
+          <w:lang w:val="en-US"/>
+        </w:rPr>
+        <w:tab/>
+        <w:t xml:space="preserve">ROLES/RESPONSIBILITIES </w:t>
+      </w:r>
+      <w:r>
+        <w:rPr>
+          <w:rFonts w:ascii="Times New Roman" w:hAnsi="Times New Roman" w:cs="Times New Roman"/>
+          <w:sz w:val="24"/>
+          <w:szCs w:val="24"/>
+          <w:lang w:val="en-US"/>
+        </w:rPr>
+        <w:t>AND</w:t>
+      </w:r>
+      <w:r>
+        <w:rPr>
+          <w:rFonts w:ascii="Times New Roman" w:hAnsi="Times New Roman" w:cs="Times New Roman"/>
+          <w:sz w:val="24"/>
+          <w:szCs w:val="24"/>
+          <w:lang w:val="en-US"/>
+        </w:rPr>
+        <w:t xml:space="preserve"> ACTIVITIES</w:t>
+      </w:r>
+    </w:p>
+    <w:p>
+      <w:pPr>
+        <w:shd w:val="clear" w:color="auto" w:fill="FFFFFF"/>
+        <w:spacing w:after="100" w:afterAutospacing="1" w:line="360" w:lineRule="auto"/>
+        <w:ind w:right="-142"/>
+        <w:jc w:val="both"/>
+        <w:textAlignment w:val="baseline"/>
+        <w:rPr>
+          <w:rFonts w:ascii="Times New Roman" w:eastAsia="Times New Roman" w:hAnsi="Times New Roman" w:cs="Times New Roman"/>
+          <w:color w:val="171717"/>
+          <w:sz w:val="24"/>
+          <w:szCs w:val="24"/>
+          <w:lang w:val="en-US" w:eastAsia="en-NG"/>
+        </w:rPr>
+      </w:pPr>
+    </w:p>
+    <w:p>
+      <w:pPr>
+        <w:shd w:val="clear" w:color="auto" w:fill="FFFFFF"/>
+        <w:spacing w:after="100" w:afterAutospacing="1" w:line="360" w:lineRule="auto"/>
+        <w:ind w:right="-142"/>
+        <w:jc w:val="both"/>
+        <w:textAlignment w:val="baseline"/>
+        <w:rPr>
+          <w:rFonts w:ascii="Times New Roman" w:eastAsia="Times New Roman" w:hAnsi="Times New Roman" w:cs="Times New Roman"/>
+          <w:color w:val="171717"/>
+          <w:sz w:val="24"/>
+          <w:szCs w:val="24"/>
+          <w:lang w:val="en-US" w:eastAsia="en-NG"/>
+        </w:rPr>
+      </w:pPr>
+      <w:r>
+        <w:rPr>
+          <w:rFonts w:ascii="Times New Roman" w:eastAsia="Times New Roman" w:hAnsi="Times New Roman" w:cs="Times New Roman"/>
+          <w:color w:val="171717"/>
+          <w:sz w:val="24"/>
+          <w:szCs w:val="24"/>
+          <w:lang w:val="en-US" w:eastAsia="en-NG"/>
+        </w:rPr>
+        <w:t xml:space="preserve">The </w:t>
+      </w:r>
+      <w:r>
+        <w:rPr>
+          <w:rFonts w:ascii="Times New Roman" w:eastAsia="Times New Roman" w:hAnsi="Times New Roman" w:cs="Times New Roman"/>
+          <w:i/>
+          <w:iCs/>
+          <w:color w:val="171717"/>
+          <w:sz w:val="24"/>
+          <w:szCs w:val="24"/>
+          <w:lang w:val="en-US" w:eastAsia="en-NG"/>
+        </w:rPr>
+        <w:t xml:space="preserve">IT channels support </w:t>
+      </w:r>
+      <w:r>
+        <w:rPr>
+          <w:rFonts w:ascii="Times New Roman" w:eastAsia="Times New Roman" w:hAnsi="Times New Roman" w:cs="Times New Roman"/>
+          <w:color w:val="171717"/>
+          <w:sz w:val="24"/>
+          <w:szCs w:val="24"/>
+          <w:lang w:val="en-US" w:eastAsia="en-NG"/>
+        </w:rPr>
+        <w:t>group</w:t>
+      </w:r>
+      <w:r>
+        <w:rPr>
+          <w:rFonts w:ascii="Times New Roman" w:eastAsia="Times New Roman" w:hAnsi="Times New Roman" w:cs="Times New Roman"/>
+          <w:color w:val="171717"/>
+          <w:sz w:val="24"/>
+          <w:szCs w:val="24"/>
+          <w:lang w:val="en-US" w:eastAsia="en-NG"/>
+        </w:rPr>
+        <w:t xml:space="preserve"> plays a variety of roles under the department of Information Technology.</w:t>
+      </w:r>
+      <w:r>
+        <w:rPr>
+          <w:rFonts w:ascii="Times New Roman" w:eastAsia="Times New Roman" w:hAnsi="Times New Roman" w:cs="Times New Roman"/>
+          <w:color w:val="171717"/>
+          <w:sz w:val="24"/>
+          <w:szCs w:val="24"/>
+          <w:lang w:val="en-US" w:eastAsia="en-NG"/>
+        </w:rPr>
+        <w:t xml:space="preserve"> The department of Information Technology, just like every other department of the organization was mandated to resume activities from 8:00am and close by 5:00pm.</w:t>
+      </w:r>
+      <w:r>
+        <w:rPr>
+          <w:rFonts w:ascii="Times New Roman" w:eastAsia="Times New Roman" w:hAnsi="Times New Roman" w:cs="Times New Roman"/>
+          <w:color w:val="171717"/>
+          <w:sz w:val="24"/>
+          <w:szCs w:val="24"/>
+          <w:lang w:val="en-US" w:eastAsia="en-NG"/>
+        </w:rPr>
+        <w:t xml:space="preserve"> During the </w:t>
+      </w:r>
+      <w:r>
+        <w:rPr>
+          <w:rFonts w:ascii="Times New Roman" w:eastAsia="Times New Roman" w:hAnsi="Times New Roman" w:cs="Times New Roman"/>
+          <w:color w:val="171717"/>
+          <w:sz w:val="24"/>
+          <w:szCs w:val="24"/>
+          <w:lang w:val="en-US" w:eastAsia="en-NG"/>
+        </w:rPr>
+        <w:t>period</w:t>
+      </w:r>
+      <w:r>
+        <w:rPr>
+          <w:rFonts w:ascii="Times New Roman" w:eastAsia="Times New Roman" w:hAnsi="Times New Roman" w:cs="Times New Roman"/>
+          <w:color w:val="171717"/>
+          <w:sz w:val="24"/>
+          <w:szCs w:val="24"/>
+          <w:lang w:val="en-US" w:eastAsia="en-NG"/>
+        </w:rPr>
+        <w:t xml:space="preserve"> of this training program, I was assigned to the department of Information Technology - IT channels support</w:t>
+      </w:r>
+      <w:r>
+        <w:rPr>
+          <w:rFonts w:ascii="Times New Roman" w:eastAsia="Times New Roman" w:hAnsi="Times New Roman" w:cs="Times New Roman"/>
+          <w:color w:val="171717"/>
+          <w:sz w:val="24"/>
+          <w:szCs w:val="24"/>
+          <w:lang w:val="en-US" w:eastAsia="en-NG"/>
+        </w:rPr>
+        <w:t>.</w:t>
+      </w:r>
+      <w:r>
+        <w:rPr>
+          <w:rFonts w:ascii="Times New Roman" w:eastAsia="Times New Roman" w:hAnsi="Times New Roman" w:cs="Times New Roman"/>
+          <w:color w:val="171717"/>
+          <w:sz w:val="24"/>
+          <w:szCs w:val="24"/>
+          <w:lang w:val="en-US" w:eastAsia="en-NG"/>
+        </w:rPr>
+        <w:t xml:space="preserve"> </w:t>
+      </w:r>
+    </w:p>
+    <w:p>
+      <w:pPr>
+        <w:shd w:val="clear" w:color="auto" w:fill="FFFFFF"/>
+        <w:spacing w:after="100" w:afterAutospacing="1" w:line="360" w:lineRule="auto"/>
+        <w:ind w:right="-142"/>
+        <w:jc w:val="both"/>
+        <w:textAlignment w:val="baseline"/>
+        <w:rPr>
+          <w:rFonts w:ascii="Times New Roman" w:eastAsia="Times New Roman" w:hAnsi="Times New Roman" w:cs="Times New Roman"/>
+          <w:color w:val="171717"/>
+          <w:sz w:val="24"/>
+          <w:szCs w:val="24"/>
+          <w:lang w:val="en-US" w:eastAsia="en-NG"/>
+        </w:rPr>
+      </w:pPr>
+      <w:r>
+        <w:rPr>
+          <w:rFonts w:ascii="Times New Roman" w:eastAsia="Times New Roman" w:hAnsi="Times New Roman" w:cs="Times New Roman"/>
+          <w:color w:val="171717"/>
+          <w:sz w:val="24"/>
+          <w:szCs w:val="24"/>
+          <w:lang w:val="en-US" w:eastAsia="en-NG"/>
+        </w:rPr>
+        <w:t>The IT channels support group can be further divided into smaller units.</w:t>
+      </w:r>
+    </w:p>
+    <w:p>
+      <w:pPr>
+        <w:pStyle w:val="ListParagraph"/>
+        <w:numPr>
+          <w:ilvl w:val="0"/>
+          <w:numId w:val="9"/>
+        </w:numPr>
+        <w:shd w:val="clear" w:color="auto" w:fill="FFFFFF"/>
+        <w:spacing w:after="100" w:afterAutospacing="1" w:line="360" w:lineRule="auto"/>
+        <w:ind w:right="-142"/>
+        <w:jc w:val="both"/>
+        <w:textAlignment w:val="baseline"/>
+        <w:rPr>
+          <w:rFonts w:ascii="Times New Roman" w:eastAsia="Times New Roman" w:hAnsi="Times New Roman" w:cs="Times New Roman"/>
+          <w:color w:val="171717"/>
+          <w:sz w:val="24"/>
+          <w:szCs w:val="24"/>
+          <w:lang w:val="en-US" w:eastAsia="en-NG"/>
+        </w:rPr>
+      </w:pPr>
+      <w:r>
+        <w:rPr>
+          <w:rFonts w:ascii="Times New Roman" w:eastAsia="Times New Roman" w:hAnsi="Times New Roman" w:cs="Times New Roman"/>
+          <w:color w:val="171717"/>
+          <w:sz w:val="24"/>
+          <w:szCs w:val="24"/>
+          <w:lang w:val="en-US" w:eastAsia="en-NG"/>
+        </w:rPr>
+        <w:t>POS</w:t>
+      </w:r>
+      <w:r>
+        <w:rPr>
+          <w:rFonts w:ascii="Times New Roman" w:eastAsia="Times New Roman" w:hAnsi="Times New Roman" w:cs="Times New Roman"/>
+          <w:color w:val="171717"/>
+          <w:sz w:val="24"/>
+          <w:szCs w:val="24"/>
+          <w:lang w:val="en-US" w:eastAsia="en-NG"/>
+        </w:rPr>
+        <w:t>/</w:t>
+      </w:r>
+      <w:r>
+        <w:rPr>
+          <w:rFonts w:ascii="Times New Roman" w:eastAsia="Times New Roman" w:hAnsi="Times New Roman" w:cs="Times New Roman"/>
+          <w:color w:val="171717"/>
+          <w:sz w:val="24"/>
+          <w:szCs w:val="24"/>
+          <w:lang w:val="en-US" w:eastAsia="en-NG"/>
+        </w:rPr>
+        <w:t>ATM</w:t>
+      </w:r>
+      <w:r>
+        <w:rPr>
+          <w:rFonts w:ascii="Times New Roman" w:eastAsia="Times New Roman" w:hAnsi="Times New Roman" w:cs="Times New Roman"/>
+          <w:color w:val="171717"/>
+          <w:sz w:val="24"/>
+          <w:szCs w:val="24"/>
+          <w:lang w:val="en-US" w:eastAsia="en-NG"/>
+        </w:rPr>
+        <w:t xml:space="preserve"> unit</w:t>
+      </w:r>
+    </w:p>
+    <w:p>
+      <w:pPr>
+        <w:pStyle w:val="ListParagraph"/>
+        <w:numPr>
+          <w:ilvl w:val="0"/>
+          <w:numId w:val="9"/>
+        </w:numPr>
+        <w:shd w:val="clear" w:color="auto" w:fill="FFFFFF"/>
+        <w:spacing w:after="100" w:afterAutospacing="1" w:line="360" w:lineRule="auto"/>
+        <w:ind w:right="-142"/>
+        <w:jc w:val="both"/>
+        <w:textAlignment w:val="baseline"/>
+        <w:rPr>
+          <w:rFonts w:ascii="Times New Roman" w:eastAsia="Times New Roman" w:hAnsi="Times New Roman" w:cs="Times New Roman"/>
+          <w:color w:val="171717"/>
+          <w:sz w:val="24"/>
+          <w:szCs w:val="24"/>
+          <w:lang w:val="en-US" w:eastAsia="en-NG"/>
+        </w:rPr>
+      </w:pPr>
+      <w:r>
+        <w:rPr>
+          <w:rFonts w:ascii="Times New Roman" w:eastAsia="Times New Roman" w:hAnsi="Times New Roman" w:cs="Times New Roman"/>
+          <w:color w:val="171717"/>
+          <w:sz w:val="24"/>
+          <w:szCs w:val="24"/>
+          <w:lang w:val="en-US" w:eastAsia="en-NG"/>
+        </w:rPr>
+        <w:t>CIB</w:t>
+      </w:r>
+      <w:r>
+        <w:rPr>
+          <w:rFonts w:ascii="Times New Roman" w:eastAsia="Times New Roman" w:hAnsi="Times New Roman" w:cs="Times New Roman"/>
+          <w:color w:val="171717"/>
+          <w:sz w:val="24"/>
+          <w:szCs w:val="24"/>
+          <w:lang w:val="en-US" w:eastAsia="en-NG"/>
+        </w:rPr>
+        <w:t xml:space="preserve"> unit</w:t>
+      </w:r>
+    </w:p>
+    <w:p>
+      <w:pPr>
+        <w:pStyle w:val="ListParagraph"/>
+        <w:numPr>
+          <w:ilvl w:val="0"/>
+          <w:numId w:val="9"/>
+        </w:numPr>
+        <w:shd w:val="clear" w:color="auto" w:fill="FFFFFF"/>
+        <w:spacing w:after="100" w:afterAutospacing="1" w:line="360" w:lineRule="auto"/>
+        <w:ind w:right="-142"/>
+        <w:jc w:val="both"/>
+        <w:textAlignment w:val="baseline"/>
+        <w:rPr>
+          <w:rFonts w:ascii="Times New Roman" w:eastAsia="Times New Roman" w:hAnsi="Times New Roman" w:cs="Times New Roman"/>
+          <w:color w:val="171717"/>
+          <w:sz w:val="24"/>
+          <w:szCs w:val="24"/>
+          <w:lang w:val="en-US" w:eastAsia="en-NG"/>
+        </w:rPr>
+      </w:pPr>
+      <w:r>
+        <w:rPr>
+          <w:rFonts w:ascii="Times New Roman" w:eastAsia="Times New Roman" w:hAnsi="Times New Roman" w:cs="Times New Roman"/>
+          <w:color w:val="171717"/>
+          <w:sz w:val="24"/>
+          <w:szCs w:val="24"/>
+          <w:lang w:val="en-US" w:eastAsia="en-NG"/>
+        </w:rPr>
+        <w:t>USSD</w:t>
+      </w:r>
+      <w:r>
+        <w:rPr>
+          <w:rFonts w:ascii="Times New Roman" w:eastAsia="Times New Roman" w:hAnsi="Times New Roman" w:cs="Times New Roman"/>
+          <w:color w:val="171717"/>
+          <w:sz w:val="24"/>
+          <w:szCs w:val="24"/>
+          <w:lang w:val="en-US" w:eastAsia="en-NG"/>
+        </w:rPr>
+        <w:t xml:space="preserve"> unit</w:t>
+      </w:r>
+    </w:p>
+    <w:p>
+      <w:pPr>
+        <w:shd w:val="clear" w:color="auto" w:fill="FFFFFF"/>
+        <w:spacing w:after="100" w:afterAutospacing="1" w:line="360" w:lineRule="auto"/>
+        <w:ind w:right="-142"/>
+        <w:jc w:val="both"/>
+        <w:textAlignment w:val="baseline"/>
+        <w:rPr>
+          <w:rFonts w:ascii="Times New Roman" w:eastAsia="Times New Roman" w:hAnsi="Times New Roman" w:cs="Times New Roman"/>
+          <w:color w:val="171717"/>
+          <w:sz w:val="24"/>
+          <w:szCs w:val="24"/>
+          <w:u w:val="single"/>
+          <w:lang w:val="en-US" w:eastAsia="en-NG"/>
+        </w:rPr>
+      </w:pPr>
+      <w:r>
+        <w:rPr>
+          <w:rFonts w:ascii="Times New Roman" w:eastAsia="Times New Roman" w:hAnsi="Times New Roman" w:cs="Times New Roman"/>
+          <w:color w:val="171717"/>
+          <w:sz w:val="24"/>
+          <w:szCs w:val="24"/>
+          <w:u w:val="single"/>
+          <w:lang w:val="en-US" w:eastAsia="en-NG"/>
+        </w:rPr>
+        <w:t>POS/ATM unit</w:t>
+      </w:r>
+    </w:p>
+    <w:p>
+      <w:pPr>
+        <w:shd w:val="clear" w:color="auto" w:fill="FFFFFF"/>
+        <w:spacing w:after="100" w:afterAutospacing="1" w:line="360" w:lineRule="auto"/>
+        <w:ind w:right="-142"/>
+        <w:jc w:val="both"/>
+        <w:textAlignment w:val="baseline"/>
+        <w:rPr>
+          <w:rFonts w:ascii="Times New Roman" w:eastAsia="Times New Roman" w:hAnsi="Times New Roman" w:cs="Times New Roman"/>
+          <w:color w:val="171717"/>
+          <w:sz w:val="24"/>
+          <w:szCs w:val="24"/>
+          <w:lang w:val="en-US" w:eastAsia="en-NG"/>
+        </w:rPr>
+      </w:pPr>
+      <w:r>
+        <w:rPr>
+          <w:rFonts w:ascii="Times New Roman" w:eastAsia="Times New Roman" w:hAnsi="Times New Roman" w:cs="Times New Roman"/>
+          <w:color w:val="171717"/>
+          <w:sz w:val="24"/>
+          <w:szCs w:val="24"/>
+          <w:lang w:val="en-US" w:eastAsia="en-NG"/>
+        </w:rPr>
+        <w:t>Th</w:t>
+      </w:r>
+      <w:r>
+        <w:rPr>
+          <w:rFonts w:ascii="Times New Roman" w:eastAsia="Times New Roman" w:hAnsi="Times New Roman" w:cs="Times New Roman"/>
+          <w:color w:val="171717"/>
+          <w:sz w:val="24"/>
+          <w:szCs w:val="24"/>
+          <w:lang w:val="en-US" w:eastAsia="en-NG"/>
+        </w:rPr>
+        <w:t>is is the</w:t>
+      </w:r>
+      <w:r>
+        <w:rPr>
+          <w:rFonts w:ascii="Times New Roman" w:eastAsia="Times New Roman" w:hAnsi="Times New Roman" w:cs="Times New Roman"/>
+          <w:color w:val="171717"/>
+          <w:sz w:val="24"/>
+          <w:szCs w:val="24"/>
+          <w:lang w:val="en-US" w:eastAsia="en-NG"/>
+        </w:rPr>
+        <w:t xml:space="preserve"> unit of which I was functioning as an intern</w:t>
+      </w:r>
+      <w:r>
+        <w:rPr>
+          <w:rFonts w:ascii="Times New Roman" w:eastAsia="Times New Roman" w:hAnsi="Times New Roman" w:cs="Times New Roman"/>
+          <w:color w:val="171717"/>
+          <w:sz w:val="24"/>
+          <w:szCs w:val="24"/>
+          <w:lang w:val="en-US" w:eastAsia="en-NG"/>
+        </w:rPr>
+        <w:t xml:space="preserve">. </w:t>
+      </w:r>
+      <w:r>
+        <w:rPr>
+          <w:rFonts w:ascii="Times New Roman" w:eastAsia="Times New Roman" w:hAnsi="Times New Roman" w:cs="Times New Roman"/>
+          <w:color w:val="171717"/>
+          <w:sz w:val="24"/>
+          <w:szCs w:val="24"/>
+          <w:lang w:val="en-US" w:eastAsia="en-NG"/>
+        </w:rPr>
+        <w:t xml:space="preserve">The POS/Atm unit </w:t>
+      </w:r>
+      <w:r>
+        <w:rPr>
+          <w:rFonts w:ascii="Times New Roman" w:eastAsia="Times New Roman" w:hAnsi="Times New Roman" w:cs="Times New Roman"/>
+          <w:color w:val="171717"/>
+          <w:sz w:val="24"/>
+          <w:szCs w:val="24"/>
+          <w:lang w:val="en-US" w:eastAsia="en-NG"/>
+        </w:rPr>
+        <w:t>is responsible for the following activities, POS support, ATM</w:t>
+      </w:r>
+      <w:r>
+        <w:rPr>
+          <w:rFonts w:ascii="Times New Roman" w:eastAsia="Times New Roman" w:hAnsi="Times New Roman" w:cs="Times New Roman"/>
+          <w:color w:val="171717"/>
+          <w:sz w:val="24"/>
+          <w:szCs w:val="24"/>
+          <w:lang w:val="en-US" w:eastAsia="en-NG"/>
+        </w:rPr>
+        <w:t xml:space="preserve"> support</w:t>
+      </w:r>
+      <w:r>
+        <w:rPr>
+          <w:rFonts w:ascii="Times New Roman" w:eastAsia="Times New Roman" w:hAnsi="Times New Roman" w:cs="Times New Roman"/>
+          <w:color w:val="171717"/>
+          <w:sz w:val="24"/>
+          <w:szCs w:val="24"/>
+          <w:lang w:val="en-US" w:eastAsia="en-NG"/>
+        </w:rPr>
+        <w:t>, processing of POS request from Globus bank customers, POS and ATM record management</w:t>
+      </w:r>
+      <w:r>
+        <w:rPr>
+          <w:rFonts w:ascii="Times New Roman" w:eastAsia="Times New Roman" w:hAnsi="Times New Roman" w:cs="Times New Roman"/>
+          <w:color w:val="171717"/>
+          <w:sz w:val="24"/>
+          <w:szCs w:val="24"/>
+          <w:lang w:val="en-US" w:eastAsia="en-NG"/>
+        </w:rPr>
+        <w:t>,</w:t>
+      </w:r>
+      <w:r>
+        <w:rPr>
+          <w:rFonts w:ascii="Times New Roman" w:eastAsia="Times New Roman" w:hAnsi="Times New Roman" w:cs="Times New Roman"/>
+          <w:color w:val="171717"/>
+          <w:sz w:val="24"/>
+          <w:szCs w:val="24"/>
+          <w:lang w:val="en-US" w:eastAsia="en-NG"/>
+        </w:rPr>
+        <w:t xml:space="preserve"> ATM deployment (in the case of starting up a new branch)</w:t>
+      </w:r>
+      <w:r>
+        <w:rPr>
+          <w:rFonts w:ascii="Times New Roman" w:eastAsia="Times New Roman" w:hAnsi="Times New Roman" w:cs="Times New Roman"/>
+          <w:color w:val="171717"/>
+          <w:sz w:val="24"/>
+          <w:szCs w:val="24"/>
+          <w:lang w:val="en-US" w:eastAsia="en-NG"/>
+        </w:rPr>
+        <w:t>.</w:t>
+      </w:r>
+    </w:p>
+    <w:p>
+      <w:pPr>
+        <w:shd w:val="clear" w:color="auto" w:fill="FFFFFF"/>
+        <w:spacing w:after="100" w:afterAutospacing="1" w:line="360" w:lineRule="auto"/>
+        <w:ind w:right="-142"/>
+        <w:jc w:val="both"/>
+        <w:textAlignment w:val="baseline"/>
+        <w:rPr>
+          <w:rFonts w:ascii="Times New Roman" w:eastAsia="Times New Roman" w:hAnsi="Times New Roman" w:cs="Times New Roman"/>
+          <w:color w:val="171717"/>
+          <w:sz w:val="24"/>
+          <w:szCs w:val="24"/>
+          <w:lang w:val="en-US" w:eastAsia="en-NG"/>
+        </w:rPr>
+      </w:pPr>
+      <w:r>
+        <w:rPr>
+          <w:rFonts w:ascii="Times New Roman" w:eastAsia="Times New Roman" w:hAnsi="Times New Roman" w:cs="Times New Roman"/>
+          <w:color w:val="171717"/>
+          <w:sz w:val="24"/>
+          <w:szCs w:val="24"/>
+          <w:lang w:val="en-US" w:eastAsia="en-NG"/>
+        </w:rPr>
+        <w:t xml:space="preserve">As a support person, I was first assigned to handling incoming POS requests of different merchants. There are a few stages to processing POS requests, but it is important to note the first and last stages: Data capturing and POS deployment. I was assigned to other roles like providing support for POS merchants, ATM monitoring, </w:t>
+      </w:r>
+      <w:r>
+        <w:rPr>
+          <w:rFonts w:ascii="Times New Roman" w:eastAsia="Times New Roman" w:hAnsi="Times New Roman" w:cs="Times New Roman"/>
+          <w:color w:val="171717"/>
+          <w:sz w:val="24"/>
+          <w:szCs w:val="24"/>
+          <w:lang w:val="en-US" w:eastAsia="en-NG"/>
+        </w:rPr>
+        <w:t>updating record of (POS) paper-roll requests.</w:t>
+      </w:r>
+      <w:r>
+        <w:rPr>
+          <w:rFonts w:ascii="Times New Roman" w:eastAsia="Times New Roman" w:hAnsi="Times New Roman" w:cs="Times New Roman"/>
+          <w:color w:val="171717"/>
+          <w:sz w:val="24"/>
+          <w:szCs w:val="24"/>
+          <w:lang w:val="en-US" w:eastAsia="en-NG"/>
+        </w:rPr>
+        <w:t xml:space="preserve"> Some of these job roles required interaction-skills, critical thinking, attentive listening, while others demanded proficiency in the use of Microsoft office tools. The most important requirement was experience. The more experience you have on the job, the more efficient and effective you become.</w:t>
+      </w:r>
+      <w:r>
+        <w:rPr>
+          <w:rFonts w:ascii="Times New Roman" w:eastAsia="Times New Roman" w:hAnsi="Times New Roman" w:cs="Times New Roman"/>
+          <w:color w:val="171717"/>
+          <w:sz w:val="24"/>
+          <w:szCs w:val="24"/>
+          <w:lang w:val="en-US" w:eastAsia="en-NG"/>
+        </w:rPr>
+        <w:t xml:space="preserve"> I believe this concept applies to all job roles.</w:t>
+      </w:r>
+    </w:p>
+    <w:p>
+      <w:pPr>
+        <w:rPr>
+          <w:rFonts w:ascii="Times New Roman" w:eastAsia="Times New Roman" w:hAnsi="Times New Roman" w:cs="Times New Roman"/>
+          <w:color w:val="171717"/>
+          <w:sz w:val="24"/>
+          <w:szCs w:val="24"/>
+          <w:lang w:val="en-US" w:eastAsia="en-NG"/>
+        </w:rPr>
+      </w:pPr>
+      <w:r>
+        <w:rPr>
+          <w:rFonts w:ascii="Times New Roman" w:eastAsia="Times New Roman" w:hAnsi="Times New Roman" w:cs="Times New Roman"/>
+          <w:color w:val="171717"/>
+          <w:sz w:val="24"/>
+          <w:szCs w:val="24"/>
+          <w:lang w:val="en-US" w:eastAsia="en-NG"/>
+        </w:rPr>
+        <w:br w:type="page"/>
+      </w:r>
+    </w:p>
+    <w:p>
+      <w:pPr>
+        <w:spacing w:after="0" w:line="360" w:lineRule="auto"/>
+        <w:jc w:val="both"/>
+        <w:rPr>
+          <w:rFonts w:ascii="Times New Roman" w:hAnsi="Times New Roman" w:cs="Times New Roman"/>
+          <w:sz w:val="24"/>
+          <w:szCs w:val="24"/>
+          <w:lang w:val="en-US"/>
+        </w:rPr>
+      </w:pPr>
+      <w:r>
+        <w:rPr>
+          <w:rFonts w:ascii="Times New Roman" w:hAnsi="Times New Roman" w:cs="Times New Roman"/>
+          <w:sz w:val="24"/>
+          <w:szCs w:val="24"/>
+          <w:lang w:val="en-US"/>
+        </w:rPr>
+        <w:lastRenderedPageBreak/>
+        <w:t>2.0</w:t>
+      </w:r>
+      <w:r>
+        <w:rPr>
+          <w:rFonts w:ascii="Times New Roman" w:hAnsi="Times New Roman" w:cs="Times New Roman"/>
+          <w:sz w:val="24"/>
+          <w:szCs w:val="24"/>
+          <w:lang w:val="en-US"/>
+        </w:rPr>
+        <w:tab/>
+        <w:t>IT CHANNELS SUPPORT</w:t>
+      </w:r>
+    </w:p>
+    <w:p>
+      <w:pPr>
+        <w:shd w:val="clear" w:color="auto" w:fill="FFFFFF"/>
+        <w:spacing w:after="100" w:afterAutospacing="1" w:line="360" w:lineRule="auto"/>
+        <w:ind w:right="-142"/>
+        <w:jc w:val="both"/>
+        <w:textAlignment w:val="baseline"/>
+        <w:rPr>
+          <w:rFonts w:ascii="Times New Roman" w:eastAsia="Times New Roman" w:hAnsi="Times New Roman" w:cs="Times New Roman"/>
+          <w:color w:val="171717"/>
+          <w:sz w:val="24"/>
+          <w:szCs w:val="24"/>
+          <w:lang w:val="en-US" w:eastAsia="en-NG"/>
+        </w:rPr>
+      </w:pPr>
     </w:p>
     <w:sectPr>
       <w:footerReference w:type="first" r:id="rId11"/>
       <w:pgSz w:w="11906" w:h="16838"/>
-      <w:pgMar w:top="720" w:right="1558" w:bottom="720" w:left="1418" w:header="708" w:footer="708" w:gutter="0"/>
+      <w:pgMar w:top="1701" w:right="1701" w:bottom="1701" w:left="1701" w:header="709" w:footer="709" w:gutter="0"/>
       <w:pgNumType w:fmt="upperRoman" w:start="0"/>
       <w:cols w:space="708"/>
       <w:titlePg/>
@@ -3717,6 +6335,119 @@
     </w:lvl>
   </w:abstractNum>
   <w:abstractNum w:abstractNumId="6" w15:restartNumberingAfterBreak="0">
+    <w:nsid w:val="6B4A390D"/>
+    <w:multiLevelType w:val="hybridMultilevel"/>
+    <w:tmpl w:val="BC0A817E"/>
+    <w:lvl w:ilvl="0" w:tplc="20000001">
+      <w:start w:val="1"/>
+      <w:numFmt w:val="bullet"/>
+      <w:lvlText w:val=""/>
+      <w:lvlJc w:val="left"/>
+      <w:pPr>
+        <w:ind w:left="720" w:hanging="360"/>
+      </w:pPr>
+      <w:rPr>
+        <w:rFonts w:ascii="Symbol" w:hAnsi="Symbol" w:hint="default"/>
+      </w:rPr>
+    </w:lvl>
+    <w:lvl w:ilvl="1" w:tplc="20000003" w:tentative="1">
+      <w:start w:val="1"/>
+      <w:numFmt w:val="bullet"/>
+      <w:lvlText w:val="o"/>
+      <w:lvlJc w:val="left"/>
+      <w:pPr>
+        <w:ind w:left="1440" w:hanging="360"/>
+      </w:pPr>
+      <w:rPr>
+        <w:rFonts w:ascii="Courier New" w:hAnsi="Courier New" w:cs="Courier New" w:hint="default"/>
+      </w:rPr>
+    </w:lvl>
+    <w:lvl w:ilvl="2" w:tplc="20000005" w:tentative="1">
+      <w:start w:val="1"/>
+      <w:numFmt w:val="bullet"/>
+      <w:lvlText w:val=""/>
+      <w:lvlJc w:val="left"/>
+      <w:pPr>
+        <w:ind w:left="2160" w:hanging="360"/>
+      </w:pPr>
+      <w:rPr>
+        <w:rFonts w:ascii="Wingdings" w:hAnsi="Wingdings" w:hint="default"/>
+      </w:rPr>
+    </w:lvl>
+    <w:lvl w:ilvl="3" w:tplc="20000001" w:tentative="1">
+      <w:start w:val="1"/>
+      <w:numFmt w:val="bullet"/>
+      <w:lvlText w:val=""/>
+      <w:lvlJc w:val="left"/>
+      <w:pPr>
+        <w:ind w:left="2880" w:hanging="360"/>
+      </w:pPr>
+      <w:rPr>
+        <w:rFonts w:ascii="Symbol" w:hAnsi="Symbol" w:hint="default"/>
+      </w:rPr>
+    </w:lvl>
+    <w:lvl w:ilvl="4" w:tplc="20000003" w:tentative="1">
+      <w:start w:val="1"/>
+      <w:numFmt w:val="bullet"/>
+      <w:lvlText w:val="o"/>
+      <w:lvlJc w:val="left"/>
+      <w:pPr>
+        <w:ind w:left="3600" w:hanging="360"/>
+      </w:pPr>
+      <w:rPr>
+        <w:rFonts w:ascii="Courier New" w:hAnsi="Courier New" w:cs="Courier New" w:hint="default"/>
+      </w:rPr>
+    </w:lvl>
+    <w:lvl w:ilvl="5" w:tplc="20000005" w:tentative="1">
+      <w:start w:val="1"/>
+      <w:numFmt w:val="bullet"/>
+      <w:lvlText w:val=""/>
+      <w:lvlJc w:val="left"/>
+      <w:pPr>
+        <w:ind w:left="4320" w:hanging="360"/>
+      </w:pPr>
+      <w:rPr>
+        <w:rFonts w:ascii="Wingdings" w:hAnsi="Wingdings" w:hint="default"/>
+      </w:rPr>
+    </w:lvl>
+    <w:lvl w:ilvl="6" w:tplc="20000001" w:tentative="1">
+      <w:start w:val="1"/>
+      <w:numFmt w:val="bullet"/>
+      <w:lvlText w:val=""/>
+      <w:lvlJc w:val="left"/>
+      <w:pPr>
+        <w:ind w:left="5040" w:hanging="360"/>
+      </w:pPr>
+      <w:rPr>
+        <w:rFonts w:ascii="Symbol" w:hAnsi="Symbol" w:hint="default"/>
+      </w:rPr>
+    </w:lvl>
+    <w:lvl w:ilvl="7" w:tplc="20000003" w:tentative="1">
+      <w:start w:val="1"/>
+      <w:numFmt w:val="bullet"/>
+      <w:lvlText w:val="o"/>
+      <w:lvlJc w:val="left"/>
+      <w:pPr>
+        <w:ind w:left="5760" w:hanging="360"/>
+      </w:pPr>
+      <w:rPr>
+        <w:rFonts w:ascii="Courier New" w:hAnsi="Courier New" w:cs="Courier New" w:hint="default"/>
+      </w:rPr>
+    </w:lvl>
+    <w:lvl w:ilvl="8" w:tplc="20000005" w:tentative="1">
+      <w:start w:val="1"/>
+      <w:numFmt w:val="bullet"/>
+      <w:lvlText w:val=""/>
+      <w:lvlJc w:val="left"/>
+      <w:pPr>
+        <w:ind w:left="6480" w:hanging="360"/>
+      </w:pPr>
+      <w:rPr>
+        <w:rFonts w:ascii="Wingdings" w:hAnsi="Wingdings" w:hint="default"/>
+      </w:rPr>
+    </w:lvl>
+  </w:abstractNum>
+  <w:abstractNum w:abstractNumId="7" w15:restartNumberingAfterBreak="0">
     <w:nsid w:val="6BAF7792"/>
     <w:multiLevelType w:val="multilevel"/>
     <w:tmpl w:val="A0E64024"/>
@@ -3829,8 +6560,121 @@
       </w:rPr>
     </w:lvl>
   </w:abstractNum>
+  <w:abstractNum w:abstractNumId="8" w15:restartNumberingAfterBreak="0">
+    <w:nsid w:val="76F61799"/>
+    <w:multiLevelType w:val="hybridMultilevel"/>
+    <w:tmpl w:val="E1BCAA3C"/>
+    <w:lvl w:ilvl="0" w:tplc="20000001">
+      <w:start w:val="1"/>
+      <w:numFmt w:val="bullet"/>
+      <w:lvlText w:val=""/>
+      <w:lvlJc w:val="left"/>
+      <w:pPr>
+        <w:ind w:left="720" w:hanging="360"/>
+      </w:pPr>
+      <w:rPr>
+        <w:rFonts w:ascii="Symbol" w:hAnsi="Symbol" w:hint="default"/>
+      </w:rPr>
+    </w:lvl>
+    <w:lvl w:ilvl="1" w:tplc="20000003" w:tentative="1">
+      <w:start w:val="1"/>
+      <w:numFmt w:val="bullet"/>
+      <w:lvlText w:val="o"/>
+      <w:lvlJc w:val="left"/>
+      <w:pPr>
+        <w:ind w:left="1440" w:hanging="360"/>
+      </w:pPr>
+      <w:rPr>
+        <w:rFonts w:ascii="Courier New" w:hAnsi="Courier New" w:cs="Courier New" w:hint="default"/>
+      </w:rPr>
+    </w:lvl>
+    <w:lvl w:ilvl="2" w:tplc="20000005" w:tentative="1">
+      <w:start w:val="1"/>
+      <w:numFmt w:val="bullet"/>
+      <w:lvlText w:val=""/>
+      <w:lvlJc w:val="left"/>
+      <w:pPr>
+        <w:ind w:left="2160" w:hanging="360"/>
+      </w:pPr>
+      <w:rPr>
+        <w:rFonts w:ascii="Wingdings" w:hAnsi="Wingdings" w:hint="default"/>
+      </w:rPr>
+    </w:lvl>
+    <w:lvl w:ilvl="3" w:tplc="20000001" w:tentative="1">
+      <w:start w:val="1"/>
+      <w:numFmt w:val="bullet"/>
+      <w:lvlText w:val=""/>
+      <w:lvlJc w:val="left"/>
+      <w:pPr>
+        <w:ind w:left="2880" w:hanging="360"/>
+      </w:pPr>
+      <w:rPr>
+        <w:rFonts w:ascii="Symbol" w:hAnsi="Symbol" w:hint="default"/>
+      </w:rPr>
+    </w:lvl>
+    <w:lvl w:ilvl="4" w:tplc="20000003" w:tentative="1">
+      <w:start w:val="1"/>
+      <w:numFmt w:val="bullet"/>
+      <w:lvlText w:val="o"/>
+      <w:lvlJc w:val="left"/>
+      <w:pPr>
+        <w:ind w:left="3600" w:hanging="360"/>
+      </w:pPr>
+      <w:rPr>
+        <w:rFonts w:ascii="Courier New" w:hAnsi="Courier New" w:cs="Courier New" w:hint="default"/>
+      </w:rPr>
+    </w:lvl>
+    <w:lvl w:ilvl="5" w:tplc="20000005" w:tentative="1">
+      <w:start w:val="1"/>
+      <w:numFmt w:val="bullet"/>
+      <w:lvlText w:val=""/>
+      <w:lvlJc w:val="left"/>
+      <w:pPr>
+        <w:ind w:left="4320" w:hanging="360"/>
+      </w:pPr>
+      <w:rPr>
+        <w:rFonts w:ascii="Wingdings" w:hAnsi="Wingdings" w:hint="default"/>
+      </w:rPr>
+    </w:lvl>
+    <w:lvl w:ilvl="6" w:tplc="20000001" w:tentative="1">
+      <w:start w:val="1"/>
+      <w:numFmt w:val="bullet"/>
+      <w:lvlText w:val=""/>
+      <w:lvlJc w:val="left"/>
+      <w:pPr>
+        <w:ind w:left="5040" w:hanging="360"/>
+      </w:pPr>
+      <w:rPr>
+        <w:rFonts w:ascii="Symbol" w:hAnsi="Symbol" w:hint="default"/>
+      </w:rPr>
+    </w:lvl>
+    <w:lvl w:ilvl="7" w:tplc="20000003" w:tentative="1">
+      <w:start w:val="1"/>
+      <w:numFmt w:val="bullet"/>
+      <w:lvlText w:val="o"/>
+      <w:lvlJc w:val="left"/>
+      <w:pPr>
+        <w:ind w:left="5760" w:hanging="360"/>
+      </w:pPr>
+      <w:rPr>
+        <w:rFonts w:ascii="Courier New" w:hAnsi="Courier New" w:cs="Courier New" w:hint="default"/>
+      </w:rPr>
+    </w:lvl>
+    <w:lvl w:ilvl="8" w:tplc="20000005" w:tentative="1">
+      <w:start w:val="1"/>
+      <w:numFmt w:val="bullet"/>
+      <w:lvlText w:val=""/>
+      <w:lvlJc w:val="left"/>
+      <w:pPr>
+        <w:ind w:left="6480" w:hanging="360"/>
+      </w:pPr>
+      <w:rPr>
+        <w:rFonts w:ascii="Wingdings" w:hAnsi="Wingdings" w:hint="default"/>
+      </w:rPr>
+    </w:lvl>
+  </w:abstractNum>
   <w:num w:numId="1">
-    <w:abstractNumId w:val="6"/>
+    <w:abstractNumId w:val="7"/>
   </w:num>
   <w:num w:numId="2">
     <w:abstractNumId w:val="1"/>
@@ -3849,6 +6693,12 @@
   </w:num>
   <w:num w:numId="7">
     <w:abstractNumId w:val="2"/>
+  </w:num>
+  <w:num w:numId="8">
+    <w:abstractNumId w:val="8"/>
+  </w:num>
+  <w:num w:numId="9">
+    <w:abstractNumId w:val="6"/>
   </w:num>
 </w:numbering>
 </file>
@@ -4393,6 +7243,20 @@
     <w:uiPriority w:val="99"/>
     <w:rsid w:val="00617B01"/>
   </w:style>
+  <w:style w:type="paragraph" w:customStyle="1" w:styleId="about-1-p">
+    <w:name w:val="about-1-p"/>
+    <w:basedOn w:val="Normal"/>
+    <w:rsid w:val="00670D1E"/>
+    <w:pPr>
+      <w:spacing w:before="100" w:beforeAutospacing="1" w:after="100" w:afterAutospacing="1" w:line="240" w:lineRule="auto"/>
+    </w:pPr>
+    <w:rPr>
+      <w:rFonts w:ascii="Times New Roman" w:eastAsia="Times New Roman" w:hAnsi="Times New Roman" w:cs="Times New Roman"/>
+      <w:sz w:val="24"/>
+      <w:szCs w:val="24"/>
+      <w:lang w:val="en-NG" w:eastAsia="en-NG"/>
+    </w:rPr>
+  </w:style>
 </w:styles>
 </file>
 

</xml_diff>

<commit_message>
Commit made before rounding up chapter 3 - problems encountered
</commit_message>
<xml_diff>
--- a/Diepreye's Report.docx
+++ b/Diepreye's Report.docx
@@ -1465,7 +1465,25 @@
               <w:szCs w:val="24"/>
               <w:lang w:val="en-US"/>
             </w:rPr>
-            <w:t xml:space="preserve"> giving you a better understanding of what happens on the </w:t>
+            <w:t xml:space="preserve"> giving you a better understanding of what happens </w:t>
+          </w:r>
+          <w:r>
+            <w:rPr>
+              <w:rFonts w:ascii="Times New Roman" w:hAnsi="Times New Roman" w:cs="Times New Roman"/>
+              <w:sz w:val="24"/>
+              <w:szCs w:val="24"/>
+              <w:lang w:val="en-US"/>
+            </w:rPr>
+            <w:t>at</w:t>
+          </w:r>
+          <w:r>
+            <w:rPr>
+              <w:rFonts w:ascii="Times New Roman" w:hAnsi="Times New Roman" w:cs="Times New Roman"/>
+              <w:sz w:val="24"/>
+              <w:szCs w:val="24"/>
+              <w:lang w:val="en-US"/>
+            </w:rPr>
+            <w:t xml:space="preserve"> the </w:t>
           </w:r>
           <w:r>
             <w:rPr>
@@ -2525,7 +2543,9 @@
         </w:p>
         <w:p>
           <w:pPr>
-            <w:spacing w:after="0" w:line="360" w:lineRule="auto"/>
+            <w:tabs>
+              <w:tab w:val="left" w:pos="2715"/>
+            </w:tabs>
             <w:jc w:val="both"/>
             <w:rPr>
               <w:rFonts w:ascii="Times New Roman" w:hAnsi="Times New Roman" w:cs="Times New Roman"/>
@@ -2541,89 +2561,25 @@
               <w:szCs w:val="24"/>
               <w:lang w:val="en-US"/>
             </w:rPr>
-            <w:t>3.</w:t>
-          </w:r>
-          <w:r>
-            <w:rPr>
-              <w:rFonts w:ascii="Times New Roman" w:hAnsi="Times New Roman" w:cs="Times New Roman"/>
-              <w:sz w:val="24"/>
-              <w:szCs w:val="24"/>
-              <w:lang w:val="en-US"/>
-            </w:rPr>
-            <w:t>1</w:t>
-          </w:r>
-          <w:r>
-            <w:rPr>
-              <w:rFonts w:ascii="Times New Roman" w:hAnsi="Times New Roman" w:cs="Times New Roman"/>
-              <w:sz w:val="24"/>
-              <w:szCs w:val="24"/>
-              <w:lang w:val="en-US"/>
-            </w:rPr>
-            <w:tab/>
-            <w:t>PAYMENT PROCESS</w:t>
-          </w:r>
-          <w:r>
-            <w:rPr>
-              <w:rFonts w:ascii="Times New Roman" w:hAnsi="Times New Roman" w:cs="Times New Roman"/>
-              <w:sz w:val="24"/>
-              <w:szCs w:val="24"/>
-              <w:lang w:val="en-US"/>
-            </w:rPr>
-            <w:t xml:space="preserve"> –</w:t>
-          </w:r>
-          <w:r>
-            <w:rPr>
-              <w:rFonts w:ascii="Times New Roman" w:hAnsi="Times New Roman" w:cs="Times New Roman"/>
-              <w:sz w:val="24"/>
-              <w:szCs w:val="24"/>
-              <w:lang w:val="en-US"/>
-            </w:rPr>
-            <w:t xml:space="preserve"> </w:t>
-          </w:r>
-          <w:r>
-            <w:rPr>
-              <w:rFonts w:ascii="Times New Roman" w:hAnsi="Times New Roman" w:cs="Times New Roman"/>
-              <w:sz w:val="24"/>
-              <w:szCs w:val="24"/>
-              <w:lang w:val="en-US"/>
-            </w:rPr>
-            <w:t xml:space="preserve">THE BACKEND </w:t>
-          </w:r>
-          <w:r>
-            <w:rPr>
-              <w:rFonts w:ascii="Times New Roman" w:hAnsi="Times New Roman" w:cs="Times New Roman"/>
-              <w:sz w:val="24"/>
-              <w:szCs w:val="24"/>
-              <w:lang w:val="en-US"/>
-            </w:rPr>
-            <w:t>OF</w:t>
-          </w:r>
-          <w:r>
-            <w:rPr>
-              <w:rFonts w:ascii="Times New Roman" w:hAnsi="Times New Roman" w:cs="Times New Roman"/>
-              <w:sz w:val="24"/>
-              <w:szCs w:val="24"/>
-              <w:lang w:val="en-US"/>
-            </w:rPr>
-            <w:t xml:space="preserve"> </w:t>
-          </w:r>
-          <w:r>
-            <w:rPr>
-              <w:rFonts w:ascii="Times New Roman" w:hAnsi="Times New Roman" w:cs="Times New Roman"/>
-              <w:sz w:val="24"/>
-              <w:szCs w:val="24"/>
-              <w:lang w:val="en-US"/>
-            </w:rPr>
-            <w:t>A</w:t>
-          </w:r>
-          <w:r>
-            <w:rPr>
-              <w:rFonts w:ascii="Times New Roman" w:hAnsi="Times New Roman" w:cs="Times New Roman"/>
-              <w:sz w:val="24"/>
-              <w:szCs w:val="24"/>
-              <w:lang w:val="en-US"/>
-            </w:rPr>
-            <w:t xml:space="preserve"> TRANSACTION</w:t>
+            <w:t>3.1</w:t>
+          </w:r>
+          <w:r>
+            <w:rPr>
+              <w:rFonts w:ascii="Times New Roman" w:hAnsi="Times New Roman" w:cs="Times New Roman"/>
+              <w:sz w:val="24"/>
+              <w:szCs w:val="24"/>
+              <w:lang w:val="en-US"/>
+            </w:rPr>
+            <w:t xml:space="preserve">      </w:t>
+          </w:r>
+          <w:r>
+            <w:rPr>
+              <w:rFonts w:ascii="Times New Roman" w:hAnsi="Times New Roman" w:cs="Times New Roman"/>
+              <w:sz w:val="24"/>
+              <w:szCs w:val="24"/>
+              <w:lang w:val="en-US"/>
+            </w:rPr>
+            <w:t>TOOLS AND EQUIPMENTS USED</w:t>
           </w:r>
         </w:p>
         <w:p>
@@ -2663,7 +2619,70 @@
               <w:lang w:val="en-US"/>
             </w:rPr>
             <w:tab/>
-            <w:t>POSSIBLE PROBLEMS AND THEIR RESPECTIVE SOLUTIONS</w:t>
+            <w:t>PAYMENT PROCESS</w:t>
+          </w:r>
+          <w:r>
+            <w:rPr>
+              <w:rFonts w:ascii="Times New Roman" w:hAnsi="Times New Roman" w:cs="Times New Roman"/>
+              <w:sz w:val="24"/>
+              <w:szCs w:val="24"/>
+              <w:lang w:val="en-US"/>
+            </w:rPr>
+            <w:t xml:space="preserve"> –</w:t>
+          </w:r>
+          <w:r>
+            <w:rPr>
+              <w:rFonts w:ascii="Times New Roman" w:hAnsi="Times New Roman" w:cs="Times New Roman"/>
+              <w:sz w:val="24"/>
+              <w:szCs w:val="24"/>
+              <w:lang w:val="en-US"/>
+            </w:rPr>
+            <w:t xml:space="preserve"> </w:t>
+          </w:r>
+          <w:r>
+            <w:rPr>
+              <w:rFonts w:ascii="Times New Roman" w:hAnsi="Times New Roman" w:cs="Times New Roman"/>
+              <w:sz w:val="24"/>
+              <w:szCs w:val="24"/>
+              <w:lang w:val="en-US"/>
+            </w:rPr>
+            <w:t xml:space="preserve">THE BACKEND </w:t>
+          </w:r>
+          <w:r>
+            <w:rPr>
+              <w:rFonts w:ascii="Times New Roman" w:hAnsi="Times New Roman" w:cs="Times New Roman"/>
+              <w:sz w:val="24"/>
+              <w:szCs w:val="24"/>
+              <w:lang w:val="en-US"/>
+            </w:rPr>
+            <w:t>OF</w:t>
+          </w:r>
+          <w:r>
+            <w:rPr>
+              <w:rFonts w:ascii="Times New Roman" w:hAnsi="Times New Roman" w:cs="Times New Roman"/>
+              <w:sz w:val="24"/>
+              <w:szCs w:val="24"/>
+              <w:lang w:val="en-US"/>
+            </w:rPr>
+            <w:t xml:space="preserve"> </w:t>
+          </w:r>
+          <w:r>
+            <w:rPr>
+              <w:rFonts w:ascii="Times New Roman" w:hAnsi="Times New Roman" w:cs="Times New Roman"/>
+              <w:sz w:val="24"/>
+              <w:szCs w:val="24"/>
+              <w:lang w:val="en-US"/>
+            </w:rPr>
+            <w:t>A</w:t>
+          </w:r>
+          <w:r>
+            <w:rPr>
+              <w:rFonts w:ascii="Times New Roman" w:hAnsi="Times New Roman" w:cs="Times New Roman"/>
+              <w:sz w:val="24"/>
+              <w:szCs w:val="24"/>
+              <w:lang w:val="en-US"/>
+            </w:rPr>
+            <w:t xml:space="preserve"> TRANSACTION</w:t>
           </w:r>
         </w:p>
         <w:p>
@@ -2684,26 +2703,26 @@
               <w:szCs w:val="24"/>
               <w:lang w:val="en-US"/>
             </w:rPr>
+            <w:t>3.</w:t>
+          </w:r>
+          <w:r>
+            <w:rPr>
+              <w:rFonts w:ascii="Times New Roman" w:hAnsi="Times New Roman" w:cs="Times New Roman"/>
+              <w:sz w:val="24"/>
+              <w:szCs w:val="24"/>
+              <w:lang w:val="en-US"/>
+            </w:rPr>
+            <w:t>3</w:t>
+          </w:r>
+          <w:r>
+            <w:rPr>
+              <w:rFonts w:ascii="Times New Roman" w:hAnsi="Times New Roman" w:cs="Times New Roman"/>
+              <w:sz w:val="24"/>
+              <w:szCs w:val="24"/>
+              <w:lang w:val="en-US"/>
+            </w:rPr>
             <w:tab/>
-            <w:t>3.2.1</w:t>
-          </w:r>
-          <w:r>
-            <w:rPr>
-              <w:rFonts w:ascii="Times New Roman" w:hAnsi="Times New Roman" w:cs="Times New Roman"/>
-              <w:sz w:val="24"/>
-              <w:szCs w:val="24"/>
-              <w:lang w:val="en-US"/>
-            </w:rPr>
-            <w:tab/>
-          </w:r>
-          <w:r>
-            <w:rPr>
-              <w:rFonts w:ascii="Times New Roman" w:hAnsi="Times New Roman" w:cs="Times New Roman"/>
-              <w:sz w:val="24"/>
-              <w:szCs w:val="24"/>
-              <w:lang w:val="en-US"/>
-            </w:rPr>
-            <w:t>TOOLS AND EQUIPMENT USED</w:t>
+            <w:t>POSSIBLE PROBLEMS AND THEIR RESPECTIVE SOLUTIONS</w:t>
           </w:r>
         </w:p>
         <w:p>
@@ -2733,7 +2752,7 @@
               <w:szCs w:val="24"/>
               <w:lang w:val="en-US"/>
             </w:rPr>
-            <w:t>3</w:t>
+            <w:t>4</w:t>
           </w:r>
           <w:r>
             <w:rPr>
@@ -2778,7 +2797,6 @@
               <w:szCs w:val="24"/>
               <w:lang w:val="en-US"/>
             </w:rPr>
-            <w:lastRenderedPageBreak/>
             <w:t>CHAPTER FOUR</w:t>
           </w:r>
         </w:p>
@@ -5479,27 +5497,27 @@
           <w:szCs w:val="24"/>
           <w:lang w:val="en-US" w:eastAsia="en-NG"/>
         </w:rPr>
-        <w:t xml:space="preserve">can be </w:t>
-      </w:r>
-      <w:r>
-        <w:rPr>
-          <w:rFonts w:ascii="Times New Roman" w:eastAsia="Times New Roman" w:hAnsi="Times New Roman" w:cs="Times New Roman"/>
-          <w:color w:val="171717"/>
-          <w:sz w:val="24"/>
-          <w:szCs w:val="24"/>
-          <w:lang w:val="en-US" w:eastAsia="en-NG"/>
-        </w:rPr>
-        <w:t xml:space="preserve">team </w:t>
-      </w:r>
-      <w:r>
-        <w:rPr>
-          <w:rFonts w:ascii="Times New Roman" w:eastAsia="Times New Roman" w:hAnsi="Times New Roman" w:cs="Times New Roman"/>
-          <w:color w:val="171717"/>
-          <w:sz w:val="24"/>
-          <w:szCs w:val="24"/>
-          <w:lang w:val="en-US" w:eastAsia="en-NG"/>
-        </w:rPr>
-        <w:t>further divided into smaller units.</w:t>
+        <w:t>team</w:t>
+      </w:r>
+      <w:r>
+        <w:rPr>
+          <w:rFonts w:ascii="Times New Roman" w:eastAsia="Times New Roman" w:hAnsi="Times New Roman" w:cs="Times New Roman"/>
+          <w:color w:val="171717"/>
+          <w:sz w:val="24"/>
+          <w:szCs w:val="24"/>
+          <w:lang w:val="en-US" w:eastAsia="en-NG"/>
+        </w:rPr>
+        <w:t xml:space="preserve"> </w:t>
+      </w:r>
+      <w:r>
+        <w:rPr>
+          <w:rFonts w:ascii="Times New Roman" w:eastAsia="Times New Roman" w:hAnsi="Times New Roman" w:cs="Times New Roman"/>
+          <w:color w:val="171717"/>
+          <w:sz w:val="24"/>
+          <w:szCs w:val="24"/>
+          <w:lang w:val="en-US" w:eastAsia="en-NG"/>
+        </w:rPr>
+        <w:t>can be further divided into smaller units.</w:t>
       </w:r>
     </w:p>
     <w:p>
@@ -6528,27 +6546,7 @@
           <w:szCs w:val="24"/>
           <w:lang w:val="en-US" w:eastAsia="en-NG"/>
         </w:rPr>
-        <w:t xml:space="preserve"> </w:t>
-      </w:r>
-      <w:r>
-        <w:rPr>
-          <w:rFonts w:ascii="Times New Roman" w:eastAsia="Times New Roman" w:hAnsi="Times New Roman" w:cs="Times New Roman"/>
-          <w:color w:val="171717"/>
-          <w:sz w:val="24"/>
-          <w:szCs w:val="24"/>
-          <w:lang w:val="en-US" w:eastAsia="en-NG"/>
-        </w:rPr>
-        <w:t xml:space="preserve">The aim of ATM monitoring is to improve uptime and reduce </w:t>
-      </w:r>
-      <w:r>
-        <w:rPr>
-          <w:rFonts w:ascii="Times New Roman" w:eastAsia="Times New Roman" w:hAnsi="Times New Roman" w:cs="Times New Roman"/>
-          <w:color w:val="171717"/>
-          <w:sz w:val="24"/>
-          <w:szCs w:val="24"/>
-          <w:lang w:val="en-US" w:eastAsia="en-NG"/>
-        </w:rPr>
-        <w:t>downtime. The</w:t>
+        <w:t xml:space="preserve"> The aim of ATM monitoring is to improve uptime and reduce downtime. The</w:t>
       </w:r>
       <w:r>
         <w:rPr>
@@ -6694,27 +6692,7 @@
           <w:szCs w:val="24"/>
           <w:lang w:val="en-US" w:eastAsia="en-NG"/>
         </w:rPr>
-        <w:t xml:space="preserve"> were updated after any paper roll requests </w:t>
-      </w:r>
-      <w:r>
-        <w:rPr>
-          <w:rFonts w:ascii="Times New Roman" w:eastAsia="Times New Roman" w:hAnsi="Times New Roman" w:cs="Times New Roman"/>
-          <w:color w:val="171717"/>
-          <w:sz w:val="24"/>
-          <w:szCs w:val="24"/>
-          <w:lang w:val="en-US" w:eastAsia="en-NG"/>
-        </w:rPr>
-        <w:t xml:space="preserve">by </w:t>
-      </w:r>
-      <w:r>
-        <w:rPr>
-          <w:rFonts w:ascii="Times New Roman" w:eastAsia="Times New Roman" w:hAnsi="Times New Roman" w:cs="Times New Roman"/>
-          <w:color w:val="171717"/>
-          <w:sz w:val="24"/>
-          <w:szCs w:val="24"/>
-          <w:lang w:val="en-US" w:eastAsia="en-NG"/>
-        </w:rPr>
-        <w:t xml:space="preserve">merchants. I captured most of the data concerning these requests. For example, if a merchant was to request for one carton of Pos paper roll, I would capture the quantity, the date of the request, the status of the request; </w:t>
+        <w:t xml:space="preserve"> were updated after any paper roll requests by merchants. I captured most of the data concerning these requests. For example, if a merchant was to request for one carton of Pos paper roll, I would capture the quantity, the date of the request, the status of the request; </w:t>
       </w:r>
       <w:r>
         <w:rPr>
@@ -6759,6 +6737,16 @@
           <w:lang w:val="en-US" w:eastAsia="en-NG"/>
         </w:rPr>
       </w:pPr>
+      <w:r>
+        <w:rPr>
+          <w:rFonts w:ascii="Times New Roman" w:eastAsia="Times New Roman" w:hAnsi="Times New Roman" w:cs="Times New Roman"/>
+          <w:color w:val="171717"/>
+          <w:sz w:val="24"/>
+          <w:szCs w:val="24"/>
+          <w:lang w:val="en-US" w:eastAsia="en-NG"/>
+        </w:rPr>
+        <w:t>All these roles and activities were carried out on a supervisory level for a while, but moving ahead, I was left to take charge and completely handle some of these activities.</w:t>
+      </w:r>
       <w:r>
         <w:rPr>
           <w:rFonts w:ascii="Times New Roman" w:eastAsia="Times New Roman" w:hAnsi="Times New Roman" w:cs="Times New Roman"/>
@@ -6984,7 +6972,16 @@
           <w:szCs w:val="24"/>
           <w:lang w:val="en-US"/>
         </w:rPr>
-        <w:t xml:space="preserve">Due to the acceptance of debit/credit cards, the ATM and Pos have become very popular physical payment methods in the country. </w:t>
+        <w:t xml:space="preserve">With </w:t>
+      </w:r>
+      <w:r>
+        <w:rPr>
+          <w:rFonts w:ascii="Times New Roman" w:hAnsi="Times New Roman" w:cs="Times New Roman"/>
+          <w:sz w:val="24"/>
+          <w:szCs w:val="24"/>
+          <w:lang w:val="en-US"/>
+        </w:rPr>
+        <w:t xml:space="preserve">the acceptance of debit/credit cards, the ATM and Pos have become very popular physical payment methods in the country. </w:t>
       </w:r>
     </w:p>
     <w:p>
@@ -7136,61 +7133,7 @@
           <w:szCs w:val="24"/>
           <w:lang w:val="en-US"/>
         </w:rPr>
-        <w:t xml:space="preserve">The following are terms associated with </w:t>
-      </w:r>
-      <w:r>
-        <w:rPr>
-          <w:rFonts w:ascii="Times New Roman" w:hAnsi="Times New Roman" w:cs="Times New Roman"/>
-          <w:sz w:val="24"/>
-          <w:szCs w:val="24"/>
-          <w:lang w:val="en-US"/>
-        </w:rPr>
-        <w:t>Pos</w:t>
-      </w:r>
-      <w:r>
-        <w:rPr>
-          <w:rFonts w:ascii="Times New Roman" w:hAnsi="Times New Roman" w:cs="Times New Roman"/>
-          <w:sz w:val="24"/>
-          <w:szCs w:val="24"/>
-          <w:lang w:val="en-US"/>
-        </w:rPr>
-        <w:t xml:space="preserve">, TID, </w:t>
-      </w:r>
-      <w:r>
-        <w:rPr>
-          <w:rFonts w:ascii="Times New Roman" w:hAnsi="Times New Roman" w:cs="Times New Roman"/>
-          <w:sz w:val="24"/>
-          <w:szCs w:val="24"/>
-          <w:lang w:val="en-US"/>
-        </w:rPr>
-        <w:t>SN</w:t>
-      </w:r>
-      <w:r>
-        <w:rPr>
-          <w:rFonts w:ascii="Times New Roman" w:hAnsi="Times New Roman" w:cs="Times New Roman"/>
-          <w:sz w:val="24"/>
-          <w:szCs w:val="24"/>
-          <w:lang w:val="en-US"/>
-        </w:rPr>
-        <w:t xml:space="preserve">, </w:t>
-      </w:r>
-      <w:r>
-        <w:rPr>
-          <w:rFonts w:ascii="Times New Roman" w:hAnsi="Times New Roman" w:cs="Times New Roman"/>
-          <w:sz w:val="24"/>
-          <w:szCs w:val="24"/>
-          <w:lang w:val="en-US"/>
-        </w:rPr>
-        <w:t>MID</w:t>
-      </w:r>
-      <w:r>
-        <w:rPr>
-          <w:rFonts w:ascii="Times New Roman" w:hAnsi="Times New Roman" w:cs="Times New Roman"/>
-          <w:sz w:val="24"/>
-          <w:szCs w:val="24"/>
-          <w:lang w:val="en-US"/>
-        </w:rPr>
-        <w:t xml:space="preserve">, </w:t>
+        <w:t xml:space="preserve">The following are terms associated with Pos, TID, SN, MID, </w:t>
       </w:r>
       <w:r>
         <w:rPr>
@@ -7276,20 +7219,9 @@
           <w:rFonts w:ascii="Times New Roman" w:hAnsi="Times New Roman" w:cs="Times New Roman"/>
           <w:sz w:val="24"/>
           <w:szCs w:val="24"/>
-          <w:u w:val="single"/>
-          <w:lang w:val="en-US"/>
-        </w:rPr>
-      </w:pPr>
-      <w:r>
-        <w:rPr>
-          <w:rFonts w:ascii="Times New Roman" w:hAnsi="Times New Roman" w:cs="Times New Roman"/>
-          <w:sz w:val="24"/>
-          <w:szCs w:val="24"/>
-          <w:u w:val="single"/>
-          <w:lang w:val="en-US"/>
-        </w:rPr>
-        <w:t>TOOLS AND EQUIPMENTS USED</w:t>
-      </w:r>
+          <w:lang w:val="en-US"/>
+        </w:rPr>
+      </w:pPr>
     </w:p>
     <w:p>
       <w:pPr>
@@ -7311,142 +7243,25 @@
           <w:szCs w:val="24"/>
           <w:lang w:val="en-US"/>
         </w:rPr>
-        <w:t xml:space="preserve">There are tools and equipment that </w:t>
-      </w:r>
-      <w:r>
-        <w:rPr>
-          <w:rFonts w:ascii="Times New Roman" w:hAnsi="Times New Roman" w:cs="Times New Roman"/>
-          <w:sz w:val="24"/>
-          <w:szCs w:val="24"/>
-          <w:lang w:val="en-US"/>
-        </w:rPr>
-        <w:t xml:space="preserve">I used between the period of training program. I made use of a land-line telephone which was provided by the company. I was also provided a PC(Laptop) </w:t>
-      </w:r>
-      <w:r>
-        <w:rPr>
-          <w:rFonts w:ascii="Times New Roman" w:hAnsi="Times New Roman" w:cs="Times New Roman"/>
-          <w:sz w:val="24"/>
-          <w:szCs w:val="24"/>
-          <w:lang w:val="en-US"/>
-        </w:rPr>
-        <w:t>to</w:t>
-      </w:r>
-      <w:r>
-        <w:rPr>
-          <w:rFonts w:ascii="Times New Roman" w:hAnsi="Times New Roman" w:cs="Times New Roman"/>
-          <w:sz w:val="24"/>
-          <w:szCs w:val="24"/>
-          <w:lang w:val="en-US"/>
-        </w:rPr>
-        <w:t xml:space="preserve"> have access to some software tools.</w:t>
-      </w:r>
-      <w:r>
-        <w:rPr>
-          <w:rFonts w:ascii="Times New Roman" w:hAnsi="Times New Roman" w:cs="Times New Roman"/>
-          <w:sz w:val="24"/>
-          <w:szCs w:val="24"/>
-          <w:lang w:val="en-US"/>
-        </w:rPr>
-        <w:t xml:space="preserve"> Some of the software tools I made use of </w:t>
-      </w:r>
-      <w:r>
-        <w:rPr>
-          <w:rFonts w:ascii="Times New Roman" w:hAnsi="Times New Roman" w:cs="Times New Roman"/>
-          <w:sz w:val="24"/>
-          <w:szCs w:val="24"/>
-          <w:lang w:val="en-US"/>
-        </w:rPr>
-        <w:t>include</w:t>
-      </w:r>
-      <w:r>
-        <w:rPr>
-          <w:rFonts w:ascii="Times New Roman" w:hAnsi="Times New Roman" w:cs="Times New Roman"/>
-          <w:sz w:val="24"/>
-          <w:szCs w:val="24"/>
-          <w:lang w:val="en-US"/>
-        </w:rPr>
-        <w:t xml:space="preserve"> </w:t>
-      </w:r>
-      <w:r>
-        <w:rPr>
-          <w:rFonts w:ascii="Times New Roman" w:hAnsi="Times New Roman" w:cs="Times New Roman"/>
-          <w:sz w:val="24"/>
-          <w:szCs w:val="24"/>
-          <w:lang w:val="en-US"/>
-        </w:rPr>
-        <w:t xml:space="preserve">Microsoft </w:t>
-      </w:r>
-      <w:r>
-        <w:rPr>
-          <w:rFonts w:ascii="Times New Roman" w:hAnsi="Times New Roman" w:cs="Times New Roman"/>
-          <w:sz w:val="24"/>
-          <w:szCs w:val="24"/>
-          <w:lang w:val="en-US"/>
-        </w:rPr>
-        <w:t xml:space="preserve">Excel, </w:t>
-      </w:r>
-      <w:r>
-        <w:rPr>
-          <w:rFonts w:ascii="Times New Roman" w:hAnsi="Times New Roman" w:cs="Times New Roman"/>
-          <w:sz w:val="24"/>
-          <w:szCs w:val="24"/>
-          <w:lang w:val="en-US"/>
-        </w:rPr>
-        <w:t>Microsoft</w:t>
-      </w:r>
-      <w:r>
-        <w:rPr>
-          <w:rFonts w:ascii="Times New Roman" w:hAnsi="Times New Roman" w:cs="Times New Roman"/>
-          <w:sz w:val="24"/>
-          <w:szCs w:val="24"/>
-          <w:lang w:val="en-US"/>
-        </w:rPr>
-        <w:t xml:space="preserve"> Word, </w:t>
-      </w:r>
-      <w:r>
-        <w:rPr>
-          <w:rFonts w:ascii="Times New Roman" w:hAnsi="Times New Roman" w:cs="Times New Roman"/>
-          <w:sz w:val="24"/>
-          <w:szCs w:val="24"/>
-          <w:lang w:val="en-US"/>
-        </w:rPr>
-        <w:t>Microsoft</w:t>
-      </w:r>
-      <w:r>
-        <w:rPr>
-          <w:rFonts w:ascii="Times New Roman" w:hAnsi="Times New Roman" w:cs="Times New Roman"/>
-          <w:sz w:val="24"/>
-          <w:szCs w:val="24"/>
-          <w:lang w:val="en-US"/>
-        </w:rPr>
-        <w:t xml:space="preserve"> Outlook,</w:t>
-      </w:r>
-      <w:r>
-        <w:rPr>
-          <w:rFonts w:ascii="Times New Roman" w:hAnsi="Times New Roman" w:cs="Times New Roman"/>
-          <w:sz w:val="24"/>
-          <w:szCs w:val="24"/>
-          <w:lang w:val="en-US"/>
-        </w:rPr>
-        <w:t xml:space="preserve"> Monimanager -by Inlaks</w:t>
-      </w:r>
-      <w:r>
-        <w:rPr>
-          <w:rFonts w:ascii="Times New Roman" w:hAnsi="Times New Roman" w:cs="Times New Roman"/>
-          <w:sz w:val="24"/>
-          <w:szCs w:val="24"/>
-          <w:lang w:val="en-US"/>
-        </w:rPr>
-        <w:t>, NIBSS TLM</w:t>
-      </w:r>
-      <w:r>
-        <w:rPr>
-          <w:rFonts w:ascii="Times New Roman" w:hAnsi="Times New Roman" w:cs="Times New Roman"/>
-          <w:sz w:val="24"/>
-          <w:szCs w:val="24"/>
-          <w:lang w:val="en-US"/>
-        </w:rPr>
-        <w:t xml:space="preserve"> and MoniPlus -by Inlaks.</w:t>
+        <w:t>3.1</w:t>
+      </w:r>
+      <w:r>
+        <w:rPr>
+          <w:rFonts w:ascii="Times New Roman" w:hAnsi="Times New Roman" w:cs="Times New Roman"/>
+          <w:sz w:val="24"/>
+          <w:szCs w:val="24"/>
+          <w:lang w:val="en-US"/>
+        </w:rPr>
+        <w:t xml:space="preserve">      </w:t>
+      </w:r>
+      <w:r>
+        <w:rPr>
+          <w:rFonts w:ascii="Times New Roman" w:hAnsi="Times New Roman" w:cs="Times New Roman"/>
+          <w:sz w:val="24"/>
+          <w:szCs w:val="24"/>
+          <w:lang w:val="en-US"/>
+        </w:rPr>
+        <w:t>TOOLS AND EQUIPMENTS USED</w:t>
       </w:r>
     </w:p>
     <w:p>
@@ -7469,52 +7284,88 @@
           <w:szCs w:val="24"/>
           <w:lang w:val="en-US"/>
         </w:rPr>
-        <w:t xml:space="preserve">Microsoft Word – </w:t>
-      </w:r>
-      <w:r>
-        <w:rPr>
-          <w:rFonts w:ascii="Times New Roman" w:hAnsi="Times New Roman" w:cs="Times New Roman"/>
-          <w:sz w:val="24"/>
-          <w:szCs w:val="24"/>
-          <w:lang w:val="en-US"/>
-        </w:rPr>
-        <w:t>was used f</w:t>
-      </w:r>
-      <w:r>
-        <w:rPr>
-          <w:rFonts w:ascii="Times New Roman" w:hAnsi="Times New Roman" w:cs="Times New Roman"/>
-          <w:sz w:val="24"/>
-          <w:szCs w:val="24"/>
-          <w:lang w:val="en-US"/>
-        </w:rPr>
-        <w:t>or editing</w:t>
-      </w:r>
-      <w:r>
-        <w:rPr>
-          <w:rFonts w:ascii="Times New Roman" w:hAnsi="Times New Roman" w:cs="Times New Roman"/>
-          <w:sz w:val="24"/>
-          <w:szCs w:val="24"/>
-          <w:lang w:val="en-US"/>
-        </w:rPr>
-        <w:t>/</w:t>
-      </w:r>
-      <w:r>
-        <w:rPr>
-          <w:rFonts w:ascii="Times New Roman" w:hAnsi="Times New Roman" w:cs="Times New Roman"/>
-          <w:sz w:val="24"/>
-          <w:szCs w:val="24"/>
-          <w:lang w:val="en-US"/>
-        </w:rPr>
-        <w:t>drafting memos</w:t>
-      </w:r>
-      <w:r>
-        <w:rPr>
-          <w:rFonts w:ascii="Times New Roman" w:hAnsi="Times New Roman" w:cs="Times New Roman"/>
-          <w:sz w:val="24"/>
-          <w:szCs w:val="24"/>
-          <w:lang w:val="en-US"/>
-        </w:rPr>
-        <w:t>.</w:t>
+        <w:t xml:space="preserve">There are tools and equipment that </w:t>
+      </w:r>
+      <w:r>
+        <w:rPr>
+          <w:rFonts w:ascii="Times New Roman" w:hAnsi="Times New Roman" w:cs="Times New Roman"/>
+          <w:sz w:val="24"/>
+          <w:szCs w:val="24"/>
+          <w:lang w:val="en-US"/>
+        </w:rPr>
+        <w:t xml:space="preserve">I used between the period of training program. I made use of a land-line telephone which was provided by the company. I was also provided a PC(Laptop) </w:t>
+      </w:r>
+      <w:r>
+        <w:rPr>
+          <w:rFonts w:ascii="Times New Roman" w:hAnsi="Times New Roman" w:cs="Times New Roman"/>
+          <w:sz w:val="24"/>
+          <w:szCs w:val="24"/>
+          <w:lang w:val="en-US"/>
+        </w:rPr>
+        <w:t>to</w:t>
+      </w:r>
+      <w:r>
+        <w:rPr>
+          <w:rFonts w:ascii="Times New Roman" w:hAnsi="Times New Roman" w:cs="Times New Roman"/>
+          <w:sz w:val="24"/>
+          <w:szCs w:val="24"/>
+          <w:lang w:val="en-US"/>
+        </w:rPr>
+        <w:t xml:space="preserve"> have access to some software tools.</w:t>
+      </w:r>
+      <w:r>
+        <w:rPr>
+          <w:rFonts w:ascii="Times New Roman" w:hAnsi="Times New Roman" w:cs="Times New Roman"/>
+          <w:sz w:val="24"/>
+          <w:szCs w:val="24"/>
+          <w:lang w:val="en-US"/>
+        </w:rPr>
+        <w:t xml:space="preserve"> Some of the software tools I made use of </w:t>
+      </w:r>
+      <w:r>
+        <w:rPr>
+          <w:rFonts w:ascii="Times New Roman" w:hAnsi="Times New Roman" w:cs="Times New Roman"/>
+          <w:sz w:val="24"/>
+          <w:szCs w:val="24"/>
+          <w:lang w:val="en-US"/>
+        </w:rPr>
+        <w:t>include</w:t>
+      </w:r>
+      <w:r>
+        <w:rPr>
+          <w:rFonts w:ascii="Times New Roman" w:hAnsi="Times New Roman" w:cs="Times New Roman"/>
+          <w:sz w:val="24"/>
+          <w:szCs w:val="24"/>
+          <w:lang w:val="en-US"/>
+        </w:rPr>
+        <w:t xml:space="preserve"> Microsoft Excel, Microsoft Word, Microsoft Outlook,</w:t>
+      </w:r>
+      <w:r>
+        <w:rPr>
+          <w:rFonts w:ascii="Times New Roman" w:hAnsi="Times New Roman" w:cs="Times New Roman"/>
+          <w:sz w:val="24"/>
+          <w:szCs w:val="24"/>
+          <w:lang w:val="en-US"/>
+        </w:rPr>
+        <w:t xml:space="preserve"> Monimanager -by Inlaks</w:t>
+      </w:r>
+      <w:r>
+        <w:rPr>
+          <w:rFonts w:ascii="Times New Roman" w:hAnsi="Times New Roman" w:cs="Times New Roman"/>
+          <w:sz w:val="24"/>
+          <w:szCs w:val="24"/>
+          <w:lang w:val="en-US"/>
+        </w:rPr>
+        <w:t>, NIBSS TLM</w:t>
+      </w:r>
+      <w:r>
+        <w:rPr>
+          <w:rFonts w:ascii="Times New Roman" w:hAnsi="Times New Roman" w:cs="Times New Roman"/>
+          <w:sz w:val="24"/>
+          <w:szCs w:val="24"/>
+          <w:lang w:val="en-US"/>
+        </w:rPr>
+        <w:t xml:space="preserve"> and MoniPlus -by Inlaks.</w:t>
       </w:r>
     </w:p>
     <w:p>
@@ -7530,6 +7381,72 @@
           <w:lang w:val="en-US"/>
         </w:rPr>
       </w:pPr>
+      <w:r>
+        <w:rPr>
+          <w:rFonts w:ascii="Times New Roman" w:hAnsi="Times New Roman" w:cs="Times New Roman"/>
+          <w:b/>
+          <w:bCs/>
+          <w:sz w:val="24"/>
+          <w:szCs w:val="24"/>
+          <w:lang w:val="en-US"/>
+        </w:rPr>
+        <w:lastRenderedPageBreak/>
+        <w:t>Microsoft Word</w:t>
+      </w:r>
+      <w:r>
+        <w:rPr>
+          <w:rFonts w:ascii="Times New Roman" w:hAnsi="Times New Roman" w:cs="Times New Roman"/>
+          <w:sz w:val="24"/>
+          <w:szCs w:val="24"/>
+          <w:lang w:val="en-US"/>
+        </w:rPr>
+        <w:t xml:space="preserve"> – </w:t>
+      </w:r>
+      <w:r>
+        <w:rPr>
+          <w:rFonts w:ascii="Times New Roman" w:hAnsi="Times New Roman" w:cs="Times New Roman"/>
+          <w:sz w:val="24"/>
+          <w:szCs w:val="24"/>
+          <w:lang w:val="en-US"/>
+        </w:rPr>
+        <w:t>was used f</w:t>
+      </w:r>
+      <w:r>
+        <w:rPr>
+          <w:rFonts w:ascii="Times New Roman" w:hAnsi="Times New Roman" w:cs="Times New Roman"/>
+          <w:sz w:val="24"/>
+          <w:szCs w:val="24"/>
+          <w:lang w:val="en-US"/>
+        </w:rPr>
+        <w:t>or editing</w:t>
+      </w:r>
+      <w:r>
+        <w:rPr>
+          <w:rFonts w:ascii="Times New Roman" w:hAnsi="Times New Roman" w:cs="Times New Roman"/>
+          <w:sz w:val="24"/>
+          <w:szCs w:val="24"/>
+          <w:lang w:val="en-US"/>
+        </w:rPr>
+        <w:t>/</w:t>
+      </w:r>
+      <w:r>
+        <w:rPr>
+          <w:rFonts w:ascii="Times New Roman" w:hAnsi="Times New Roman" w:cs="Times New Roman"/>
+          <w:sz w:val="24"/>
+          <w:szCs w:val="24"/>
+          <w:lang w:val="en-US"/>
+        </w:rPr>
+        <w:t>drafting memos</w:t>
+      </w:r>
+      <w:r>
+        <w:rPr>
+          <w:rFonts w:ascii="Times New Roman" w:hAnsi="Times New Roman" w:cs="Times New Roman"/>
+          <w:sz w:val="24"/>
+          <w:szCs w:val="24"/>
+          <w:lang w:val="en-US"/>
+        </w:rPr>
+        <w:t>.</w:t>
+      </w:r>
     </w:p>
     <w:p>
       <w:pPr>
@@ -7544,6 +7461,35 @@
           <w:lang w:val="en-US"/>
         </w:rPr>
       </w:pPr>
+      <w:r>
+        <w:rPr>
+          <w:rFonts w:ascii="Times New Roman" w:hAnsi="Times New Roman" w:cs="Times New Roman"/>
+          <w:b/>
+          <w:bCs/>
+          <w:sz w:val="24"/>
+          <w:szCs w:val="24"/>
+          <w:lang w:val="en-US"/>
+        </w:rPr>
+        <w:t>Microsoft Outlook</w:t>
+      </w:r>
+      <w:r>
+        <w:rPr>
+          <w:rFonts w:ascii="Times New Roman" w:hAnsi="Times New Roman" w:cs="Times New Roman"/>
+          <w:sz w:val="24"/>
+          <w:szCs w:val="24"/>
+          <w:lang w:val="en-US"/>
+        </w:rPr>
+        <w:t xml:space="preserve"> – was used for sending and drafting mails</w:t>
+      </w:r>
+      <w:r>
+        <w:rPr>
+          <w:rFonts w:ascii="Times New Roman" w:hAnsi="Times New Roman" w:cs="Times New Roman"/>
+          <w:sz w:val="24"/>
+          <w:szCs w:val="24"/>
+          <w:lang w:val="en-US"/>
+        </w:rPr>
+        <w:t>.</w:t>
+      </w:r>
     </w:p>
     <w:p>
       <w:pPr>
@@ -7558,6 +7504,138 @@
           <w:lang w:val="en-US"/>
         </w:rPr>
       </w:pPr>
+      <w:r>
+        <w:rPr>
+          <w:rFonts w:ascii="Times New Roman" w:hAnsi="Times New Roman" w:cs="Times New Roman"/>
+          <w:b/>
+          <w:bCs/>
+          <w:sz w:val="24"/>
+          <w:szCs w:val="24"/>
+          <w:lang w:val="en-US"/>
+        </w:rPr>
+        <w:t>Monimanager</w:t>
+      </w:r>
+      <w:r>
+        <w:rPr>
+          <w:rFonts w:ascii="Times New Roman" w:hAnsi="Times New Roman" w:cs="Times New Roman"/>
+          <w:sz w:val="24"/>
+          <w:szCs w:val="24"/>
+          <w:lang w:val="en-US"/>
+        </w:rPr>
+        <w:t xml:space="preserve"> </w:t>
+      </w:r>
+      <w:r>
+        <w:rPr>
+          <w:rFonts w:ascii="Times New Roman" w:hAnsi="Times New Roman" w:cs="Times New Roman"/>
+          <w:sz w:val="24"/>
+          <w:szCs w:val="24"/>
+          <w:lang w:val="en-US"/>
+        </w:rPr>
+        <w:t>–</w:t>
+      </w:r>
+      <w:r>
+        <w:rPr>
+          <w:rFonts w:ascii="Times New Roman" w:hAnsi="Times New Roman" w:cs="Times New Roman"/>
+          <w:sz w:val="24"/>
+          <w:szCs w:val="24"/>
+          <w:lang w:val="en-US"/>
+        </w:rPr>
+        <w:t xml:space="preserve"> </w:t>
+      </w:r>
+      <w:r>
+        <w:rPr>
+          <w:rFonts w:ascii="Times New Roman" w:hAnsi="Times New Roman" w:cs="Times New Roman"/>
+          <w:sz w:val="24"/>
+          <w:szCs w:val="24"/>
+          <w:lang w:val="en-US"/>
+        </w:rPr>
+        <w:t>was used for ATM monitoring</w:t>
+      </w:r>
+      <w:r>
+        <w:rPr>
+          <w:rFonts w:ascii="Times New Roman" w:hAnsi="Times New Roman" w:cs="Times New Roman"/>
+          <w:sz w:val="24"/>
+          <w:szCs w:val="24"/>
+          <w:lang w:val="en-US"/>
+        </w:rPr>
+        <w:t xml:space="preserve"> and management.</w:t>
+      </w:r>
+    </w:p>
+    <w:p>
+      <w:pPr>
+        <w:tabs>
+          <w:tab w:val="left" w:pos="2715"/>
+        </w:tabs>
+        <w:jc w:val="both"/>
+        <w:rPr>
+          <w:rFonts w:ascii="Times New Roman" w:hAnsi="Times New Roman" w:cs="Times New Roman"/>
+          <w:sz w:val="24"/>
+          <w:szCs w:val="24"/>
+          <w:lang w:val="en-US"/>
+        </w:rPr>
+      </w:pPr>
+      <w:r>
+        <w:rPr>
+          <w:rFonts w:ascii="Times New Roman" w:hAnsi="Times New Roman" w:cs="Times New Roman"/>
+          <w:b/>
+          <w:bCs/>
+          <w:sz w:val="24"/>
+          <w:szCs w:val="24"/>
+          <w:lang w:val="en-US"/>
+        </w:rPr>
+        <w:t>NIBBS TLM</w:t>
+      </w:r>
+      <w:r>
+        <w:rPr>
+          <w:rFonts w:ascii="Times New Roman" w:hAnsi="Times New Roman" w:cs="Times New Roman"/>
+          <w:sz w:val="24"/>
+          <w:szCs w:val="24"/>
+          <w:lang w:val="en-US"/>
+        </w:rPr>
+        <w:t xml:space="preserve"> – a portal that holds records of Pos transactions and other related data.</w:t>
+      </w:r>
+    </w:p>
+    <w:p>
+      <w:pPr>
+        <w:tabs>
+          <w:tab w:val="left" w:pos="2715"/>
+        </w:tabs>
+        <w:jc w:val="both"/>
+        <w:rPr>
+          <w:rFonts w:ascii="Times New Roman" w:hAnsi="Times New Roman" w:cs="Times New Roman"/>
+          <w:sz w:val="24"/>
+          <w:szCs w:val="24"/>
+          <w:lang w:val="en-US"/>
+        </w:rPr>
+      </w:pPr>
+    </w:p>
+    <w:p>
+      <w:pPr>
+        <w:tabs>
+          <w:tab w:val="left" w:pos="2715"/>
+        </w:tabs>
+        <w:jc w:val="both"/>
+        <w:rPr>
+          <w:rFonts w:ascii="Times New Roman" w:hAnsi="Times New Roman" w:cs="Times New Roman"/>
+          <w:sz w:val="24"/>
+          <w:szCs w:val="24"/>
+          <w:lang w:val="en-US"/>
+        </w:rPr>
+      </w:pPr>
+    </w:p>
+    <w:p>
+      <w:pPr>
+        <w:tabs>
+          <w:tab w:val="left" w:pos="2715"/>
+        </w:tabs>
+        <w:jc w:val="both"/>
+        <w:rPr>
+          <w:rFonts w:ascii="Times New Roman" w:hAnsi="Times New Roman" w:cs="Times New Roman"/>
+          <w:sz w:val="24"/>
+          <w:szCs w:val="24"/>
+          <w:lang w:val="en-US"/>
+        </w:rPr>
+      </w:pPr>
     </w:p>
     <w:p>
       <w:pPr>
@@ -7589,7 +7667,16 @@
           <w:szCs w:val="24"/>
           <w:lang w:val="en-US"/>
         </w:rPr>
-        <w:t>3.1</w:t>
+        <w:t>3.</w:t>
+      </w:r>
+      <w:r>
+        <w:rPr>
+          <w:rFonts w:ascii="Times New Roman" w:hAnsi="Times New Roman" w:cs="Times New Roman"/>
+          <w:sz w:val="24"/>
+          <w:szCs w:val="24"/>
+          <w:lang w:val="en-US"/>
+        </w:rPr>
+        <w:t>2</w:t>
       </w:r>
       <w:r>
         <w:rPr>
@@ -8090,7 +8177,17 @@
           <w:szCs w:val="24"/>
           <w:lang w:val="en-US"/>
         </w:rPr>
-        <w:t xml:space="preserve"> to validate the transaction amount and available balance, if validation </w:t>
+        <w:t xml:space="preserve"> to validate the transaction </w:t>
+      </w:r>
+      <w:r>
+        <w:rPr>
+          <w:rFonts w:ascii="Times New Roman" w:hAnsi="Times New Roman" w:cs="Times New Roman"/>
+          <w:sz w:val="24"/>
+          <w:szCs w:val="24"/>
+          <w:lang w:val="en-US"/>
+        </w:rPr>
+        <w:lastRenderedPageBreak/>
+        <w:t xml:space="preserve">amount and available balance, if validation </w:t>
       </w:r>
       <w:r>
         <w:rPr>
@@ -8160,7 +8257,6 @@
           <w:szCs w:val="24"/>
           <w:lang w:val="en-US"/>
         </w:rPr>
-        <w:lastRenderedPageBreak/>
         <w:t>3.2</w:t>
       </w:r>
       <w:r>
@@ -8181,6 +8277,18 @@
         </w:rPr>
         <w:t>POSSIBLE PROBLEMS AND THEIR RESPECTIVE SOLUTIONS</w:t>
       </w:r>
+    </w:p>
+    <w:p>
+      <w:pPr>
+        <w:spacing w:after="0" w:line="360" w:lineRule="auto"/>
+        <w:jc w:val="both"/>
+        <w:rPr>
+          <w:rFonts w:ascii="Times New Roman" w:hAnsi="Times New Roman" w:cs="Times New Roman"/>
+          <w:sz w:val="24"/>
+          <w:szCs w:val="24"/>
+          <w:lang w:val="en-US"/>
+        </w:rPr>
+      </w:pPr>
     </w:p>
     <w:p>
       <w:pPr>
@@ -8195,6 +8303,123 @@
           <w:lang w:val="en-US"/>
         </w:rPr>
       </w:pPr>
+      <w:r>
+        <w:rPr>
+          <w:rFonts w:ascii="Times New Roman" w:hAnsi="Times New Roman" w:cs="Times New Roman"/>
+          <w:sz w:val="24"/>
+          <w:szCs w:val="24"/>
+          <w:lang w:val="en-US"/>
+        </w:rPr>
+        <w:t xml:space="preserve">There are some problems that may be encountered </w:t>
+      </w:r>
+      <w:r>
+        <w:rPr>
+          <w:rFonts w:ascii="Times New Roman" w:hAnsi="Times New Roman" w:cs="Times New Roman"/>
+          <w:sz w:val="24"/>
+          <w:szCs w:val="24"/>
+          <w:lang w:val="en-US"/>
+        </w:rPr>
+        <w:t>while carrying out</w:t>
+      </w:r>
+      <w:r>
+        <w:rPr>
+          <w:rFonts w:ascii="Times New Roman" w:hAnsi="Times New Roman" w:cs="Times New Roman"/>
+          <w:sz w:val="24"/>
+          <w:szCs w:val="24"/>
+          <w:lang w:val="en-US"/>
+        </w:rPr>
+        <w:t xml:space="preserve"> ATM and Pos transactions. During my period of study, I categorized these problems into</w:t>
+      </w:r>
+      <w:r>
+        <w:rPr>
+          <w:rFonts w:ascii="Times New Roman" w:hAnsi="Times New Roman" w:cs="Times New Roman"/>
+          <w:sz w:val="24"/>
+          <w:szCs w:val="24"/>
+          <w:lang w:val="en-US"/>
+        </w:rPr>
+        <w:t xml:space="preserve"> Server-based problem</w:t>
+      </w:r>
+      <w:r>
+        <w:rPr>
+          <w:rFonts w:ascii="Times New Roman" w:hAnsi="Times New Roman" w:cs="Times New Roman"/>
+          <w:sz w:val="24"/>
+          <w:szCs w:val="24"/>
+          <w:lang w:val="en-US"/>
+        </w:rPr>
+        <w:t>s</w:t>
+      </w:r>
+      <w:r>
+        <w:rPr>
+          <w:rFonts w:ascii="Times New Roman" w:hAnsi="Times New Roman" w:cs="Times New Roman"/>
+          <w:sz w:val="24"/>
+          <w:szCs w:val="24"/>
+          <w:lang w:val="en-US"/>
+        </w:rPr>
+        <w:t xml:space="preserve">, </w:t>
+      </w:r>
+      <w:r>
+        <w:rPr>
+          <w:rFonts w:ascii="Times New Roman" w:hAnsi="Times New Roman" w:cs="Times New Roman"/>
+          <w:sz w:val="24"/>
+          <w:szCs w:val="24"/>
+          <w:lang w:val="en-US"/>
+        </w:rPr>
+        <w:t>Hardware problem</w:t>
+      </w:r>
+      <w:r>
+        <w:rPr>
+          <w:rFonts w:ascii="Times New Roman" w:hAnsi="Times New Roman" w:cs="Times New Roman"/>
+          <w:sz w:val="24"/>
+          <w:szCs w:val="24"/>
+          <w:lang w:val="en-US"/>
+        </w:rPr>
+        <w:t>s</w:t>
+      </w:r>
+      <w:r>
+        <w:rPr>
+          <w:rFonts w:ascii="Times New Roman" w:hAnsi="Times New Roman" w:cs="Times New Roman"/>
+          <w:sz w:val="24"/>
+          <w:szCs w:val="24"/>
+          <w:lang w:val="en-US"/>
+        </w:rPr>
+        <w:t xml:space="preserve">, </w:t>
+      </w:r>
+      <w:r>
+        <w:rPr>
+          <w:rFonts w:ascii="Times New Roman" w:hAnsi="Times New Roman" w:cs="Times New Roman"/>
+          <w:sz w:val="24"/>
+          <w:szCs w:val="24"/>
+          <w:lang w:val="en-US"/>
+        </w:rPr>
+        <w:t xml:space="preserve">User-based </w:t>
+      </w:r>
+      <w:r>
+        <w:rPr>
+          <w:rFonts w:ascii="Times New Roman" w:hAnsi="Times New Roman" w:cs="Times New Roman"/>
+          <w:sz w:val="24"/>
+          <w:szCs w:val="24"/>
+          <w:lang w:val="en-US"/>
+        </w:rPr>
+        <w:t>problems,</w:t>
+      </w:r>
+      <w:r>
+        <w:rPr>
+          <w:rFonts w:ascii="Times New Roman" w:hAnsi="Times New Roman" w:cs="Times New Roman"/>
+          <w:sz w:val="24"/>
+          <w:szCs w:val="24"/>
+          <w:lang w:val="en-US"/>
+        </w:rPr>
+        <w:t xml:space="preserve"> and Network problems.</w:t>
+      </w:r>
+      <w:r>
+        <w:rPr>
+          <w:rFonts w:ascii="Times New Roman" w:hAnsi="Times New Roman" w:cs="Times New Roman"/>
+          <w:sz w:val="24"/>
+          <w:szCs w:val="24"/>
+          <w:lang w:val="en-US"/>
+        </w:rPr>
+        <w:t xml:space="preserve"> </w:t>
+      </w:r>
     </w:p>
     <w:p>
       <w:pPr>
@@ -8216,106 +8441,25 @@
           <w:szCs w:val="24"/>
           <w:lang w:val="en-US"/>
         </w:rPr>
-        <w:t>There are some problems that may be encountered during ATM and Pos transactions. During my period of study, I categorized these problems into</w:t>
-      </w:r>
-      <w:r>
-        <w:rPr>
-          <w:rFonts w:ascii="Times New Roman" w:hAnsi="Times New Roman" w:cs="Times New Roman"/>
-          <w:sz w:val="24"/>
-          <w:szCs w:val="24"/>
-          <w:lang w:val="en-US"/>
-        </w:rPr>
-        <w:t xml:space="preserve"> </w:t>
-      </w:r>
-      <w:r>
-        <w:rPr>
-          <w:rFonts w:ascii="Times New Roman" w:hAnsi="Times New Roman" w:cs="Times New Roman"/>
-          <w:sz w:val="24"/>
-          <w:szCs w:val="24"/>
-          <w:lang w:val="en-US"/>
-        </w:rPr>
-        <w:t>Server-based problem</w:t>
-      </w:r>
-      <w:r>
-        <w:rPr>
-          <w:rFonts w:ascii="Times New Roman" w:hAnsi="Times New Roman" w:cs="Times New Roman"/>
-          <w:sz w:val="24"/>
-          <w:szCs w:val="24"/>
-          <w:lang w:val="en-US"/>
-        </w:rPr>
-        <w:t>s</w:t>
-      </w:r>
-      <w:r>
-        <w:rPr>
-          <w:rFonts w:ascii="Times New Roman" w:hAnsi="Times New Roman" w:cs="Times New Roman"/>
-          <w:sz w:val="24"/>
-          <w:szCs w:val="24"/>
-          <w:lang w:val="en-US"/>
-        </w:rPr>
-        <w:t xml:space="preserve">, </w:t>
-      </w:r>
-      <w:r>
-        <w:rPr>
-          <w:rFonts w:ascii="Times New Roman" w:hAnsi="Times New Roman" w:cs="Times New Roman"/>
-          <w:sz w:val="24"/>
-          <w:szCs w:val="24"/>
-          <w:lang w:val="en-US"/>
-        </w:rPr>
-        <w:t>Hardware problem</w:t>
-      </w:r>
-      <w:r>
-        <w:rPr>
-          <w:rFonts w:ascii="Times New Roman" w:hAnsi="Times New Roman" w:cs="Times New Roman"/>
-          <w:sz w:val="24"/>
-          <w:szCs w:val="24"/>
-          <w:lang w:val="en-US"/>
-        </w:rPr>
-        <w:t>s</w:t>
-      </w:r>
-      <w:r>
-        <w:rPr>
-          <w:rFonts w:ascii="Times New Roman" w:hAnsi="Times New Roman" w:cs="Times New Roman"/>
-          <w:sz w:val="24"/>
-          <w:szCs w:val="24"/>
-          <w:lang w:val="en-US"/>
-        </w:rPr>
-        <w:t xml:space="preserve">, </w:t>
-      </w:r>
-      <w:r>
-        <w:rPr>
-          <w:rFonts w:ascii="Times New Roman" w:hAnsi="Times New Roman" w:cs="Times New Roman"/>
-          <w:sz w:val="24"/>
-          <w:szCs w:val="24"/>
-          <w:lang w:val="en-US"/>
-        </w:rPr>
-        <w:t xml:space="preserve">User-based </w:t>
-      </w:r>
-      <w:r>
-        <w:rPr>
-          <w:rFonts w:ascii="Times New Roman" w:hAnsi="Times New Roman" w:cs="Times New Roman"/>
-          <w:sz w:val="24"/>
-          <w:szCs w:val="24"/>
-          <w:lang w:val="en-US"/>
-        </w:rPr>
-        <w:t>problems,</w:t>
-      </w:r>
-      <w:r>
-        <w:rPr>
-          <w:rFonts w:ascii="Times New Roman" w:hAnsi="Times New Roman" w:cs="Times New Roman"/>
-          <w:sz w:val="24"/>
-          <w:szCs w:val="24"/>
-          <w:lang w:val="en-US"/>
-        </w:rPr>
-        <w:t xml:space="preserve"> and Network problems.</w:t>
-      </w:r>
-      <w:r>
-        <w:rPr>
-          <w:rFonts w:ascii="Times New Roman" w:hAnsi="Times New Roman" w:cs="Times New Roman"/>
-          <w:sz w:val="24"/>
-          <w:szCs w:val="24"/>
-          <w:lang w:val="en-US"/>
-        </w:rPr>
-        <w:t xml:space="preserve"> </w:t>
+        <w:t>“</w:t>
+      </w:r>
+      <w:r>
+        <w:rPr>
+          <w:rFonts w:ascii="Times New Roman" w:hAnsi="Times New Roman" w:cs="Times New Roman"/>
+          <w:sz w:val="24"/>
+          <w:szCs w:val="24"/>
+          <w:lang w:val="en-US"/>
+        </w:rPr>
+        <w:t>Tampered</w:t>
+      </w:r>
+      <w:r>
+        <w:rPr>
+          <w:rFonts w:ascii="Times New Roman" w:hAnsi="Times New Roman" w:cs="Times New Roman"/>
+          <w:sz w:val="24"/>
+          <w:szCs w:val="24"/>
+          <w:lang w:val="en-US"/>
+        </w:rPr>
+        <w:t>” -Hardware problem</w:t>
       </w:r>
     </w:p>
     <w:p>
@@ -8338,25 +8482,25 @@
           <w:szCs w:val="24"/>
           <w:lang w:val="en-US"/>
         </w:rPr>
-        <w:t>“I</w:t>
-      </w:r>
-      <w:r>
-        <w:rPr>
-          <w:rFonts w:ascii="Times New Roman" w:hAnsi="Times New Roman" w:cs="Times New Roman"/>
-          <w:sz w:val="24"/>
-          <w:szCs w:val="24"/>
-          <w:lang w:val="en-US"/>
-        </w:rPr>
-        <w:t>nsufficient funds</w:t>
-      </w:r>
-      <w:r>
-        <w:rPr>
-          <w:rFonts w:ascii="Times New Roman" w:hAnsi="Times New Roman" w:cs="Times New Roman"/>
-          <w:sz w:val="24"/>
-          <w:szCs w:val="24"/>
-          <w:lang w:val="en-US"/>
-        </w:rPr>
-        <w:t>” – User-based problem</w:t>
+        <w:t>“</w:t>
+      </w:r>
+      <w:r>
+        <w:rPr>
+          <w:rFonts w:ascii="Times New Roman" w:hAnsi="Times New Roman" w:cs="Times New Roman"/>
+          <w:sz w:val="24"/>
+          <w:szCs w:val="24"/>
+          <w:lang w:val="en-US"/>
+        </w:rPr>
+        <w:t>Screen fault</w:t>
+      </w:r>
+      <w:r>
+        <w:rPr>
+          <w:rFonts w:ascii="Times New Roman" w:hAnsi="Times New Roman" w:cs="Times New Roman"/>
+          <w:sz w:val="24"/>
+          <w:szCs w:val="24"/>
+          <w:lang w:val="en-US"/>
+        </w:rPr>
+        <w:t>” – Hardware problem</w:t>
       </w:r>
     </w:p>
     <w:p>
@@ -8366,30 +8510,13 @@
         </w:tabs>
         <w:jc w:val="both"/>
         <w:rPr>
-          <w:rFonts w:ascii="Times New Roman" w:hAnsi="Times New Roman" w:cs="Times New Roman"/>
-          <w:sz w:val="24"/>
-          <w:szCs w:val="24"/>
-          <w:lang w:val="en-US"/>
-        </w:rPr>
-      </w:pPr>
-      <w:r>
-        <w:rPr>
-          <w:rFonts w:ascii="Times New Roman" w:hAnsi="Times New Roman" w:cs="Times New Roman"/>
-          <w:sz w:val="24"/>
-          <w:szCs w:val="24"/>
-          <w:lang w:val="en-US"/>
-        </w:rPr>
-        <w:t>“Do not honor”</w:t>
-      </w:r>
-      <w:r>
-        <w:rPr>
-          <w:rFonts w:ascii="Times New Roman" w:hAnsi="Times New Roman" w:cs="Times New Roman"/>
-          <w:sz w:val="24"/>
-          <w:szCs w:val="24"/>
-          <w:lang w:val="en-US"/>
-        </w:rPr>
-        <w:t xml:space="preserve"> – User-based problem</w:t>
-      </w:r>
+          <w:rFonts w:ascii="Arial" w:eastAsia="Times New Roman" w:hAnsi="Arial" w:cs="Arial"/>
+          <w:color w:val="002060"/>
+          <w:sz w:val="24"/>
+          <w:szCs w:val="24"/>
+          <w:lang w:val="en-US" w:eastAsia="en-NG"/>
+        </w:rPr>
+      </w:pPr>
     </w:p>
     <w:p>
       <w:pPr>
@@ -8407,60 +8534,41 @@
       <w:r>
         <w:rPr>
           <w:rFonts w:ascii="Times New Roman" w:hAnsi="Times New Roman" w:cs="Times New Roman"/>
-          <w:sz w:val="24"/>
-          <w:szCs w:val="24"/>
-          <w:lang w:val="en-US"/>
-        </w:rPr>
-        <w:t>“</w:t>
-      </w:r>
-      <w:r>
-        <w:rPr>
-          <w:rFonts w:ascii="Times New Roman" w:hAnsi="Times New Roman" w:cs="Times New Roman"/>
-          <w:sz w:val="24"/>
-          <w:szCs w:val="24"/>
-          <w:lang w:val="en-US"/>
-        </w:rPr>
-        <w:t>Incorrect PIN</w:t>
-      </w:r>
-      <w:r>
-        <w:rPr>
-          <w:rFonts w:ascii="Times New Roman" w:hAnsi="Times New Roman" w:cs="Times New Roman"/>
-          <w:sz w:val="24"/>
-          <w:szCs w:val="24"/>
-          <w:lang w:val="en-US"/>
-        </w:rPr>
-        <w:t>”</w:t>
-      </w:r>
-      <w:r>
-        <w:rPr>
-          <w:rFonts w:ascii="Times New Roman" w:hAnsi="Times New Roman" w:cs="Times New Roman"/>
-          <w:sz w:val="24"/>
-          <w:szCs w:val="24"/>
-          <w:lang w:val="en-US"/>
-        </w:rPr>
-        <w:t xml:space="preserve"> </w:t>
-      </w:r>
-      <w:r>
-        <w:rPr>
-          <w:rFonts w:ascii="Times New Roman" w:hAnsi="Times New Roman" w:cs="Times New Roman"/>
-          <w:sz w:val="24"/>
-          <w:szCs w:val="24"/>
-          <w:lang w:val="en-US"/>
-        </w:rPr>
-        <w:t xml:space="preserve">- </w:t>
-      </w:r>
-      <w:r>
-        <w:rPr>
-          <w:rFonts w:ascii="Times New Roman" w:hAnsi="Times New Roman" w:cs="Times New Roman"/>
-          <w:sz w:val="24"/>
-          <w:szCs w:val="24"/>
-          <w:lang w:val="en-US"/>
-        </w:rPr>
-        <w:t>User-based problem</w:t>
-      </w:r>
-    </w:p>
-    <w:p>
-      <w:pPr>
+          <w:b/>
+          <w:bCs/>
+          <w:sz w:val="24"/>
+          <w:szCs w:val="24"/>
+          <w:u w:val="single"/>
+          <w:lang w:val="en-US"/>
+        </w:rPr>
+        <w:t>User-based problems</w:t>
+      </w:r>
+      <w:r>
+        <w:rPr>
+          <w:rFonts w:ascii="Times New Roman" w:hAnsi="Times New Roman" w:cs="Times New Roman"/>
+          <w:sz w:val="24"/>
+          <w:szCs w:val="24"/>
+          <w:lang w:val="en-US"/>
+        </w:rPr>
+        <w:t>: As the name implies, these are problems that can be traced to the user</w:t>
+      </w:r>
+      <w:r>
+        <w:rPr>
+          <w:rFonts w:ascii="Times New Roman" w:hAnsi="Times New Roman" w:cs="Times New Roman"/>
+          <w:sz w:val="24"/>
+          <w:szCs w:val="24"/>
+          <w:lang w:val="en-US"/>
+        </w:rPr>
+        <w:t>. Some of these problems are.</w:t>
+      </w:r>
+    </w:p>
+    <w:p>
+      <w:pPr>
+        <w:pStyle w:val="ListParagraph"/>
+        <w:numPr>
+          <w:ilvl w:val="0"/>
+          <w:numId w:val="12"/>
+        </w:numPr>
         <w:tabs>
           <w:tab w:val="left" w:pos="2715"/>
         </w:tabs>
@@ -8479,38 +8587,16 @@
           <w:szCs w:val="24"/>
           <w:lang w:val="en-US"/>
         </w:rPr>
-        <w:t xml:space="preserve">“Issuer or switch inoperative” </w:t>
-      </w:r>
-      <w:r>
-        <w:rPr>
-          <w:rFonts w:ascii="Times New Roman" w:hAnsi="Times New Roman" w:cs="Times New Roman"/>
-          <w:sz w:val="24"/>
-          <w:szCs w:val="24"/>
-          <w:lang w:val="en-US"/>
-        </w:rPr>
-        <w:t>–</w:t>
-      </w:r>
-      <w:r>
-        <w:rPr>
-          <w:rFonts w:ascii="Times New Roman" w:hAnsi="Times New Roman" w:cs="Times New Roman"/>
-          <w:sz w:val="24"/>
-          <w:szCs w:val="24"/>
-          <w:lang w:val="en-US"/>
-        </w:rPr>
-        <w:t xml:space="preserve"> </w:t>
-      </w:r>
-      <w:r>
-        <w:rPr>
-          <w:rFonts w:ascii="Times New Roman" w:hAnsi="Times New Roman" w:cs="Times New Roman"/>
-          <w:sz w:val="24"/>
-          <w:szCs w:val="24"/>
-          <w:lang w:val="en-US"/>
-        </w:rPr>
-        <w:t>Server-based problem</w:t>
-      </w:r>
-    </w:p>
-    <w:p>
-      <w:pPr>
+        <w:t>Insufficient funds</w:t>
+      </w:r>
+    </w:p>
+    <w:p>
+      <w:pPr>
+        <w:pStyle w:val="ListParagraph"/>
+        <w:numPr>
+          <w:ilvl w:val="0"/>
+          <w:numId w:val="12"/>
+        </w:numPr>
         <w:tabs>
           <w:tab w:val="left" w:pos="2715"/>
         </w:tabs>
@@ -8529,56 +8615,16 @@
           <w:szCs w:val="24"/>
           <w:lang w:val="en-US"/>
         </w:rPr>
-        <w:t>“I</w:t>
-      </w:r>
-      <w:r>
-        <w:rPr>
-          <w:rFonts w:ascii="Times New Roman" w:hAnsi="Times New Roman" w:cs="Times New Roman"/>
-          <w:sz w:val="24"/>
-          <w:szCs w:val="24"/>
-          <w:lang w:val="en-US"/>
-        </w:rPr>
-        <w:t>ntermittent NIBSS downtime</w:t>
-      </w:r>
-      <w:r>
-        <w:rPr>
-          <w:rFonts w:ascii="Times New Roman" w:hAnsi="Times New Roman" w:cs="Times New Roman"/>
-          <w:sz w:val="24"/>
-          <w:szCs w:val="24"/>
-          <w:lang w:val="en-US"/>
-        </w:rPr>
-        <w:t xml:space="preserve">” </w:t>
-      </w:r>
-      <w:r>
-        <w:rPr>
-          <w:rFonts w:ascii="Times New Roman" w:hAnsi="Times New Roman" w:cs="Times New Roman"/>
-          <w:sz w:val="24"/>
-          <w:szCs w:val="24"/>
-          <w:lang w:val="en-US"/>
-        </w:rPr>
-        <w:t>–</w:t>
-      </w:r>
-      <w:r>
-        <w:rPr>
-          <w:rFonts w:ascii="Times New Roman" w:hAnsi="Times New Roman" w:cs="Times New Roman"/>
-          <w:sz w:val="24"/>
-          <w:szCs w:val="24"/>
-          <w:lang w:val="en-US"/>
-        </w:rPr>
-        <w:t xml:space="preserve"> </w:t>
-      </w:r>
-      <w:r>
-        <w:rPr>
-          <w:rFonts w:ascii="Times New Roman" w:hAnsi="Times New Roman" w:cs="Times New Roman"/>
-          <w:sz w:val="24"/>
-          <w:szCs w:val="24"/>
-          <w:lang w:val="en-US"/>
-        </w:rPr>
-        <w:t>Server-based problem</w:t>
-      </w:r>
-    </w:p>
-    <w:p>
-      <w:pPr>
+        <w:t>Incorrect PIN</w:t>
+      </w:r>
+    </w:p>
+    <w:p>
+      <w:pPr>
+        <w:pStyle w:val="ListParagraph"/>
+        <w:numPr>
+          <w:ilvl w:val="0"/>
+          <w:numId w:val="12"/>
+        </w:numPr>
         <w:tabs>
           <w:tab w:val="left" w:pos="2715"/>
         </w:tabs>
@@ -8597,29 +8643,16 @@
           <w:szCs w:val="24"/>
           <w:lang w:val="en-US"/>
         </w:rPr>
-        <w:t>“</w:t>
-      </w:r>
-      <w:r>
-        <w:rPr>
-          <w:rFonts w:ascii="Times New Roman" w:hAnsi="Times New Roman" w:cs="Times New Roman"/>
-          <w:sz w:val="24"/>
-          <w:szCs w:val="24"/>
-          <w:lang w:val="en-US"/>
-        </w:rPr>
-        <w:t>Tampered</w:t>
-      </w:r>
-      <w:r>
-        <w:rPr>
-          <w:rFonts w:ascii="Times New Roman" w:hAnsi="Times New Roman" w:cs="Times New Roman"/>
-          <w:sz w:val="24"/>
-          <w:szCs w:val="24"/>
-          <w:lang w:val="en-US"/>
-        </w:rPr>
-        <w:t>” -Hardware problem</w:t>
-      </w:r>
-    </w:p>
-    <w:p>
-      <w:pPr>
+        <w:t>Do not honor</w:t>
+      </w:r>
+    </w:p>
+    <w:p>
+      <w:pPr>
+        <w:pStyle w:val="ListParagraph"/>
+        <w:numPr>
+          <w:ilvl w:val="0"/>
+          <w:numId w:val="12"/>
+        </w:numPr>
         <w:tabs>
           <w:tab w:val="left" w:pos="2715"/>
         </w:tabs>
@@ -8638,25 +8671,7 @@
           <w:szCs w:val="24"/>
           <w:lang w:val="en-US"/>
         </w:rPr>
-        <w:t>“</w:t>
-      </w:r>
-      <w:r>
-        <w:rPr>
-          <w:rFonts w:ascii="Times New Roman" w:hAnsi="Times New Roman" w:cs="Times New Roman"/>
-          <w:sz w:val="24"/>
-          <w:szCs w:val="24"/>
-          <w:lang w:val="en-US"/>
-        </w:rPr>
-        <w:t>Screen fault</w:t>
-      </w:r>
-      <w:r>
-        <w:rPr>
-          <w:rFonts w:ascii="Times New Roman" w:hAnsi="Times New Roman" w:cs="Times New Roman"/>
-          <w:sz w:val="24"/>
-          <w:szCs w:val="24"/>
-          <w:lang w:val="en-US"/>
-        </w:rPr>
-        <w:t>” – Hardware problem</w:t>
+        <w:t>Exceed withdrawal frequency</w:t>
       </w:r>
     </w:p>
     <w:p>
@@ -8679,16 +8694,7 @@
           <w:szCs w:val="24"/>
           <w:lang w:val="en-US"/>
         </w:rPr>
-        <w:t>“exceed withdrawal frequency”</w:t>
-      </w:r>
-      <w:r>
-        <w:rPr>
-          <w:rFonts w:ascii="Times New Roman" w:hAnsi="Times New Roman" w:cs="Times New Roman"/>
-          <w:sz w:val="24"/>
-          <w:szCs w:val="24"/>
-          <w:lang w:val="en-US"/>
-        </w:rPr>
-        <w:t xml:space="preserve"> – User based problem</w:t>
+        <w:t>These problems can be solved by the user (sometimes with the assistance of the contact center/customer care).</w:t>
       </w:r>
     </w:p>
     <w:p>
@@ -8698,11 +8704,10 @@
         </w:tabs>
         <w:jc w:val="both"/>
         <w:rPr>
-          <w:rFonts w:ascii="Arial" w:eastAsia="Times New Roman" w:hAnsi="Arial" w:cs="Arial"/>
-          <w:color w:val="002060"/>
-          <w:sz w:val="24"/>
-          <w:szCs w:val="24"/>
-          <w:lang w:val="en-US" w:eastAsia="en-NG"/>
+          <w:rFonts w:ascii="Times New Roman" w:hAnsi="Times New Roman" w:cs="Times New Roman"/>
+          <w:sz w:val="24"/>
+          <w:szCs w:val="24"/>
+          <w:lang w:val="en-US"/>
         </w:rPr>
       </w:pPr>
     </w:p>
@@ -8719,9 +8724,35 @@
           <w:lang w:val="en-US"/>
         </w:rPr>
       </w:pPr>
-    </w:p>
-    <w:p>
-      <w:pPr>
+      <w:r>
+        <w:rPr>
+          <w:rFonts w:ascii="Times New Roman" w:hAnsi="Times New Roman" w:cs="Times New Roman"/>
+          <w:b/>
+          <w:bCs/>
+          <w:sz w:val="24"/>
+          <w:szCs w:val="24"/>
+          <w:u w:val="single"/>
+          <w:lang w:val="en-US"/>
+        </w:rPr>
+        <w:t>Server-based problems</w:t>
+      </w:r>
+      <w:r>
+        <w:rPr>
+          <w:rFonts w:ascii="Times New Roman" w:hAnsi="Times New Roman" w:cs="Times New Roman"/>
+          <w:sz w:val="24"/>
+          <w:szCs w:val="24"/>
+          <w:lang w:val="en-US"/>
+        </w:rPr>
+        <w:t>: These problems occur when there is network downtime error happening on either of the endpoints of the transaction. Example of some of these errors include:</w:t>
+      </w:r>
+    </w:p>
+    <w:p>
+      <w:pPr>
+        <w:pStyle w:val="ListParagraph"/>
+        <w:numPr>
+          <w:ilvl w:val="0"/>
+          <w:numId w:val="13"/>
+        </w:numPr>
         <w:tabs>
           <w:tab w:val="left" w:pos="2715"/>
         </w:tabs>
@@ -8733,9 +8764,23 @@
           <w:lang w:val="en-US"/>
         </w:rPr>
       </w:pPr>
-    </w:p>
-    <w:p>
-      <w:pPr>
+      <w:r>
+        <w:rPr>
+          <w:rFonts w:ascii="Times New Roman" w:hAnsi="Times New Roman" w:cs="Times New Roman"/>
+          <w:sz w:val="24"/>
+          <w:szCs w:val="24"/>
+          <w:lang w:val="en-US"/>
+        </w:rPr>
+        <w:t>Issuer or switch inoperative</w:t>
+      </w:r>
+    </w:p>
+    <w:p>
+      <w:pPr>
+        <w:pStyle w:val="ListParagraph"/>
+        <w:numPr>
+          <w:ilvl w:val="0"/>
+          <w:numId w:val="13"/>
+        </w:numPr>
         <w:tabs>
           <w:tab w:val="left" w:pos="2715"/>
         </w:tabs>
@@ -8747,24 +8792,14 @@
           <w:lang w:val="en-US"/>
         </w:rPr>
       </w:pPr>
-    </w:p>
-    <w:p>
-      <w:pPr>
-        <w:rPr>
-          <w:rFonts w:ascii="Times New Roman" w:hAnsi="Times New Roman" w:cs="Times New Roman"/>
-          <w:sz w:val="24"/>
-          <w:szCs w:val="24"/>
-          <w:lang w:val="en-US"/>
-        </w:rPr>
-      </w:pPr>
-      <w:r>
-        <w:rPr>
-          <w:rFonts w:ascii="Times New Roman" w:hAnsi="Times New Roman" w:cs="Times New Roman"/>
-          <w:sz w:val="24"/>
-          <w:szCs w:val="24"/>
-          <w:lang w:val="en-US"/>
-        </w:rPr>
-        <w:br w:type="page"/>
+      <w:r>
+        <w:rPr>
+          <w:rFonts w:ascii="Times New Roman" w:hAnsi="Times New Roman" w:cs="Times New Roman"/>
+          <w:sz w:val="24"/>
+          <w:szCs w:val="24"/>
+          <w:lang w:val="en-US"/>
+        </w:rPr>
+        <w:t>Intermittent NIBSS downtime</w:t>
       </w:r>
     </w:p>
     <w:p>
@@ -8780,6 +8815,156 @@
           <w:lang w:val="en-US"/>
         </w:rPr>
       </w:pPr>
+      <w:r>
+        <w:rPr>
+          <w:rFonts w:ascii="Times New Roman" w:hAnsi="Times New Roman" w:cs="Times New Roman"/>
+          <w:sz w:val="24"/>
+          <w:szCs w:val="24"/>
+          <w:lang w:val="en-US"/>
+        </w:rPr>
+        <w:t>When experiencing this type</w:t>
+      </w:r>
+      <w:r>
+        <w:rPr>
+          <w:rFonts w:ascii="Times New Roman" w:hAnsi="Times New Roman" w:cs="Times New Roman"/>
+          <w:sz w:val="24"/>
+          <w:szCs w:val="24"/>
+          <w:lang w:val="en-US"/>
+        </w:rPr>
+        <w:t>s</w:t>
+      </w:r>
+      <w:r>
+        <w:rPr>
+          <w:rFonts w:ascii="Times New Roman" w:hAnsi="Times New Roman" w:cs="Times New Roman"/>
+          <w:sz w:val="24"/>
+          <w:szCs w:val="24"/>
+          <w:lang w:val="en-US"/>
+        </w:rPr>
+        <w:t xml:space="preserve"> of error, one can contact</w:t>
+      </w:r>
+      <w:r>
+        <w:rPr>
+          <w:rFonts w:ascii="Times New Roman" w:hAnsi="Times New Roman" w:cs="Times New Roman"/>
+          <w:sz w:val="24"/>
+          <w:szCs w:val="24"/>
+          <w:lang w:val="en-US"/>
+        </w:rPr>
+        <w:t xml:space="preserve"> the</w:t>
+      </w:r>
+      <w:r>
+        <w:rPr>
+          <w:rFonts w:ascii="Times New Roman" w:hAnsi="Times New Roman" w:cs="Times New Roman"/>
+          <w:sz w:val="24"/>
+          <w:szCs w:val="24"/>
+          <w:lang w:val="en-US"/>
+        </w:rPr>
+        <w:t xml:space="preserve"> terminal provider</w:t>
+      </w:r>
+      <w:r>
+        <w:rPr>
+          <w:rFonts w:ascii="Times New Roman" w:hAnsi="Times New Roman" w:cs="Times New Roman"/>
+          <w:sz w:val="24"/>
+          <w:szCs w:val="24"/>
+          <w:lang w:val="en-US"/>
+        </w:rPr>
+        <w:t xml:space="preserve"> for support, or simply </w:t>
+      </w:r>
+      <w:r>
+        <w:rPr>
+          <w:rFonts w:ascii="Times New Roman" w:hAnsi="Times New Roman" w:cs="Times New Roman"/>
+          <w:i/>
+          <w:iCs/>
+          <w:sz w:val="24"/>
+          <w:szCs w:val="24"/>
+          <w:lang w:val="en-US"/>
+        </w:rPr>
+        <w:t>restart the terminal</w:t>
+      </w:r>
+      <w:r>
+        <w:rPr>
+          <w:rFonts w:ascii="Times New Roman" w:hAnsi="Times New Roman" w:cs="Times New Roman"/>
+          <w:sz w:val="24"/>
+          <w:szCs w:val="24"/>
+          <w:lang w:val="en-US"/>
+        </w:rPr>
+        <w:t xml:space="preserve"> (in the case of the Pos or ATM). This </w:t>
+      </w:r>
+      <w:r>
+        <w:rPr>
+          <w:rFonts w:ascii="Times New Roman" w:hAnsi="Times New Roman" w:cs="Times New Roman"/>
+          <w:i/>
+          <w:iCs/>
+          <w:sz w:val="24"/>
+          <w:szCs w:val="24"/>
+          <w:lang w:val="en-US"/>
+        </w:rPr>
+        <w:t>restart</w:t>
+      </w:r>
+      <w:r>
+        <w:rPr>
+          <w:rFonts w:ascii="Times New Roman" w:hAnsi="Times New Roman" w:cs="Times New Roman"/>
+          <w:sz w:val="24"/>
+          <w:szCs w:val="24"/>
+          <w:lang w:val="en-US"/>
+        </w:rPr>
+        <w:t xml:space="preserve"> helps reestablish a secure connection between the terminal and the servers and end points.</w:t>
+      </w:r>
+      <w:r>
+        <w:rPr>
+          <w:rFonts w:ascii="Times New Roman" w:hAnsi="Times New Roman" w:cs="Times New Roman"/>
+          <w:sz w:val="24"/>
+          <w:szCs w:val="24"/>
+          <w:lang w:val="en-US"/>
+        </w:rPr>
+        <w:t xml:space="preserve"> </w:t>
+      </w:r>
+    </w:p>
+    <w:p>
+      <w:pPr>
+        <w:tabs>
+          <w:tab w:val="left" w:pos="2715"/>
+        </w:tabs>
+        <w:jc w:val="both"/>
+        <w:rPr>
+          <w:rFonts w:ascii="Times New Roman" w:hAnsi="Times New Roman" w:cs="Times New Roman"/>
+          <w:sz w:val="24"/>
+          <w:szCs w:val="24"/>
+          <w:lang w:val="en-US"/>
+        </w:rPr>
+      </w:pPr>
+    </w:p>
+    <w:p>
+      <w:pPr>
+        <w:tabs>
+          <w:tab w:val="left" w:pos="2715"/>
+        </w:tabs>
+        <w:jc w:val="both"/>
+        <w:rPr>
+          <w:rFonts w:ascii="Times New Roman" w:hAnsi="Times New Roman" w:cs="Times New Roman"/>
+          <w:sz w:val="24"/>
+          <w:szCs w:val="24"/>
+          <w:lang w:val="en-US"/>
+        </w:rPr>
+      </w:pPr>
+      <w:r>
+        <w:rPr>
+          <w:rFonts w:ascii="Times New Roman" w:hAnsi="Times New Roman" w:cs="Times New Roman"/>
+          <w:sz w:val="24"/>
+          <w:szCs w:val="24"/>
+          <w:lang w:val="en-US"/>
+        </w:rPr>
+        <w:lastRenderedPageBreak/>
+        <w:t>Hardware problems</w:t>
+      </w:r>
+      <w:r>
+        <w:rPr>
+          <w:rFonts w:ascii="Times New Roman" w:hAnsi="Times New Roman" w:cs="Times New Roman"/>
+          <w:sz w:val="24"/>
+          <w:szCs w:val="24"/>
+          <w:lang w:val="en-US"/>
+        </w:rPr>
+        <w:t>: These are problems that</w:t>
+      </w:r>
     </w:p>
     <w:sectPr>
       <w:footerReference w:type="first" r:id="rId12"/>
@@ -9099,6 +9284,232 @@
     </w:lvl>
   </w:abstractNum>
   <w:abstractNum w:abstractNumId="2" w15:restartNumberingAfterBreak="0">
+    <w:nsid w:val="0BFB3F3C"/>
+    <w:multiLevelType w:val="hybridMultilevel"/>
+    <w:tmpl w:val="4F0C1052"/>
+    <w:lvl w:ilvl="0" w:tplc="20000001">
+      <w:start w:val="1"/>
+      <w:numFmt w:val="bullet"/>
+      <w:lvlText w:val=""/>
+      <w:lvlJc w:val="left"/>
+      <w:pPr>
+        <w:ind w:left="720" w:hanging="360"/>
+      </w:pPr>
+      <w:rPr>
+        <w:rFonts w:ascii="Symbol" w:hAnsi="Symbol" w:hint="default"/>
+      </w:rPr>
+    </w:lvl>
+    <w:lvl w:ilvl="1" w:tplc="20000003" w:tentative="1">
+      <w:start w:val="1"/>
+      <w:numFmt w:val="bullet"/>
+      <w:lvlText w:val="o"/>
+      <w:lvlJc w:val="left"/>
+      <w:pPr>
+        <w:ind w:left="1440" w:hanging="360"/>
+      </w:pPr>
+      <w:rPr>
+        <w:rFonts w:ascii="Courier New" w:hAnsi="Courier New" w:cs="Courier New" w:hint="default"/>
+      </w:rPr>
+    </w:lvl>
+    <w:lvl w:ilvl="2" w:tplc="20000005" w:tentative="1">
+      <w:start w:val="1"/>
+      <w:numFmt w:val="bullet"/>
+      <w:lvlText w:val=""/>
+      <w:lvlJc w:val="left"/>
+      <w:pPr>
+        <w:ind w:left="2160" w:hanging="360"/>
+      </w:pPr>
+      <w:rPr>
+        <w:rFonts w:ascii="Wingdings" w:hAnsi="Wingdings" w:hint="default"/>
+      </w:rPr>
+    </w:lvl>
+    <w:lvl w:ilvl="3" w:tplc="20000001" w:tentative="1">
+      <w:start w:val="1"/>
+      <w:numFmt w:val="bullet"/>
+      <w:lvlText w:val=""/>
+      <w:lvlJc w:val="left"/>
+      <w:pPr>
+        <w:ind w:left="2880" w:hanging="360"/>
+      </w:pPr>
+      <w:rPr>
+        <w:rFonts w:ascii="Symbol" w:hAnsi="Symbol" w:hint="default"/>
+      </w:rPr>
+    </w:lvl>
+    <w:lvl w:ilvl="4" w:tplc="20000003" w:tentative="1">
+      <w:start w:val="1"/>
+      <w:numFmt w:val="bullet"/>
+      <w:lvlText w:val="o"/>
+      <w:lvlJc w:val="left"/>
+      <w:pPr>
+        <w:ind w:left="3600" w:hanging="360"/>
+      </w:pPr>
+      <w:rPr>
+        <w:rFonts w:ascii="Courier New" w:hAnsi="Courier New" w:cs="Courier New" w:hint="default"/>
+      </w:rPr>
+    </w:lvl>
+    <w:lvl w:ilvl="5" w:tplc="20000005" w:tentative="1">
+      <w:start w:val="1"/>
+      <w:numFmt w:val="bullet"/>
+      <w:lvlText w:val=""/>
+      <w:lvlJc w:val="left"/>
+      <w:pPr>
+        <w:ind w:left="4320" w:hanging="360"/>
+      </w:pPr>
+      <w:rPr>
+        <w:rFonts w:ascii="Wingdings" w:hAnsi="Wingdings" w:hint="default"/>
+      </w:rPr>
+    </w:lvl>
+    <w:lvl w:ilvl="6" w:tplc="20000001" w:tentative="1">
+      <w:start w:val="1"/>
+      <w:numFmt w:val="bullet"/>
+      <w:lvlText w:val=""/>
+      <w:lvlJc w:val="left"/>
+      <w:pPr>
+        <w:ind w:left="5040" w:hanging="360"/>
+      </w:pPr>
+      <w:rPr>
+        <w:rFonts w:ascii="Symbol" w:hAnsi="Symbol" w:hint="default"/>
+      </w:rPr>
+    </w:lvl>
+    <w:lvl w:ilvl="7" w:tplc="20000003" w:tentative="1">
+      <w:start w:val="1"/>
+      <w:numFmt w:val="bullet"/>
+      <w:lvlText w:val="o"/>
+      <w:lvlJc w:val="left"/>
+      <w:pPr>
+        <w:ind w:left="5760" w:hanging="360"/>
+      </w:pPr>
+      <w:rPr>
+        <w:rFonts w:ascii="Courier New" w:hAnsi="Courier New" w:cs="Courier New" w:hint="default"/>
+      </w:rPr>
+    </w:lvl>
+    <w:lvl w:ilvl="8" w:tplc="20000005" w:tentative="1">
+      <w:start w:val="1"/>
+      <w:numFmt w:val="bullet"/>
+      <w:lvlText w:val=""/>
+      <w:lvlJc w:val="left"/>
+      <w:pPr>
+        <w:ind w:left="6480" w:hanging="360"/>
+      </w:pPr>
+      <w:rPr>
+        <w:rFonts w:ascii="Wingdings" w:hAnsi="Wingdings" w:hint="default"/>
+      </w:rPr>
+    </w:lvl>
+  </w:abstractNum>
+  <w:abstractNum w:abstractNumId="3" w15:restartNumberingAfterBreak="0">
+    <w:nsid w:val="14BC2EF1"/>
+    <w:multiLevelType w:val="hybridMultilevel"/>
+    <w:tmpl w:val="0A4C7B50"/>
+    <w:lvl w:ilvl="0" w:tplc="20000001">
+      <w:start w:val="1"/>
+      <w:numFmt w:val="bullet"/>
+      <w:lvlText w:val=""/>
+      <w:lvlJc w:val="left"/>
+      <w:pPr>
+        <w:ind w:left="720" w:hanging="360"/>
+      </w:pPr>
+      <w:rPr>
+        <w:rFonts w:ascii="Symbol" w:hAnsi="Symbol" w:hint="default"/>
+      </w:rPr>
+    </w:lvl>
+    <w:lvl w:ilvl="1" w:tplc="20000003" w:tentative="1">
+      <w:start w:val="1"/>
+      <w:numFmt w:val="bullet"/>
+      <w:lvlText w:val="o"/>
+      <w:lvlJc w:val="left"/>
+      <w:pPr>
+        <w:ind w:left="1440" w:hanging="360"/>
+      </w:pPr>
+      <w:rPr>
+        <w:rFonts w:ascii="Courier New" w:hAnsi="Courier New" w:cs="Courier New" w:hint="default"/>
+      </w:rPr>
+    </w:lvl>
+    <w:lvl w:ilvl="2" w:tplc="20000005" w:tentative="1">
+      <w:start w:val="1"/>
+      <w:numFmt w:val="bullet"/>
+      <w:lvlText w:val=""/>
+      <w:lvlJc w:val="left"/>
+      <w:pPr>
+        <w:ind w:left="2160" w:hanging="360"/>
+      </w:pPr>
+      <w:rPr>
+        <w:rFonts w:ascii="Wingdings" w:hAnsi="Wingdings" w:hint="default"/>
+      </w:rPr>
+    </w:lvl>
+    <w:lvl w:ilvl="3" w:tplc="20000001" w:tentative="1">
+      <w:start w:val="1"/>
+      <w:numFmt w:val="bullet"/>
+      <w:lvlText w:val=""/>
+      <w:lvlJc w:val="left"/>
+      <w:pPr>
+        <w:ind w:left="2880" w:hanging="360"/>
+      </w:pPr>
+      <w:rPr>
+        <w:rFonts w:ascii="Symbol" w:hAnsi="Symbol" w:hint="default"/>
+      </w:rPr>
+    </w:lvl>
+    <w:lvl w:ilvl="4" w:tplc="20000003" w:tentative="1">
+      <w:start w:val="1"/>
+      <w:numFmt w:val="bullet"/>
+      <w:lvlText w:val="o"/>
+      <w:lvlJc w:val="left"/>
+      <w:pPr>
+        <w:ind w:left="3600" w:hanging="360"/>
+      </w:pPr>
+      <w:rPr>
+        <w:rFonts w:ascii="Courier New" w:hAnsi="Courier New" w:cs="Courier New" w:hint="default"/>
+      </w:rPr>
+    </w:lvl>
+    <w:lvl w:ilvl="5" w:tplc="20000005" w:tentative="1">
+      <w:start w:val="1"/>
+      <w:numFmt w:val="bullet"/>
+      <w:lvlText w:val=""/>
+      <w:lvlJc w:val="left"/>
+      <w:pPr>
+        <w:ind w:left="4320" w:hanging="360"/>
+      </w:pPr>
+      <w:rPr>
+        <w:rFonts w:ascii="Wingdings" w:hAnsi="Wingdings" w:hint="default"/>
+      </w:rPr>
+    </w:lvl>
+    <w:lvl w:ilvl="6" w:tplc="20000001" w:tentative="1">
+      <w:start w:val="1"/>
+      <w:numFmt w:val="bullet"/>
+      <w:lvlText w:val=""/>
+      <w:lvlJc w:val="left"/>
+      <w:pPr>
+        <w:ind w:left="5040" w:hanging="360"/>
+      </w:pPr>
+      <w:rPr>
+        <w:rFonts w:ascii="Symbol" w:hAnsi="Symbol" w:hint="default"/>
+      </w:rPr>
+    </w:lvl>
+    <w:lvl w:ilvl="7" w:tplc="20000003" w:tentative="1">
+      <w:start w:val="1"/>
+      <w:numFmt w:val="bullet"/>
+      <w:lvlText w:val="o"/>
+      <w:lvlJc w:val="left"/>
+      <w:pPr>
+        <w:ind w:left="5760" w:hanging="360"/>
+      </w:pPr>
+      <w:rPr>
+        <w:rFonts w:ascii="Courier New" w:hAnsi="Courier New" w:cs="Courier New" w:hint="default"/>
+      </w:rPr>
+    </w:lvl>
+    <w:lvl w:ilvl="8" w:tplc="20000005" w:tentative="1">
+      <w:start w:val="1"/>
+      <w:numFmt w:val="bullet"/>
+      <w:lvlText w:val=""/>
+      <w:lvlJc w:val="left"/>
+      <w:pPr>
+        <w:ind w:left="6480" w:hanging="360"/>
+      </w:pPr>
+      <w:rPr>
+        <w:rFonts w:ascii="Wingdings" w:hAnsi="Wingdings" w:hint="default"/>
+      </w:rPr>
+    </w:lvl>
+  </w:abstractNum>
+  <w:abstractNum w:abstractNumId="4" w15:restartNumberingAfterBreak="0">
     <w:nsid w:val="1CA52043"/>
     <w:multiLevelType w:val="hybridMultilevel"/>
     <w:tmpl w:val="BD30548A"/>
@@ -9211,7 +9622,7 @@
       </w:rPr>
     </w:lvl>
   </w:abstractNum>
-  <w:abstractNum w:abstractNumId="3" w15:restartNumberingAfterBreak="0">
+  <w:abstractNum w:abstractNumId="5" w15:restartNumberingAfterBreak="0">
     <w:nsid w:val="21934E70"/>
     <w:multiLevelType w:val="hybridMultilevel"/>
     <w:tmpl w:val="B16614E6"/>
@@ -9324,7 +9735,7 @@
       </w:rPr>
     </w:lvl>
   </w:abstractNum>
-  <w:abstractNum w:abstractNumId="4" w15:restartNumberingAfterBreak="0">
+  <w:abstractNum w:abstractNumId="6" w15:restartNumberingAfterBreak="0">
     <w:nsid w:val="371261B5"/>
     <w:multiLevelType w:val="hybridMultilevel"/>
     <w:tmpl w:val="57A25AEA"/>
@@ -9437,7 +9848,7 @@
       </w:rPr>
     </w:lvl>
   </w:abstractNum>
-  <w:abstractNum w:abstractNumId="5" w15:restartNumberingAfterBreak="0">
+  <w:abstractNum w:abstractNumId="7" w15:restartNumberingAfterBreak="0">
     <w:nsid w:val="4C410F42"/>
     <w:multiLevelType w:val="hybridMultilevel"/>
     <w:tmpl w:val="CF06D97E"/>
@@ -9550,7 +9961,7 @@
       </w:rPr>
     </w:lvl>
   </w:abstractNum>
-  <w:abstractNum w:abstractNumId="6" w15:restartNumberingAfterBreak="0">
+  <w:abstractNum w:abstractNumId="8" w15:restartNumberingAfterBreak="0">
     <w:nsid w:val="52EE3CA6"/>
     <w:multiLevelType w:val="hybridMultilevel"/>
     <w:tmpl w:val="94A4C02E"/>
@@ -9665,7 +10076,7 @@
       </w:rPr>
     </w:lvl>
   </w:abstractNum>
-  <w:abstractNum w:abstractNumId="7" w15:restartNumberingAfterBreak="0">
+  <w:abstractNum w:abstractNumId="9" w15:restartNumberingAfterBreak="0">
     <w:nsid w:val="67B44206"/>
     <w:multiLevelType w:val="hybridMultilevel"/>
     <w:tmpl w:val="295641B6"/>
@@ -9778,7 +10189,7 @@
       </w:rPr>
     </w:lvl>
   </w:abstractNum>
-  <w:abstractNum w:abstractNumId="8" w15:restartNumberingAfterBreak="0">
+  <w:abstractNum w:abstractNumId="10" w15:restartNumberingAfterBreak="0">
     <w:nsid w:val="6B4A390D"/>
     <w:multiLevelType w:val="hybridMultilevel"/>
     <w:tmpl w:val="BC0A817E"/>
@@ -9891,7 +10302,7 @@
       </w:rPr>
     </w:lvl>
   </w:abstractNum>
-  <w:abstractNum w:abstractNumId="9" w15:restartNumberingAfterBreak="0">
+  <w:abstractNum w:abstractNumId="11" w15:restartNumberingAfterBreak="0">
     <w:nsid w:val="6BAF7792"/>
     <w:multiLevelType w:val="multilevel"/>
     <w:tmpl w:val="A0E64024"/>
@@ -10004,7 +10415,7 @@
       </w:rPr>
     </w:lvl>
   </w:abstractNum>
-  <w:abstractNum w:abstractNumId="10" w15:restartNumberingAfterBreak="0">
+  <w:abstractNum w:abstractNumId="12" w15:restartNumberingAfterBreak="0">
     <w:nsid w:val="76F61799"/>
     <w:multiLevelType w:val="hybridMultilevel"/>
     <w:tmpl w:val="E1BCAA3C"/>
@@ -10118,7 +10529,7 @@
     </w:lvl>
   </w:abstractNum>
   <w:num w:numId="1">
-    <w:abstractNumId w:val="9"/>
+    <w:abstractNumId w:val="11"/>
   </w:num>
   <w:num w:numId="2">
     <w:abstractNumId w:val="1"/>
@@ -10127,37 +10538,34 @@
     <w:abstractNumId w:val="0"/>
   </w:num>
   <w:num w:numId="4">
+    <w:abstractNumId w:val="9"/>
+  </w:num>
+  <w:num w:numId="5">
+    <w:abstractNumId w:val="6"/>
+  </w:num>
+  <w:num w:numId="6">
     <w:abstractNumId w:val="7"/>
   </w:num>
-  <w:num w:numId="5">
+  <w:num w:numId="7">
     <w:abstractNumId w:val="4"/>
   </w:num>
-  <w:num w:numId="6">
+  <w:num w:numId="8">
+    <w:abstractNumId w:val="12"/>
+  </w:num>
+  <w:num w:numId="9">
+    <w:abstractNumId w:val="10"/>
+  </w:num>
+  <w:num w:numId="10">
     <w:abstractNumId w:val="5"/>
   </w:num>
-  <w:num w:numId="7">
+  <w:num w:numId="11">
+    <w:abstractNumId w:val="8"/>
+  </w:num>
+  <w:num w:numId="12">
     <w:abstractNumId w:val="2"/>
   </w:num>
-  <w:num w:numId="8">
-    <w:abstractNumId w:val="10"/>
-  </w:num>
-  <w:num w:numId="9">
-    <w:abstractNumId w:val="8"/>
-  </w:num>
-  <w:num w:numId="10">
+  <w:num w:numId="13">
     <w:abstractNumId w:val="3"/>
-  </w:num>
-  <w:num w:numId="11">
-    <w:abstractNumId w:val="6"/>
-    <w:lvlOverride w:ilvl="0"/>
-    <w:lvlOverride w:ilvl="1"/>
-    <w:lvlOverride w:ilvl="2"/>
-    <w:lvlOverride w:ilvl="3"/>
-    <w:lvlOverride w:ilvl="4"/>
-    <w:lvlOverride w:ilvl="5"/>
-    <w:lvlOverride w:ilvl="6"/>
-    <w:lvlOverride w:ilvl="7"/>
-    <w:lvlOverride w:ilvl="8"/>
   </w:num>
 </w:numbering>
 </file>

</xml_diff>